<commit_message>
Edit Help pages and Manuals
Related Work Items: #1308, #1352
</commit_message>
<xml_diff>
--- a/Manuals/2.10.0/BEXIS2100_Installation_Manual.docx
+++ b/Manuals/2.10.0/BEXIS2100_Installation_Manual.docx
@@ -1,6 +1,6 @@
 
 <file path=word/document.xml><?xml version="1.0" encoding="utf-8"?>
-<w:document xmlns:wpc="http://schemas.microsoft.com/office/word/2010/wordprocessingCanvas" xmlns:mc="http://schemas.openxmlformats.org/markup-compatibility/2006" xmlns:o="urn:schemas-microsoft-com:office:office" xmlns:r="http://schemas.openxmlformats.org/officeDocument/2006/relationships" xmlns:m="http://schemas.openxmlformats.org/officeDocument/2006/math" xmlns:v="urn:schemas-microsoft-com:vml" xmlns:wp14="http://schemas.microsoft.com/office/word/2010/wordprocessingDrawing" xmlns:wp="http://schemas.openxmlformats.org/drawingml/2006/wordprocessingDrawing" xmlns:w10="urn:schemas-microsoft-com:office:word" xmlns:w="http://schemas.openxmlformats.org/wordprocessingml/2006/main" xmlns:w14="http://schemas.microsoft.com/office/word/2010/wordml" xmlns:wpg="http://schemas.microsoft.com/office/word/2010/wordprocessingGroup" xmlns:wpi="http://schemas.microsoft.com/office/word/2010/wordprocessingInk" xmlns:wne="http://schemas.microsoft.com/office/word/2006/wordml" xmlns:wps="http://schemas.microsoft.com/office/word/2010/wordprocessingShape" mc:Ignorable="w14 wp14">
+<w:document xmlns:wpc="http://schemas.microsoft.com/office/word/2010/wordprocessingCanvas" xmlns:mc="http://schemas.openxmlformats.org/markup-compatibility/2006" xmlns:o="urn:schemas-microsoft-com:office:office" xmlns:r="http://schemas.openxmlformats.org/officeDocument/2006/relationships" xmlns:m="http://schemas.openxmlformats.org/officeDocument/2006/math" xmlns:v="urn:schemas-microsoft-com:vml" xmlns:wp14="http://schemas.microsoft.com/office/word/2010/wordprocessingDrawing" xmlns:wp="http://schemas.openxmlformats.org/drawingml/2006/wordprocessingDrawing" xmlns:w10="urn:schemas-microsoft-com:office:word" xmlns:w="http://schemas.openxmlformats.org/wordprocessingml/2006/main" xmlns:w14="http://schemas.microsoft.com/office/word/2010/wordml" xmlns:w15="http://schemas.microsoft.com/office/word/2012/wordml" xmlns:wpg="http://schemas.microsoft.com/office/word/2010/wordprocessingGroup" xmlns:wpi="http://schemas.microsoft.com/office/word/2010/wordprocessingInk" xmlns:wne="http://schemas.microsoft.com/office/word/2006/wordml" xmlns:wps="http://schemas.microsoft.com/office/word/2010/wordprocessingShape" mc:Ignorable="w14 w15 wp14">
   <w:body>
     <w:p>
       <w:pPr>
@@ -26,7 +26,15 @@
         <w:rPr>
           <w:lang w:val="en-US"/>
         </w:rPr>
-        <w:t>9.1</w:t>
+        <w:t>10</w:t>
+      </w:r>
+      <w:bookmarkStart w:id="0" w:name="_GoBack"/>
+      <w:bookmarkEnd w:id="0"/>
+      <w:r>
+        <w:rPr>
+          <w:lang w:val="en-US"/>
+        </w:rPr>
+        <w:t>.1</w:t>
       </w:r>
     </w:p>
     <w:p>
@@ -423,9 +431,8 @@
           <w:i w:val="0"/>
           <w:lang w:val="en-US"/>
         </w:rPr>
-        <w:t xml:space="preserve">David </w:t>
-      </w:r>
-      <w:proofErr w:type="spellStart"/>
+        <w:t>David Blaa, Andreas Ostrowski</w:t>
+      </w:r>
       <w:r>
         <w:rPr>
           <w:rStyle w:val="SubtleEmphasis"/>
@@ -433,9 +440,8 @@
           <w:i w:val="0"/>
           <w:lang w:val="en-US"/>
         </w:rPr>
-        <w:t>Blaa</w:t>
-      </w:r>
-      <w:proofErr w:type="spellEnd"/>
+        <w:t xml:space="preserve">, </w:t>
+      </w:r>
       <w:r>
         <w:rPr>
           <w:rStyle w:val="SubtleEmphasis"/>
@@ -443,9 +449,8 @@
           <w:i w:val="0"/>
           <w:lang w:val="en-US"/>
         </w:rPr>
-        <w:t xml:space="preserve">, Andreas </w:t>
-      </w:r>
-      <w:proofErr w:type="spellStart"/>
+        <w:t xml:space="preserve">Nafiseh Navabpour, </w:t>
+      </w:r>
       <w:r>
         <w:rPr>
           <w:rStyle w:val="SubtleEmphasis"/>
@@ -453,19 +458,51 @@
           <w:i w:val="0"/>
           <w:lang w:val="en-US"/>
         </w:rPr>
-        <w:t>Ostrowski</w:t>
-      </w:r>
-      <w:proofErr w:type="spellEnd"/>
-      <w:r>
+        <w:t>Roman Gerlach</w:t>
+      </w:r>
+    </w:p>
+    <w:p>
+      <w:pPr>
+        <w:pStyle w:val="NoSpacing"/>
+        <w:jc w:val="both"/>
+        <w:rPr>
+          <w:rStyle w:val="IntenseEmphasis"/>
+          <w:rFonts w:cs="Arial"/>
+          <w:lang w:val="en-US"/>
+        </w:rPr>
+      </w:pPr>
+    </w:p>
+    <w:p>
+      <w:pPr>
+        <w:pStyle w:val="NoSpacing"/>
+        <w:jc w:val="both"/>
+        <w:rPr>
+          <w:rStyle w:val="IntenseEmphasis"/>
+          <w:rFonts w:cs="Arial"/>
+          <w:lang w:val="en-US"/>
+        </w:rPr>
+      </w:pPr>
+      <w:r>
+        <w:rPr>
+          <w:rStyle w:val="IntenseEmphasis"/>
+          <w:rFonts w:cs="Arial"/>
+          <w:lang w:val="en-US"/>
+        </w:rPr>
+        <w:t>Contact</w:t>
+      </w:r>
+    </w:p>
+    <w:p>
+      <w:pPr>
+        <w:pStyle w:val="NoSpacing"/>
+        <w:ind w:left="708"/>
+        <w:jc w:val="both"/>
         <w:rPr>
           <w:rStyle w:val="SubtleEmphasis"/>
           <w:rFonts w:cs="Arial"/>
           <w:i w:val="0"/>
           <w:lang w:val="en-US"/>
         </w:rPr>
-        <w:t xml:space="preserve">, </w:t>
-      </w:r>
-      <w:proofErr w:type="spellStart"/>
+      </w:pPr>
       <w:r>
         <w:rPr>
           <w:rStyle w:val="SubtleEmphasis"/>
@@ -473,9 +510,8 @@
           <w:i w:val="0"/>
           <w:lang w:val="en-US"/>
         </w:rPr>
-        <w:t>Nafiseh</w:t>
-      </w:r>
-      <w:proofErr w:type="spellEnd"/>
+        <w:t>Website:</w:t>
+      </w:r>
       <w:r>
         <w:rPr>
           <w:rStyle w:val="SubtleEmphasis"/>
@@ -483,110 +519,9 @@
           <w:i w:val="0"/>
           <w:lang w:val="en-US"/>
         </w:rPr>
-        <w:t xml:space="preserve"> </w:t>
-      </w:r>
-      <w:proofErr w:type="spellStart"/>
-      <w:r>
-        <w:rPr>
-          <w:rStyle w:val="SubtleEmphasis"/>
-          <w:rFonts w:cs="Arial"/>
-          <w:i w:val="0"/>
-          <w:lang w:val="en-US"/>
-        </w:rPr>
-        <w:t>Navabpour</w:t>
-      </w:r>
-      <w:proofErr w:type="spellEnd"/>
-      <w:r>
-        <w:rPr>
-          <w:rStyle w:val="SubtleEmphasis"/>
-          <w:rFonts w:cs="Arial"/>
-          <w:i w:val="0"/>
-          <w:lang w:val="en-US"/>
-        </w:rPr>
-        <w:t xml:space="preserve">, </w:t>
-      </w:r>
-      <w:r>
-        <w:rPr>
-          <w:rStyle w:val="SubtleEmphasis"/>
-          <w:rFonts w:cs="Arial"/>
-          <w:i w:val="0"/>
-          <w:lang w:val="en-US"/>
-        </w:rPr>
-        <w:t xml:space="preserve">Roman </w:t>
-      </w:r>
-      <w:proofErr w:type="spellStart"/>
-      <w:r>
-        <w:rPr>
-          <w:rStyle w:val="SubtleEmphasis"/>
-          <w:rFonts w:cs="Arial"/>
-          <w:i w:val="0"/>
-          <w:lang w:val="en-US"/>
-        </w:rPr>
-        <w:t>Gerlach</w:t>
-      </w:r>
-      <w:proofErr w:type="spellEnd"/>
-    </w:p>
-    <w:p>
-      <w:pPr>
-        <w:pStyle w:val="NoSpacing"/>
-        <w:jc w:val="both"/>
-        <w:rPr>
-          <w:rStyle w:val="IntenseEmphasis"/>
-          <w:rFonts w:cs="Arial"/>
-          <w:lang w:val="en-US"/>
-        </w:rPr>
-      </w:pPr>
-    </w:p>
-    <w:p>
-      <w:pPr>
-        <w:pStyle w:val="NoSpacing"/>
-        <w:jc w:val="both"/>
-        <w:rPr>
-          <w:rStyle w:val="IntenseEmphasis"/>
-          <w:rFonts w:cs="Arial"/>
-          <w:lang w:val="en-US"/>
-        </w:rPr>
-      </w:pPr>
-      <w:r>
-        <w:rPr>
-          <w:rStyle w:val="IntenseEmphasis"/>
-          <w:rFonts w:cs="Arial"/>
-          <w:lang w:val="en-US"/>
-        </w:rPr>
-        <w:t>Contact</w:t>
-      </w:r>
-    </w:p>
-    <w:p>
-      <w:pPr>
-        <w:pStyle w:val="NoSpacing"/>
-        <w:ind w:left="708"/>
-        <w:jc w:val="both"/>
-        <w:rPr>
-          <w:rStyle w:val="SubtleEmphasis"/>
-          <w:rFonts w:cs="Arial"/>
-          <w:i w:val="0"/>
-          <w:lang w:val="en-US"/>
-        </w:rPr>
-      </w:pPr>
-      <w:r>
-        <w:rPr>
-          <w:rStyle w:val="SubtleEmphasis"/>
-          <w:rFonts w:cs="Arial"/>
-          <w:i w:val="0"/>
-          <w:lang w:val="en-US"/>
-        </w:rPr>
-        <w:t>Website:</w:t>
-      </w:r>
-      <w:r>
-        <w:rPr>
-          <w:rStyle w:val="SubtleEmphasis"/>
-          <w:rFonts w:cs="Arial"/>
-          <w:i w:val="0"/>
-          <w:lang w:val="en-US"/>
-        </w:rPr>
         <w:tab/>
       </w:r>
-      <w:hyperlink r:id="rId9" w:history="1">
+      <w:hyperlink r:id="rId8" w:history="1">
         <w:r>
           <w:rPr>
             <w:rStyle w:val="Hyperlink"/>
@@ -931,129 +866,55 @@
           <w:rFonts w:cs="Arial"/>
           <w:i w:val="0"/>
         </w:rPr>
-        <w:t xml:space="preserve">Ecology </w:t>
-      </w:r>
-      <w:proofErr w:type="spellStart"/>
+        <w:t xml:space="preserve">Ecology and </w:t>
+      </w:r>
       <w:r>
         <w:rPr>
           <w:rStyle w:val="SubtleEmphasis"/>
           <w:rFonts w:cs="Arial"/>
           <w:i w:val="0"/>
         </w:rPr>
-        <w:t>and</w:t>
-      </w:r>
-      <w:proofErr w:type="spellEnd"/>
+        <w:t xml:space="preserve">Ecosystem Management), </w:t>
+      </w:r>
       <w:r>
         <w:rPr>
           <w:rStyle w:val="SubtleEmphasis"/>
           <w:rFonts w:cs="Arial"/>
           <w:i w:val="0"/>
         </w:rPr>
-        <w:t xml:space="preserve"> </w:t>
-      </w:r>
-      <w:proofErr w:type="spellStart"/>
+        <w:t xml:space="preserve">the Gesellschaft für wissenschaftliche Datenverarbeitung </w:t>
+      </w:r>
       <w:r>
         <w:rPr>
           <w:rStyle w:val="SubtleEmphasis"/>
           <w:rFonts w:cs="Arial"/>
           <w:i w:val="0"/>
         </w:rPr>
-        <w:t>Ecosystem</w:t>
-      </w:r>
-      <w:proofErr w:type="spellEnd"/>
+        <w:t xml:space="preserve">mbH </w:t>
+      </w:r>
       <w:r>
         <w:rPr>
           <w:rStyle w:val="SubtleEmphasis"/>
           <w:rFonts w:cs="Arial"/>
           <w:i w:val="0"/>
         </w:rPr>
-        <w:t xml:space="preserve"> Management), </w:t>
-      </w:r>
-      <w:proofErr w:type="spellStart"/>
+        <w:t xml:space="preserve">Göttingen </w:t>
+      </w:r>
       <w:r>
         <w:rPr>
           <w:rStyle w:val="SubtleEmphasis"/>
           <w:rFonts w:cs="Arial"/>
           <w:i w:val="0"/>
         </w:rPr>
-        <w:t>the</w:t>
-      </w:r>
-      <w:proofErr w:type="spellEnd"/>
+        <w:t>(GWDG)</w:t>
+      </w:r>
       <w:r>
         <w:rPr>
           <w:rStyle w:val="SubtleEmphasis"/>
           <w:rFonts w:cs="Arial"/>
           <w:i w:val="0"/>
         </w:rPr>
-        <w:t xml:space="preserve"> Gesellschaft für wissenschaftliche Datenverarbeitung </w:t>
-      </w:r>
-      <w:r>
-        <w:rPr>
-          <w:rStyle w:val="SubtleEmphasis"/>
-          <w:rFonts w:cs="Arial"/>
-          <w:i w:val="0"/>
-        </w:rPr>
-        <w:t xml:space="preserve">mbH </w:t>
-      </w:r>
-      <w:r>
-        <w:rPr>
-          <w:rStyle w:val="SubtleEmphasis"/>
-          <w:rFonts w:cs="Arial"/>
-          <w:i w:val="0"/>
-        </w:rPr>
-        <w:t xml:space="preserve">Göttingen </w:t>
-      </w:r>
-      <w:r>
-        <w:rPr>
-          <w:rStyle w:val="SubtleEmphasis"/>
-          <w:rFonts w:cs="Arial"/>
-          <w:i w:val="0"/>
-        </w:rPr>
-        <w:t>(GWDG)</w:t>
-      </w:r>
-      <w:r>
-        <w:rPr>
-          <w:rStyle w:val="SubtleEmphasis"/>
-          <w:rFonts w:cs="Arial"/>
-          <w:i w:val="0"/>
-        </w:rPr>
-        <w:t xml:space="preserve">, </w:t>
-      </w:r>
-      <w:proofErr w:type="spellStart"/>
-      <w:r>
-        <w:rPr>
-          <w:rStyle w:val="SubtleEmphasis"/>
-          <w:rFonts w:cs="Arial"/>
-          <w:i w:val="0"/>
-        </w:rPr>
-        <w:t>and</w:t>
-      </w:r>
-      <w:proofErr w:type="spellEnd"/>
-      <w:r>
-        <w:rPr>
-          <w:rStyle w:val="SubtleEmphasis"/>
-          <w:rFonts w:cs="Arial"/>
-          <w:i w:val="0"/>
-        </w:rPr>
-        <w:t xml:space="preserve"> </w:t>
-      </w:r>
-      <w:proofErr w:type="spellStart"/>
-      <w:r>
-        <w:rPr>
-          <w:rStyle w:val="SubtleEmphasis"/>
-          <w:rFonts w:cs="Arial"/>
-          <w:i w:val="0"/>
-        </w:rPr>
-        <w:t>the</w:t>
-      </w:r>
-      <w:proofErr w:type="spellEnd"/>
-      <w:r>
-        <w:rPr>
-          <w:rStyle w:val="SubtleEmphasis"/>
-          <w:rFonts w:cs="Arial"/>
-          <w:i w:val="0"/>
-        </w:rPr>
-        <w:t xml:space="preserve"> </w:t>
+        <w:t xml:space="preserve">, and the </w:t>
       </w:r>
       <w:r>
         <w:rPr>
@@ -3894,7 +3755,7 @@
         </w:numPr>
         <w:jc w:val="both"/>
       </w:pPr>
-      <w:bookmarkStart w:id="0" w:name="_Toc457483731"/>
+      <w:bookmarkStart w:id="1" w:name="_Toc457483731"/>
       <w:r>
         <w:lastRenderedPageBreak/>
         <w:t>BEXIS</w:t>
@@ -3902,7 +3763,7 @@
       <w:r>
         <w:t xml:space="preserve"> Package</w:t>
       </w:r>
-      <w:bookmarkEnd w:id="0"/>
+      <w:bookmarkEnd w:id="1"/>
     </w:p>
     <w:p>
       <w:pPr>
@@ -3934,7 +3795,7 @@
         </w:rPr>
         <w:t xml:space="preserve"> package from: </w:t>
       </w:r>
-      <w:hyperlink r:id="rId10" w:history="1">
+      <w:hyperlink r:id="rId9" w:history="1">
         <w:r>
           <w:rPr>
             <w:rStyle w:val="Hyperlink"/>
@@ -4098,14 +3959,14 @@
           <w:lang w:val="en-US"/>
         </w:rPr>
       </w:pPr>
-      <w:bookmarkStart w:id="1" w:name="_Toc457483732"/>
+      <w:bookmarkStart w:id="2" w:name="_Toc457483732"/>
       <w:r>
         <w:rPr>
           <w:lang w:val="en-US"/>
         </w:rPr>
         <w:t>Additional Software / Prerequisites</w:t>
       </w:r>
-      <w:bookmarkEnd w:id="1"/>
+      <w:bookmarkEnd w:id="2"/>
     </w:p>
     <w:p>
       <w:pPr>
@@ -4144,7 +4005,7 @@
         </w:rPr>
         <w:t xml:space="preserve">rerequisites.zip from: </w:t>
       </w:r>
-      <w:hyperlink r:id="rId11" w:history="1">
+      <w:hyperlink r:id="rId10" w:history="1">
         <w:r>
           <w:rPr>
             <w:rStyle w:val="Hyperlink"/>
@@ -4173,7 +4034,7 @@
           <w:lang w:val="en-US"/>
         </w:rPr>
       </w:pPr>
-      <w:bookmarkStart w:id="2" w:name="_Toc457483733"/>
+      <w:bookmarkStart w:id="3" w:name="_Toc457483733"/>
       <w:r>
         <w:rPr>
           <w:lang w:val="en-US"/>
@@ -4192,7 +4053,7 @@
         </w:rPr>
         <w:t>5.2</w:t>
       </w:r>
-      <w:bookmarkEnd w:id="2"/>
+      <w:bookmarkEnd w:id="3"/>
     </w:p>
     <w:p>
       <w:pPr>
@@ -4278,24 +4139,14 @@
         </w:rPr>
         <w:t xml:space="preserve">Or download it here: </w:t>
       </w:r>
-      <w:hyperlink r:id="rId12" w:history="1">
-        <w:proofErr w:type="gramStart"/>
+      <w:hyperlink r:id="rId11" w:history="1">
         <w:r>
           <w:rPr>
             <w:rStyle w:val="Hyperlink"/>
             <w:rFonts w:cs="Arial"/>
             <w:lang w:val="en-US"/>
           </w:rPr>
-          <w:t>Download  .</w:t>
-        </w:r>
-        <w:proofErr w:type="gramEnd"/>
-        <w:r>
-          <w:rPr>
-            <w:rStyle w:val="Hyperlink"/>
-            <w:rFonts w:cs="Arial"/>
-            <w:lang w:val="en-US"/>
-          </w:rPr>
-          <w:t>net Framework 4.</w:t>
+          <w:t>Download  .net Framework 4.</w:t>
         </w:r>
       </w:hyperlink>
       <w:r>
@@ -4338,14 +4189,14 @@
           <w:lang w:val="en-US"/>
         </w:rPr>
       </w:pPr>
-      <w:bookmarkStart w:id="3" w:name="_Toc457483734"/>
+      <w:bookmarkStart w:id="4" w:name="_Toc457483734"/>
       <w:r>
         <w:rPr>
           <w:lang w:val="en-US"/>
         </w:rPr>
         <w:t>Database System</w:t>
       </w:r>
-      <w:bookmarkEnd w:id="3"/>
+      <w:bookmarkEnd w:id="4"/>
     </w:p>
     <w:p>
       <w:pPr>
@@ -4392,14 +4243,14 @@
           <w:lang w:val="en-US"/>
         </w:rPr>
       </w:pPr>
-      <w:bookmarkStart w:id="4" w:name="_Toc457483735"/>
+      <w:bookmarkStart w:id="5" w:name="_Toc457483735"/>
       <w:r>
         <w:rPr>
           <w:lang w:val="en-US"/>
         </w:rPr>
         <w:t>PostgreSQL</w:t>
       </w:r>
-      <w:bookmarkEnd w:id="4"/>
+      <w:bookmarkEnd w:id="5"/>
     </w:p>
     <w:p>
       <w:pPr>
@@ -4409,14 +4260,14 @@
           <w:lang w:val="en-US"/>
         </w:rPr>
       </w:pPr>
-      <w:bookmarkStart w:id="5" w:name="_Toc457483736"/>
+      <w:bookmarkStart w:id="6" w:name="_Toc457483736"/>
       <w:r>
         <w:rPr>
           <w:lang w:val="en-US"/>
         </w:rPr>
         <w:t>2.3.1.1. Download PostgreSQL</w:t>
       </w:r>
-      <w:bookmarkEnd w:id="5"/>
+      <w:bookmarkEnd w:id="6"/>
     </w:p>
     <w:p>
       <w:pPr>
@@ -4454,7 +4305,7 @@
         </w:rPr>
         <w:t xml:space="preserve">llowing link: </w:t>
       </w:r>
-      <w:hyperlink r:id="rId13" w:history="1">
+      <w:hyperlink r:id="rId12" w:history="1">
         <w:r>
           <w:rPr>
             <w:rStyle w:val="Hyperlink"/>
@@ -4494,7 +4345,7 @@
                     </pic:cNvPicPr>
                   </pic:nvPicPr>
                   <pic:blipFill>
-                    <a:blip r:embed="rId14">
+                    <a:blip r:embed="rId13">
                       <a:extLst>
                         <a:ext uri="{28A0092B-C50C-407E-A947-70E740481C1C}">
                           <a14:useLocalDpi xmlns:a14="http://schemas.microsoft.com/office/drawing/2010/main" val="0"/>
@@ -4534,14 +4385,14 @@
           <w:lang w:val="en-US"/>
         </w:rPr>
       </w:pPr>
-      <w:bookmarkStart w:id="6" w:name="_Toc457483737"/>
+      <w:bookmarkStart w:id="7" w:name="_Toc457483737"/>
       <w:r>
         <w:rPr>
           <w:lang w:val="en-US"/>
         </w:rPr>
         <w:t>2.3.1.2. Installation of PostgreSQL</w:t>
       </w:r>
-      <w:bookmarkEnd w:id="6"/>
+      <w:bookmarkEnd w:id="7"/>
     </w:p>
     <w:p>
       <w:pPr>
@@ -4585,21 +4436,7 @@
         <w:rPr>
           <w:lang w:val="en-US"/>
         </w:rPr>
-        <w:t>enter "</w:t>
-      </w:r>
-      <w:proofErr w:type="spellStart"/>
-      <w:r>
-        <w:rPr>
-          <w:lang w:val="en-US"/>
-        </w:rPr>
-        <w:t>postgres</w:t>
-      </w:r>
-      <w:proofErr w:type="spellEnd"/>
-      <w:r>
-        <w:rPr>
-          <w:lang w:val="en-US"/>
-        </w:rPr>
-        <w:t>" as user</w:t>
+        <w:t>enter "postgres" as user</w:t>
       </w:r>
     </w:p>
     <w:p>
@@ -4730,21 +4567,7 @@
         <w:rPr>
           <w:lang w:val="en-US"/>
         </w:rPr>
-        <w:t xml:space="preserve">lation is finished, run </w:t>
-      </w:r>
-      <w:proofErr w:type="spellStart"/>
-      <w:r>
-        <w:rPr>
-          <w:lang w:val="en-US"/>
-        </w:rPr>
-        <w:t>PgAdmin</w:t>
-      </w:r>
-      <w:proofErr w:type="spellEnd"/>
-      <w:r>
-        <w:rPr>
-          <w:lang w:val="en-US"/>
-        </w:rPr>
-        <w:t xml:space="preserve"> and add a connection to the</w:t>
+        <w:t>lation is finished, run PgAdmin and add a connection to the</w:t>
       </w:r>
       <w:r>
         <w:rPr>
@@ -4789,7 +4612,7 @@
                     </pic:cNvPicPr>
                   </pic:nvPicPr>
                   <pic:blipFill>
-                    <a:blip r:embed="rId15">
+                    <a:blip r:embed="rId14">
                       <a:extLst>
                         <a:ext uri="{28A0092B-C50C-407E-A947-70E740481C1C}">
                           <a14:useLocalDpi xmlns:a14="http://schemas.microsoft.com/office/drawing/2010/main" val="0"/>
@@ -4841,7 +4664,7 @@
           <w:lang w:val="en-US"/>
         </w:rPr>
       </w:pPr>
-      <w:bookmarkStart w:id="7" w:name="_Toc457483738"/>
+      <w:bookmarkStart w:id="8" w:name="_Toc457483738"/>
       <w:r>
         <w:rPr>
           <w:lang w:val="en-US"/>
@@ -4854,7 +4677,7 @@
         </w:rPr>
         <w:t>-C</w:t>
       </w:r>
-      <w:bookmarkEnd w:id="7"/>
+      <w:bookmarkEnd w:id="8"/>
     </w:p>
     <w:p>
       <w:pPr>
@@ -4868,7 +4691,7 @@
           <w:lang w:val="en-US"/>
         </w:rPr>
       </w:pPr>
-      <w:bookmarkStart w:id="8" w:name="_Toc457483739"/>
+      <w:bookmarkStart w:id="9" w:name="_Toc457483739"/>
       <w:r>
         <w:rPr>
           <w:lang w:val="en-US"/>
@@ -4893,7 +4716,7 @@
         </w:rPr>
         <w:t>C</w:t>
       </w:r>
-      <w:bookmarkEnd w:id="8"/>
+      <w:bookmarkEnd w:id="9"/>
     </w:p>
     <w:p>
       <w:pPr>
@@ -4920,7 +4743,7 @@
         </w:rPr>
         <w:t xml:space="preserve">llowing link:  </w:t>
       </w:r>
-      <w:hyperlink r:id="rId16" w:history="1">
+      <w:hyperlink r:id="rId15" w:history="1">
         <w:r>
           <w:rPr>
             <w:rStyle w:val="Hyperlink"/>
@@ -4980,7 +4803,7 @@
                     </pic:cNvPicPr>
                   </pic:nvPicPr>
                   <pic:blipFill>
-                    <a:blip r:embed="rId17">
+                    <a:blip r:embed="rId16">
                       <a:extLst>
                         <a:ext uri="{28A0092B-C50C-407E-A947-70E740481C1C}">
                           <a14:useLocalDpi xmlns:a14="http://schemas.microsoft.com/office/drawing/2010/main" val="0"/>
@@ -5230,7 +5053,7 @@
           <w:lang w:val="en-US"/>
         </w:rPr>
       </w:pPr>
-      <w:bookmarkStart w:id="9" w:name="_Toc457483740"/>
+      <w:bookmarkStart w:id="10" w:name="_Toc457483740"/>
       <w:r>
         <w:rPr>
           <w:lang w:val="en-US"/>
@@ -5249,7 +5072,7 @@
         </w:rPr>
         <w:t>C</w:t>
       </w:r>
-      <w:bookmarkEnd w:id="9"/>
+      <w:bookmarkEnd w:id="10"/>
     </w:p>
     <w:p>
       <w:pPr>
@@ -5332,7 +5155,7 @@
                     </pic:cNvPicPr>
                   </pic:nvPicPr>
                   <pic:blipFill>
-                    <a:blip r:embed="rId18">
+                    <a:blip r:embed="rId17">
                       <a:extLst>
                         <a:ext uri="{28A0092B-C50C-407E-A947-70E740481C1C}">
                           <a14:useLocalDpi xmlns:a14="http://schemas.microsoft.com/office/drawing/2010/main" val="0"/>
@@ -5422,6 +5245,88 @@
                 <pic:pic xmlns:pic="http://schemas.openxmlformats.org/drawingml/2006/picture">
                   <pic:nvPicPr>
                     <pic:cNvPr id="0" name="Picture 34"/>
+                    <pic:cNvPicPr>
+                      <a:picLocks noChangeAspect="1" noChangeArrowheads="1"/>
+                    </pic:cNvPicPr>
+                  </pic:nvPicPr>
+                  <pic:blipFill>
+                    <a:blip r:embed="rId18">
+                      <a:extLst>
+                        <a:ext uri="{28A0092B-C50C-407E-A947-70E740481C1C}">
+                          <a14:useLocalDpi xmlns:a14="http://schemas.microsoft.com/office/drawing/2010/main" val="0"/>
+                        </a:ext>
+                      </a:extLst>
+                    </a:blip>
+                    <a:srcRect/>
+                    <a:stretch>
+                      <a:fillRect/>
+                    </a:stretch>
+                  </pic:blipFill>
+                  <pic:spPr bwMode="auto">
+                    <a:xfrm>
+                      <a:off x="0" y="0"/>
+                      <a:ext cx="3381375" cy="2533650"/>
+                    </a:xfrm>
+                    <a:prstGeom prst="rect">
+                      <a:avLst/>
+                    </a:prstGeom>
+                    <a:noFill/>
+                    <a:ln>
+                      <a:noFill/>
+                    </a:ln>
+                  </pic:spPr>
+                </pic:pic>
+              </a:graphicData>
+            </a:graphic>
+          </wp:inline>
+        </w:drawing>
+      </w:r>
+    </w:p>
+    <w:p>
+      <w:pPr>
+        <w:pStyle w:val="ListParagraph"/>
+        <w:numPr>
+          <w:ilvl w:val="0"/>
+          <w:numId w:val="2"/>
+        </w:numPr>
+        <w:jc w:val="both"/>
+        <w:rPr>
+          <w:lang w:val="en-US"/>
+        </w:rPr>
+      </w:pPr>
+      <w:r>
+        <w:rPr>
+          <w:lang w:val="en-US"/>
+        </w:rPr>
+        <w:t>Select Installation or response file or both</w:t>
+      </w:r>
+    </w:p>
+    <w:p>
+      <w:pPr>
+        <w:jc w:val="both"/>
+        <w:rPr>
+          <w:rFonts w:ascii="Tw Cen MT" w:hAnsi="Tw Cen MT"/>
+          <w:lang w:val="en-US"/>
+        </w:rPr>
+      </w:pPr>
+      <w:r>
+        <w:rPr>
+          <w:noProof/>
+          <w:lang w:eastAsia="de-DE"/>
+        </w:rPr>
+        <w:drawing>
+          <wp:inline distT="0" distB="0" distL="0" distR="0">
+            <wp:extent cx="3381375" cy="2533650"/>
+            <wp:effectExtent l="0" t="0" r="9525" b="0"/>
+            <wp:docPr id="6" name="Picture 35"/>
+            <wp:cNvGraphicFramePr>
+              <a:graphicFrameLocks xmlns:a="http://schemas.openxmlformats.org/drawingml/2006/main" noChangeAspect="1"/>
+            </wp:cNvGraphicFramePr>
+            <a:graphic xmlns:a="http://schemas.openxmlformats.org/drawingml/2006/main">
+              <a:graphicData uri="http://schemas.openxmlformats.org/drawingml/2006/picture">
+                <pic:pic xmlns:pic="http://schemas.openxmlformats.org/drawingml/2006/picture">
+                  <pic:nvPicPr>
+                    <pic:cNvPr id="0" name="Picture 35"/>
                     <pic:cNvPicPr>
                       <a:picLocks noChangeAspect="1" noChangeArrowheads="1"/>
                     </pic:cNvPicPr>
@@ -5475,7 +5380,7 @@
         <w:rPr>
           <w:lang w:val="en-US"/>
         </w:rPr>
-        <w:t>Select Installation or response file or both</w:t>
+        <w:t>Select the installation folder (use the default path)</w:t>
       </w:r>
     </w:p>
     <w:p>
@@ -5491,11 +5396,12 @@
           <w:noProof/>
           <w:lang w:eastAsia="de-DE"/>
         </w:rPr>
+        <w:lastRenderedPageBreak/>
         <w:drawing>
           <wp:inline distT="0" distB="0" distL="0" distR="0">
             <wp:extent cx="3381375" cy="2533650"/>
             <wp:effectExtent l="0" t="0" r="9525" b="0"/>
-            <wp:docPr id="6" name="Picture 35"/>
+            <wp:docPr id="7" name="Picture 37"/>
             <wp:cNvGraphicFramePr>
               <a:graphicFrameLocks xmlns:a="http://schemas.openxmlformats.org/drawingml/2006/main" noChangeAspect="1"/>
             </wp:cNvGraphicFramePr>
@@ -5503,7 +5409,7 @@
               <a:graphicData uri="http://schemas.openxmlformats.org/drawingml/2006/picture">
                 <pic:pic xmlns:pic="http://schemas.openxmlformats.org/drawingml/2006/picture">
                   <pic:nvPicPr>
-                    <pic:cNvPr id="0" name="Picture 35"/>
+                    <pic:cNvPr id="0" name="Picture 37"/>
                     <pic:cNvPicPr>
                       <a:picLocks noChangeAspect="1" noChangeArrowheads="1"/>
                     </pic:cNvPicPr>
@@ -5557,7 +5463,7 @@
         <w:rPr>
           <w:lang w:val="en-US"/>
         </w:rPr>
-        <w:t>Select the installation folder (use the default path)</w:t>
+        <w:t>Use default</w:t>
       </w:r>
     </w:p>
     <w:p>
@@ -5573,12 +5479,11 @@
           <w:noProof/>
           <w:lang w:eastAsia="de-DE"/>
         </w:rPr>
-        <w:lastRenderedPageBreak/>
         <w:drawing>
           <wp:inline distT="0" distB="0" distL="0" distR="0">
             <wp:extent cx="3381375" cy="2533650"/>
             <wp:effectExtent l="0" t="0" r="9525" b="0"/>
-            <wp:docPr id="7" name="Picture 37"/>
+            <wp:docPr id="8" name="Picture 39"/>
             <wp:cNvGraphicFramePr>
               <a:graphicFrameLocks xmlns:a="http://schemas.openxmlformats.org/drawingml/2006/main" noChangeAspect="1"/>
             </wp:cNvGraphicFramePr>
@@ -5586,7 +5491,7 @@
               <a:graphicData uri="http://schemas.openxmlformats.org/drawingml/2006/picture">
                 <pic:pic xmlns:pic="http://schemas.openxmlformats.org/drawingml/2006/picture">
                   <pic:nvPicPr>
-                    <pic:cNvPr id="0" name="Picture 37"/>
+                    <pic:cNvPr id="0" name="Picture 39"/>
                     <pic:cNvPicPr>
                       <a:picLocks noChangeAspect="1" noChangeArrowheads="1"/>
                     </pic:cNvPicPr>
@@ -5640,8 +5545,62 @@
         <w:rPr>
           <w:lang w:val="en-US"/>
         </w:rPr>
-        <w:t>Use default</w:t>
-      </w:r>
+        <w:t>Define the db2admin password</w:t>
+      </w:r>
+    </w:p>
+    <w:p>
+      <w:pPr>
+        <w:pStyle w:val="ListParagraph"/>
+        <w:ind w:left="0"/>
+        <w:jc w:val="both"/>
+        <w:rPr>
+          <w:lang w:val="en-US"/>
+        </w:rPr>
+      </w:pPr>
+      <w:r>
+        <w:rPr>
+          <w:b/>
+          <w:lang w:val="en-US"/>
+        </w:rPr>
+        <w:t>P</w:t>
+      </w:r>
+      <w:r>
+        <w:rPr>
+          <w:b/>
+          <w:lang w:val="en-US"/>
+        </w:rPr>
+        <w:t xml:space="preserve">lease </w:t>
+      </w:r>
+      <w:r>
+        <w:rPr>
+          <w:b/>
+          <w:lang w:val="en-US"/>
+        </w:rPr>
+        <w:t xml:space="preserve">make sure you recall the </w:t>
+      </w:r>
+      <w:r>
+        <w:rPr>
+          <w:b/>
+          <w:lang w:val="en-US"/>
+        </w:rPr>
+        <w:t>password</w:t>
+      </w:r>
+      <w:r>
+        <w:rPr>
+          <w:b/>
+          <w:lang w:val="en-US"/>
+        </w:rPr>
+        <w:t xml:space="preserve"> later on!</w:t>
+      </w:r>
+    </w:p>
+    <w:p>
+      <w:pPr>
+        <w:jc w:val="both"/>
+        <w:rPr>
+          <w:rFonts w:ascii="Tw Cen MT" w:hAnsi="Tw Cen MT"/>
+          <w:lang w:val="en-US"/>
+        </w:rPr>
+      </w:pPr>
     </w:p>
     <w:p>
       <w:pPr>
@@ -5656,11 +5615,12 @@
           <w:noProof/>
           <w:lang w:eastAsia="de-DE"/>
         </w:rPr>
+        <w:lastRenderedPageBreak/>
         <w:drawing>
           <wp:inline distT="0" distB="0" distL="0" distR="0">
             <wp:extent cx="3381375" cy="2533650"/>
             <wp:effectExtent l="0" t="0" r="9525" b="0"/>
-            <wp:docPr id="8" name="Picture 39"/>
+            <wp:docPr id="9" name="Picture 16"/>
             <wp:cNvGraphicFramePr>
               <a:graphicFrameLocks xmlns:a="http://schemas.openxmlformats.org/drawingml/2006/main" noChangeAspect="1"/>
             </wp:cNvGraphicFramePr>
@@ -5668,7 +5628,7 @@
               <a:graphicData uri="http://schemas.openxmlformats.org/drawingml/2006/picture">
                 <pic:pic xmlns:pic="http://schemas.openxmlformats.org/drawingml/2006/picture">
                   <pic:nvPicPr>
-                    <pic:cNvPr id="0" name="Picture 39"/>
+                    <pic:cNvPr id="0" name="Picture 16"/>
                     <pic:cNvPicPr>
                       <a:picLocks noChangeAspect="1" noChangeArrowheads="1"/>
                     </pic:cNvPicPr>
@@ -5722,143 +5682,6 @@
         <w:rPr>
           <w:lang w:val="en-US"/>
         </w:rPr>
-        <w:t>Define the db2admin password</w:t>
-      </w:r>
-    </w:p>
-    <w:p>
-      <w:pPr>
-        <w:pStyle w:val="ListParagraph"/>
-        <w:ind w:left="0"/>
-        <w:jc w:val="both"/>
-        <w:rPr>
-          <w:lang w:val="en-US"/>
-        </w:rPr>
-      </w:pPr>
-      <w:r>
-        <w:rPr>
-          <w:b/>
-          <w:lang w:val="en-US"/>
-        </w:rPr>
-        <w:t>P</w:t>
-      </w:r>
-      <w:r>
-        <w:rPr>
-          <w:b/>
-          <w:lang w:val="en-US"/>
-        </w:rPr>
-        <w:t xml:space="preserve">lease </w:t>
-      </w:r>
-      <w:r>
-        <w:rPr>
-          <w:b/>
-          <w:lang w:val="en-US"/>
-        </w:rPr>
-        <w:t xml:space="preserve">make sure you recall the </w:t>
-      </w:r>
-      <w:r>
-        <w:rPr>
-          <w:b/>
-          <w:lang w:val="en-US"/>
-        </w:rPr>
-        <w:t>password</w:t>
-      </w:r>
-      <w:r>
-        <w:rPr>
-          <w:b/>
-          <w:lang w:val="en-US"/>
-        </w:rPr>
-        <w:t xml:space="preserve"> later on!</w:t>
-      </w:r>
-    </w:p>
-    <w:p>
-      <w:pPr>
-        <w:jc w:val="both"/>
-        <w:rPr>
-          <w:rFonts w:ascii="Tw Cen MT" w:hAnsi="Tw Cen MT"/>
-          <w:lang w:val="en-US"/>
-        </w:rPr>
-      </w:pPr>
-    </w:p>
-    <w:p>
-      <w:pPr>
-        <w:jc w:val="both"/>
-        <w:rPr>
-          <w:rFonts w:ascii="Tw Cen MT" w:hAnsi="Tw Cen MT"/>
-          <w:lang w:val="en-US"/>
-        </w:rPr>
-      </w:pPr>
-      <w:r>
-        <w:rPr>
-          <w:noProof/>
-          <w:lang w:eastAsia="de-DE"/>
-        </w:rPr>
-        <w:lastRenderedPageBreak/>
-        <w:drawing>
-          <wp:inline distT="0" distB="0" distL="0" distR="0">
-            <wp:extent cx="3381375" cy="2533650"/>
-            <wp:effectExtent l="0" t="0" r="9525" b="0"/>
-            <wp:docPr id="9" name="Picture 16"/>
-            <wp:cNvGraphicFramePr>
-              <a:graphicFrameLocks xmlns:a="http://schemas.openxmlformats.org/drawingml/2006/main" noChangeAspect="1"/>
-            </wp:cNvGraphicFramePr>
-            <a:graphic xmlns:a="http://schemas.openxmlformats.org/drawingml/2006/main">
-              <a:graphicData uri="http://schemas.openxmlformats.org/drawingml/2006/picture">
-                <pic:pic xmlns:pic="http://schemas.openxmlformats.org/drawingml/2006/picture">
-                  <pic:nvPicPr>
-                    <pic:cNvPr id="0" name="Picture 16"/>
-                    <pic:cNvPicPr>
-                      <a:picLocks noChangeAspect="1" noChangeArrowheads="1"/>
-                    </pic:cNvPicPr>
-                  </pic:nvPicPr>
-                  <pic:blipFill>
-                    <a:blip r:embed="rId23">
-                      <a:extLst>
-                        <a:ext uri="{28A0092B-C50C-407E-A947-70E740481C1C}">
-                          <a14:useLocalDpi xmlns:a14="http://schemas.microsoft.com/office/drawing/2010/main" val="0"/>
-                        </a:ext>
-                      </a:extLst>
-                    </a:blip>
-                    <a:srcRect/>
-                    <a:stretch>
-                      <a:fillRect/>
-                    </a:stretch>
-                  </pic:blipFill>
-                  <pic:spPr bwMode="auto">
-                    <a:xfrm>
-                      <a:off x="0" y="0"/>
-                      <a:ext cx="3381375" cy="2533650"/>
-                    </a:xfrm>
-                    <a:prstGeom prst="rect">
-                      <a:avLst/>
-                    </a:prstGeom>
-                    <a:noFill/>
-                    <a:ln>
-                      <a:noFill/>
-                    </a:ln>
-                  </pic:spPr>
-                </pic:pic>
-              </a:graphicData>
-            </a:graphic>
-          </wp:inline>
-        </w:drawing>
-      </w:r>
-    </w:p>
-    <w:p>
-      <w:pPr>
-        <w:pStyle w:val="ListParagraph"/>
-        <w:numPr>
-          <w:ilvl w:val="0"/>
-          <w:numId w:val="2"/>
-        </w:numPr>
-        <w:jc w:val="both"/>
-        <w:rPr>
-          <w:lang w:val="en-US"/>
-        </w:rPr>
-      </w:pPr>
-      <w:r>
-        <w:rPr>
-          <w:lang w:val="en-US"/>
-        </w:rPr>
         <w:t>After the installation you should see the this screen</w:t>
       </w:r>
     </w:p>
@@ -5893,7 +5716,7 @@
                     </pic:cNvPicPr>
                   </pic:nvPicPr>
                   <pic:blipFill>
-                    <a:blip r:embed="rId24">
+                    <a:blip r:embed="rId23">
                       <a:extLst>
                         <a:ext uri="{28A0092B-C50C-407E-A947-70E740481C1C}">
                           <a14:useLocalDpi xmlns:a14="http://schemas.microsoft.com/office/drawing/2010/main" val="0"/>
@@ -5942,16 +5765,11 @@
         </w:numPr>
         <w:jc w:val="both"/>
       </w:pPr>
-      <w:bookmarkStart w:id="10" w:name="_Toc457483741"/>
-      <w:proofErr w:type="spellStart"/>
-      <w:r>
-        <w:t>Install</w:t>
-      </w:r>
-      <w:proofErr w:type="spellEnd"/>
-      <w:r>
-        <w:t xml:space="preserve"> IBM Data Studio</w:t>
-      </w:r>
-      <w:bookmarkEnd w:id="10"/>
+      <w:bookmarkStart w:id="11" w:name="_Toc457483741"/>
+      <w:r>
+        <w:t>Install IBM Data Studio</w:t>
+      </w:r>
+      <w:bookmarkEnd w:id="11"/>
     </w:p>
     <w:p>
       <w:pPr>
@@ -6027,7 +5845,7 @@
                     </pic:cNvPicPr>
                   </pic:nvPicPr>
                   <pic:blipFill>
-                    <a:blip r:embed="rId25">
+                    <a:blip r:embed="rId24">
                       <a:extLst>
                         <a:ext uri="{28A0092B-C50C-407E-A947-70E740481C1C}">
                           <a14:useLocalDpi xmlns:a14="http://schemas.microsoft.com/office/drawing/2010/main" val="0"/>
@@ -6355,6 +6173,90 @@
                 <pic:pic xmlns:pic="http://schemas.openxmlformats.org/drawingml/2006/picture">
                   <pic:nvPicPr>
                     <pic:cNvPr id="0" name="Picture 21"/>
+                    <pic:cNvPicPr>
+                      <a:picLocks noChangeAspect="1" noChangeArrowheads="1"/>
+                    </pic:cNvPicPr>
+                  </pic:nvPicPr>
+                  <pic:blipFill>
+                    <a:blip r:embed="rId25">
+                      <a:extLst>
+                        <a:ext uri="{28A0092B-C50C-407E-A947-70E740481C1C}">
+                          <a14:useLocalDpi xmlns:a14="http://schemas.microsoft.com/office/drawing/2010/main" val="0"/>
+                        </a:ext>
+                      </a:extLst>
+                    </a:blip>
+                    <a:srcRect/>
+                    <a:stretch>
+                      <a:fillRect/>
+                    </a:stretch>
+                  </pic:blipFill>
+                  <pic:spPr bwMode="auto">
+                    <a:xfrm>
+                      <a:off x="0" y="0"/>
+                      <a:ext cx="3409950" cy="2562225"/>
+                    </a:xfrm>
+                    <a:prstGeom prst="rect">
+                      <a:avLst/>
+                    </a:prstGeom>
+                    <a:noFill/>
+                    <a:ln>
+                      <a:noFill/>
+                    </a:ln>
+                  </pic:spPr>
+                </pic:pic>
+              </a:graphicData>
+            </a:graphic>
+          </wp:inline>
+        </w:drawing>
+      </w:r>
+    </w:p>
+    <w:p>
+      <w:pPr>
+        <w:pStyle w:val="ListParagraph"/>
+        <w:numPr>
+          <w:ilvl w:val="0"/>
+          <w:numId w:val="2"/>
+        </w:numPr>
+        <w:jc w:val="both"/>
+        <w:rPr>
+          <w:noProof/>
+          <w:lang w:eastAsia="de-DE"/>
+        </w:rPr>
+      </w:pPr>
+      <w:r>
+        <w:rPr>
+          <w:noProof/>
+          <w:lang w:eastAsia="de-DE"/>
+        </w:rPr>
+        <w:t>Accept the license agreements</w:t>
+      </w:r>
+    </w:p>
+    <w:p>
+      <w:pPr>
+        <w:jc w:val="both"/>
+        <w:rPr>
+          <w:noProof/>
+          <w:lang w:eastAsia="de-DE"/>
+        </w:rPr>
+      </w:pPr>
+      <w:r>
+        <w:rPr>
+          <w:noProof/>
+          <w:lang w:eastAsia="de-DE"/>
+        </w:rPr>
+        <w:drawing>
+          <wp:inline distT="0" distB="0" distL="0" distR="0">
+            <wp:extent cx="3409950" cy="2562225"/>
+            <wp:effectExtent l="0" t="0" r="0" b="9525"/>
+            <wp:docPr id="13" name="Picture 22"/>
+            <wp:cNvGraphicFramePr>
+              <a:graphicFrameLocks xmlns:a="http://schemas.openxmlformats.org/drawingml/2006/main" noChangeAspect="1"/>
+            </wp:cNvGraphicFramePr>
+            <a:graphic xmlns:a="http://schemas.openxmlformats.org/drawingml/2006/main">
+              <a:graphicData uri="http://schemas.openxmlformats.org/drawingml/2006/picture">
+                <pic:pic xmlns:pic="http://schemas.openxmlformats.org/drawingml/2006/picture">
+                  <pic:nvPicPr>
+                    <pic:cNvPr id="0" name="Picture 22"/>
                     <pic:cNvPicPr>
                       <a:picLocks noChangeAspect="1" noChangeArrowheads="1"/>
                     </pic:cNvPicPr>
@@ -6402,90 +6304,6 @@
         <w:jc w:val="both"/>
         <w:rPr>
           <w:noProof/>
-          <w:lang w:eastAsia="de-DE"/>
-        </w:rPr>
-      </w:pPr>
-      <w:r>
-        <w:rPr>
-          <w:noProof/>
-          <w:lang w:eastAsia="de-DE"/>
-        </w:rPr>
-        <w:t>Accept the license agreements</w:t>
-      </w:r>
-    </w:p>
-    <w:p>
-      <w:pPr>
-        <w:jc w:val="both"/>
-        <w:rPr>
-          <w:noProof/>
-          <w:lang w:eastAsia="de-DE"/>
-        </w:rPr>
-      </w:pPr>
-      <w:r>
-        <w:rPr>
-          <w:noProof/>
-          <w:lang w:eastAsia="de-DE"/>
-        </w:rPr>
-        <w:drawing>
-          <wp:inline distT="0" distB="0" distL="0" distR="0">
-            <wp:extent cx="3409950" cy="2562225"/>
-            <wp:effectExtent l="0" t="0" r="0" b="9525"/>
-            <wp:docPr id="13" name="Picture 22"/>
-            <wp:cNvGraphicFramePr>
-              <a:graphicFrameLocks xmlns:a="http://schemas.openxmlformats.org/drawingml/2006/main" noChangeAspect="1"/>
-            </wp:cNvGraphicFramePr>
-            <a:graphic xmlns:a="http://schemas.openxmlformats.org/drawingml/2006/main">
-              <a:graphicData uri="http://schemas.openxmlformats.org/drawingml/2006/picture">
-                <pic:pic xmlns:pic="http://schemas.openxmlformats.org/drawingml/2006/picture">
-                  <pic:nvPicPr>
-                    <pic:cNvPr id="0" name="Picture 22"/>
-                    <pic:cNvPicPr>
-                      <a:picLocks noChangeAspect="1" noChangeArrowheads="1"/>
-                    </pic:cNvPicPr>
-                  </pic:nvPicPr>
-                  <pic:blipFill>
-                    <a:blip r:embed="rId27">
-                      <a:extLst>
-                        <a:ext uri="{28A0092B-C50C-407E-A947-70E740481C1C}">
-                          <a14:useLocalDpi xmlns:a14="http://schemas.microsoft.com/office/drawing/2010/main" val="0"/>
-                        </a:ext>
-                      </a:extLst>
-                    </a:blip>
-                    <a:srcRect/>
-                    <a:stretch>
-                      <a:fillRect/>
-                    </a:stretch>
-                  </pic:blipFill>
-                  <pic:spPr bwMode="auto">
-                    <a:xfrm>
-                      <a:off x="0" y="0"/>
-                      <a:ext cx="3409950" cy="2562225"/>
-                    </a:xfrm>
-                    <a:prstGeom prst="rect">
-                      <a:avLst/>
-                    </a:prstGeom>
-                    <a:noFill/>
-                    <a:ln>
-                      <a:noFill/>
-                    </a:ln>
-                  </pic:spPr>
-                </pic:pic>
-              </a:graphicData>
-            </a:graphic>
-          </wp:inline>
-        </w:drawing>
-      </w:r>
-    </w:p>
-    <w:p>
-      <w:pPr>
-        <w:pStyle w:val="ListParagraph"/>
-        <w:numPr>
-          <w:ilvl w:val="0"/>
-          <w:numId w:val="2"/>
-        </w:numPr>
-        <w:jc w:val="both"/>
-        <w:rPr>
-          <w:noProof/>
           <w:lang w:val="en-US" w:eastAsia="de-DE"/>
         </w:rPr>
       </w:pPr>
@@ -6833,7 +6651,7 @@
                     </pic:cNvPicPr>
                   </pic:nvPicPr>
                   <pic:blipFill>
-                    <a:blip r:embed="rId28">
+                    <a:blip r:embed="rId27">
                       <a:extLst>
                         <a:ext uri="{28A0092B-C50C-407E-A947-70E740481C1C}">
                           <a14:useLocalDpi xmlns:a14="http://schemas.microsoft.com/office/drawing/2010/main" val="0"/>
@@ -6987,7 +6805,7 @@
                     </pic:cNvPicPr>
                   </pic:nvPicPr>
                   <pic:blipFill>
-                    <a:blip r:embed="rId29">
+                    <a:blip r:embed="rId28">
                       <a:extLst>
                         <a:ext uri="{28A0092B-C50C-407E-A947-70E740481C1C}">
                           <a14:useLocalDpi xmlns:a14="http://schemas.microsoft.com/office/drawing/2010/main" val="0"/>
@@ -7028,13 +6846,8 @@
         </w:rPr>
       </w:pPr>
       <w:r>
-        <w:t xml:space="preserve"> Create DB2ADMNS </w:t>
-      </w:r>
-      <w:proofErr w:type="spellStart"/>
-      <w:r>
-        <w:t>group</w:t>
-      </w:r>
-      <w:proofErr w:type="spellEnd"/>
+        <w:t xml:space="preserve"> Create DB2ADMNS group</w:t>
+      </w:r>
     </w:p>
     <w:p>
       <w:pPr>
@@ -7084,7 +6897,7 @@
           <w:lang w:val="en-US"/>
         </w:rPr>
       </w:pPr>
-      <w:bookmarkStart w:id="11" w:name="_Toc457483742"/>
+      <w:bookmarkStart w:id="12" w:name="_Toc457483742"/>
       <w:r>
         <w:rPr>
           <w:lang w:val="en-US"/>
@@ -7098,7 +6911,7 @@
         </w:rPr>
         <w:t>etup Internet Information Service (IIS)</w:t>
       </w:r>
-      <w:bookmarkEnd w:id="11"/>
+      <w:bookmarkEnd w:id="12"/>
     </w:p>
     <w:p>
       <w:pPr>
@@ -7171,16 +6984,11 @@
         </w:numPr>
         <w:jc w:val="both"/>
       </w:pPr>
-      <w:bookmarkStart w:id="12" w:name="_Toc457483743"/>
-      <w:proofErr w:type="spellStart"/>
-      <w:r>
-        <w:t>Active</w:t>
-      </w:r>
-      <w:proofErr w:type="spellEnd"/>
-      <w:r>
-        <w:t xml:space="preserve"> IIS7</w:t>
-      </w:r>
-      <w:bookmarkEnd w:id="12"/>
+      <w:bookmarkStart w:id="13" w:name="_Toc457483743"/>
+      <w:r>
+        <w:t>Active IIS7</w:t>
+      </w:r>
+      <w:bookmarkEnd w:id="13"/>
     </w:p>
     <w:p>
       <w:pPr>
@@ -7253,7 +7061,7 @@
                     </pic:cNvPicPr>
                   </pic:nvPicPr>
                   <pic:blipFill>
-                    <a:blip r:embed="rId30">
+                    <a:blip r:embed="rId29">
                       <a:extLst>
                         <a:ext uri="{28A0092B-C50C-407E-A947-70E740481C1C}">
                           <a14:useLocalDpi xmlns:a14="http://schemas.microsoft.com/office/drawing/2010/main" val="0"/>
@@ -7333,7 +7141,7 @@
                     </pic:cNvPicPr>
                   </pic:nvPicPr>
                   <pic:blipFill>
-                    <a:blip r:embed="rId31">
+                    <a:blip r:embed="rId30">
                       <a:extLst>
                         <a:ext uri="{28A0092B-C50C-407E-A947-70E740481C1C}">
                           <a14:useLocalDpi xmlns:a14="http://schemas.microsoft.com/office/drawing/2010/main" val="0"/>
@@ -7609,8 +7417,6 @@
         </w:rPr>
         <w:t>Static Content</w:t>
       </w:r>
-      <w:bookmarkStart w:id="13" w:name="_GoBack"/>
-      <w:bookmarkEnd w:id="13"/>
     </w:p>
     <w:p>
       <w:pPr>
@@ -7680,21 +7486,7 @@
         <w:rPr>
           <w:lang w:val="en-US"/>
         </w:rPr>
-        <w:t xml:space="preserve">open </w:t>
-      </w:r>
-      <w:proofErr w:type="spellStart"/>
-      <w:r>
-        <w:rPr>
-          <w:lang w:val="en-US"/>
-        </w:rPr>
-        <w:t>cmd</w:t>
-      </w:r>
-      <w:proofErr w:type="spellEnd"/>
-      <w:r>
-        <w:rPr>
-          <w:lang w:val="en-US"/>
-        </w:rPr>
-        <w:t xml:space="preserve"> as administrator and go to folder:</w:t>
+        <w:t>open cmd as administrator and go to folder:</w:t>
       </w:r>
     </w:p>
     <w:p>
@@ -7713,21 +7505,7 @@
         <w:rPr>
           <w:lang w:val="en-US"/>
         </w:rPr>
-        <w:t>%</w:t>
-      </w:r>
-      <w:proofErr w:type="spellStart"/>
-      <w:r>
-        <w:rPr>
-          <w:lang w:val="en-US"/>
-        </w:rPr>
-        <w:t>windir</w:t>
-      </w:r>
-      <w:proofErr w:type="spellEnd"/>
-      <w:r>
-        <w:rPr>
-          <w:lang w:val="en-US"/>
-        </w:rPr>
-        <w:t>%\Microsoft.NET\Framework64\v4.0.30319\</w:t>
+        <w:t>%windir%\Microsoft.NET\Framework64\v4.0.30319\</w:t>
       </w:r>
     </w:p>
     <w:p>
@@ -7762,21 +7540,7 @@
         <w:rPr>
           <w:lang w:val="en-US"/>
         </w:rPr>
-        <w:t>%</w:t>
-      </w:r>
-      <w:proofErr w:type="spellStart"/>
-      <w:r>
-        <w:rPr>
-          <w:lang w:val="en-US"/>
-        </w:rPr>
-        <w:t>windir</w:t>
-      </w:r>
-      <w:proofErr w:type="spellEnd"/>
-      <w:r>
-        <w:rPr>
-          <w:lang w:val="en-US"/>
-        </w:rPr>
-        <w:t>%\Microsoft.NET\Framework\v4.0.30319\</w:t>
+        <w:t>%windir%\Microsoft.NET\Framework\v4.0.30319\</w:t>
       </w:r>
     </w:p>
     <w:p>
@@ -7796,14 +7560,7 @@
         <w:rPr>
           <w:lang w:val="en-US"/>
         </w:rPr>
-        <w:t xml:space="preserve">type here: </w:t>
-      </w:r>
-      <w:proofErr w:type="spellStart"/>
-      <w:r>
-        <w:rPr>
-          <w:lang w:val="en-US"/>
-        </w:rPr>
-        <w:t>aspnet_regiis.exe</w:t>
+        <w:t>type here: aspnet_regiis.exe</w:t>
       </w:r>
       <w:r>
         <w:rPr>
@@ -7812,7 +7569,6 @@
         <w:softHyphen/>
         <w:t>ir</w:t>
       </w:r>
-      <w:proofErr w:type="spellEnd"/>
     </w:p>
     <w:p>
       <w:pPr>
@@ -7893,28 +7649,10 @@
         <w:jc w:val="both"/>
       </w:pPr>
       <w:bookmarkStart w:id="16" w:name="_Toc457483746"/>
-      <w:proofErr w:type="spellStart"/>
-      <w:r>
-        <w:t>Configure</w:t>
-      </w:r>
-      <w:proofErr w:type="spellEnd"/>
-      <w:r>
-        <w:t xml:space="preserve"> </w:t>
-      </w:r>
-      <w:proofErr w:type="spellStart"/>
-      <w:r>
-        <w:t>server</w:t>
-      </w:r>
-      <w:proofErr w:type="spellEnd"/>
-      <w:r>
-        <w:t xml:space="preserve"> </w:t>
-      </w:r>
-      <w:proofErr w:type="spellStart"/>
-      <w:r>
-        <w:t>components</w:t>
+      <w:r>
+        <w:t>Configure server components</w:t>
       </w:r>
       <w:bookmarkEnd w:id="16"/>
-      <w:proofErr w:type="spellEnd"/>
     </w:p>
     <w:p>
       <w:pPr>
@@ -8270,7 +8008,7 @@
                     </pic:cNvPicPr>
                   </pic:nvPicPr>
                   <pic:blipFill>
-                    <a:blip r:embed="rId32">
+                    <a:blip r:embed="rId31">
                       <a:extLst>
                         <a:ext uri="{28A0092B-C50C-407E-A947-70E740481C1C}">
                           <a14:useLocalDpi xmlns:a14="http://schemas.microsoft.com/office/drawing/2010/main" val="0"/>
@@ -8337,7 +8075,7 @@
                     </pic:cNvPicPr>
                   </pic:nvPicPr>
                   <pic:blipFill>
-                    <a:blip r:embed="rId33">
+                    <a:blip r:embed="rId32">
                       <a:extLst>
                         <a:ext uri="{28A0092B-C50C-407E-A947-70E740481C1C}">
                           <a14:useLocalDpi xmlns:a14="http://schemas.microsoft.com/office/drawing/2010/main" val="0"/>
@@ -8698,21 +8436,7 @@
         <w:rPr>
           <w:lang w:val="en-US"/>
         </w:rPr>
-        <w:t>” to “</w:t>
-      </w:r>
-      <w:proofErr w:type="spellStart"/>
-      <w:r>
-        <w:rPr>
-          <w:lang w:val="en-US"/>
-        </w:rPr>
-        <w:t>NetworkService</w:t>
-      </w:r>
-      <w:proofErr w:type="spellEnd"/>
-      <w:r>
-        <w:rPr>
-          <w:lang w:val="en-US"/>
-        </w:rPr>
-        <w:t>”</w:t>
+        <w:t>” to “NetworkService”</w:t>
       </w:r>
     </w:p>
     <w:p>
@@ -8846,7 +8570,7 @@
                     </pic:cNvPicPr>
                   </pic:nvPicPr>
                   <pic:blipFill>
-                    <a:blip r:embed="rId34">
+                    <a:blip r:embed="rId33">
                       <a:extLst>
                         <a:ext uri="{28A0092B-C50C-407E-A947-70E740481C1C}">
                           <a14:useLocalDpi xmlns:a14="http://schemas.microsoft.com/office/drawing/2010/main" val="0"/>
@@ -8967,7 +8691,7 @@
                     </pic:cNvPicPr>
                   </pic:nvPicPr>
                   <pic:blipFill>
-                    <a:blip r:embed="rId35">
+                    <a:blip r:embed="rId34">
                       <a:extLst>
                         <a:ext uri="{28A0092B-C50C-407E-A947-70E740481C1C}">
                           <a14:useLocalDpi xmlns:a14="http://schemas.microsoft.com/office/drawing/2010/main" val="0"/>
@@ -9230,35 +8954,7 @@
         <w:rPr>
           <w:lang w:val="en-US"/>
         </w:rPr>
-        <w:t xml:space="preserve">Open </w:t>
-      </w:r>
-      <w:proofErr w:type="spellStart"/>
-      <w:r>
-        <w:rPr>
-          <w:lang w:val="en-US"/>
-        </w:rPr>
-        <w:t>pgAdmin</w:t>
-      </w:r>
-      <w:proofErr w:type="spellEnd"/>
-      <w:r>
-        <w:rPr>
-          <w:lang w:val="en-US"/>
-        </w:rPr>
-        <w:t>. Double click on the “PostgreSQL 9.3 (localhost: 5432)”. A popup window will open where you need to enter the password for user ‘</w:t>
-      </w:r>
-      <w:proofErr w:type="spellStart"/>
-      <w:r>
-        <w:rPr>
-          <w:lang w:val="en-US"/>
-        </w:rPr>
-        <w:t>postgres</w:t>
-      </w:r>
-      <w:proofErr w:type="spellEnd"/>
-      <w:r>
-        <w:rPr>
-          <w:lang w:val="en-US"/>
-        </w:rPr>
-        <w:t xml:space="preserve">’. Please enter “1” as the password you defined when you installed PostgreSQL. </w:t>
+        <w:t xml:space="preserve">Open pgAdmin. Double click on the “PostgreSQL 9.3 (localhost: 5432)”. A popup window will open where you need to enter the password for user ‘postgres’. Please enter “1” as the password you defined when you installed PostgreSQL. </w:t>
       </w:r>
     </w:p>
     <w:p>
@@ -9292,7 +8988,7 @@
                     </pic:cNvPicPr>
                   </pic:nvPicPr>
                   <pic:blipFill>
-                    <a:blip r:embed="rId36">
+                    <a:blip r:embed="rId35">
                       <a:extLst>
                         <a:ext uri="{28A0092B-C50C-407E-A947-70E740481C1C}">
                           <a14:useLocalDpi xmlns:a14="http://schemas.microsoft.com/office/drawing/2010/main" val="0"/>
@@ -9404,7 +9100,7 @@
                     </pic:cNvPicPr>
                   </pic:nvPicPr>
                   <pic:blipFill>
-                    <a:blip r:embed="rId37">
+                    <a:blip r:embed="rId36">
                       <a:extLst>
                         <a:ext uri="{28A0092B-C50C-407E-A947-70E740481C1C}">
                           <a14:useLocalDpi xmlns:a14="http://schemas.microsoft.com/office/drawing/2010/main" val="0"/>
@@ -9606,7 +9302,7 @@
                     </pic:cNvPicPr>
                   </pic:nvPicPr>
                   <pic:blipFill>
-                    <a:blip r:embed="rId38">
+                    <a:blip r:embed="rId37">
                       <a:extLst>
                         <a:ext uri="{28A0092B-C50C-407E-A947-70E740481C1C}">
                           <a14:useLocalDpi xmlns:a14="http://schemas.microsoft.com/office/drawing/2010/main" val="0"/>
@@ -9755,7 +9451,7 @@
                     </pic:cNvPicPr>
                   </pic:nvPicPr>
                   <pic:blipFill>
-                    <a:blip r:embed="rId39">
+                    <a:blip r:embed="rId38">
                       <a:extLst>
                         <a:ext uri="{28A0092B-C50C-407E-A947-70E740481C1C}">
                           <a14:useLocalDpi xmlns:a14="http://schemas.microsoft.com/office/drawing/2010/main" val="0"/>
@@ -9995,7 +9691,7 @@
                     </pic:cNvPicPr>
                   </pic:nvPicPr>
                   <pic:blipFill>
-                    <a:blip r:embed="rId40">
+                    <a:blip r:embed="rId39">
                       <a:extLst>
                         <a:ext uri="{28A0092B-C50C-407E-A947-70E740481C1C}">
                           <a14:useLocalDpi xmlns:a14="http://schemas.microsoft.com/office/drawing/2010/main" val="0"/>
@@ -10061,7 +9757,7 @@
                     </pic:cNvPicPr>
                   </pic:nvPicPr>
                   <pic:blipFill>
-                    <a:blip r:embed="rId41">
+                    <a:blip r:embed="rId40">
                       <a:extLst>
                         <a:ext uri="{28A0092B-C50C-407E-A947-70E740481C1C}">
                           <a14:useLocalDpi xmlns:a14="http://schemas.microsoft.com/office/drawing/2010/main" val="0"/>
@@ -10194,7 +9890,7 @@
                     </pic:cNvPicPr>
                   </pic:nvPicPr>
                   <pic:blipFill>
-                    <a:blip r:embed="rId42">
+                    <a:blip r:embed="rId41">
                       <a:extLst>
                         <a:ext uri="{28A0092B-C50C-407E-A947-70E740481C1C}">
                           <a14:useLocalDpi xmlns:a14="http://schemas.microsoft.com/office/drawing/2010/main" val="0"/>
@@ -10483,36 +10179,14 @@
         <w:rPr>
           <w:lang w:val="en-US"/>
         </w:rPr>
-        <w:t>set “</w:t>
-      </w:r>
-      <w:proofErr w:type="spellStart"/>
-      <w:r>
-        <w:rPr>
-          <w:lang w:val="en-US"/>
-        </w:rPr>
-        <w:t>CreateDatabase</w:t>
-      </w:r>
-      <w:proofErr w:type="spellEnd"/>
-      <w:r>
-        <w:rPr>
-          <w:lang w:val="en-US"/>
-        </w:rPr>
-        <w:t>” to “true“</w:t>
-      </w:r>
-      <w:r>
-        <w:rPr>
-          <w:lang w:val="en-US"/>
-        </w:rPr>
-        <w:t xml:space="preserve"> in section </w:t>
-      </w:r>
-      <w:proofErr w:type="spellStart"/>
-      <w:r>
-        <w:rPr>
-          <w:lang w:val="en-US"/>
-        </w:rPr>
-        <w:t>appSettings</w:t>
-      </w:r>
-      <w:proofErr w:type="spellEnd"/>
+        <w:t>set “CreateDatabase” to “true“</w:t>
+      </w:r>
+      <w:r>
+        <w:rPr>
+          <w:lang w:val="en-US"/>
+        </w:rPr>
+        <w:t xml:space="preserve"> in section appSettings</w:t>
+      </w:r>
     </w:p>
     <w:p>
       <w:pPr>
@@ -10562,29 +10236,7 @@
           <w:szCs w:val="28"/>
           <w:lang w:val="en-US"/>
         </w:rPr>
-        <w:t>set “</w:t>
-      </w:r>
-      <w:proofErr w:type="spellStart"/>
-      <w:r>
-        <w:rPr>
-          <w:b/>
-          <w:color w:val="FF0000"/>
-          <w:sz w:val="28"/>
-          <w:szCs w:val="28"/>
-          <w:lang w:val="en-US"/>
-        </w:rPr>
-        <w:t>CreateDatabase</w:t>
-      </w:r>
-      <w:proofErr w:type="spellEnd"/>
-      <w:r>
-        <w:rPr>
-          <w:b/>
-          <w:color w:val="FF0000"/>
-          <w:sz w:val="28"/>
-          <w:szCs w:val="28"/>
-          <w:lang w:val="en-US"/>
-        </w:rPr>
-        <w:t>” to “</w:t>
+        <w:t>set “CreateDatabase” to “</w:t>
       </w:r>
       <w:r>
         <w:rPr>
@@ -10643,16 +10295,8 @@
         <w:rPr>
           <w:lang w:val="en-US"/>
         </w:rPr>
-        <w:t xml:space="preserve">check (and adapt) workspace path in section </w:t>
-      </w:r>
-      <w:proofErr w:type="spellStart"/>
-      <w:r>
-        <w:rPr>
-          <w:lang w:val="en-US"/>
-        </w:rPr>
-        <w:t>appSettings</w:t>
-      </w:r>
-      <w:proofErr w:type="spellEnd"/>
+        <w:t>check (and adapt) workspace path in section appSettings</w:t>
+      </w:r>
     </w:p>
     <w:p>
       <w:pPr>
@@ -10682,16 +10326,8 @@
         <w:rPr>
           <w:lang w:val="en-US"/>
         </w:rPr>
-        <w:t xml:space="preserve"> path in section </w:t>
-      </w:r>
-      <w:proofErr w:type="spellStart"/>
-      <w:r>
-        <w:rPr>
-          <w:lang w:val="en-US"/>
-        </w:rPr>
-        <w:t>appSettings</w:t>
-      </w:r>
-      <w:proofErr w:type="spellEnd"/>
+        <w:t xml:space="preserve"> path in section appSettings</w:t>
+      </w:r>
     </w:p>
     <w:p>
       <w:pPr>
@@ -10991,43 +10627,7 @@
           <w:color w:val="000000"/>
           <w:lang w:val="en-US" w:eastAsia="de-DE"/>
         </w:rPr>
-        <w:t xml:space="preserve">f there are changes in the </w:t>
-      </w:r>
-      <w:proofErr w:type="spellStart"/>
-      <w:r>
-        <w:rPr>
-          <w:rFonts w:cs="Calibri"/>
-          <w:color w:val="000000"/>
-          <w:lang w:val="en-US" w:eastAsia="de-DE"/>
-        </w:rPr>
-        <w:t>web.config</w:t>
-      </w:r>
-      <w:proofErr w:type="spellEnd"/>
-      <w:r>
-        <w:rPr>
-          <w:rFonts w:cs="Calibri"/>
-          <w:color w:val="000000"/>
-          <w:lang w:val="en-US" w:eastAsia="de-DE"/>
-        </w:rPr>
-        <w:t xml:space="preserve">, you will find in patch directory a </w:t>
-      </w:r>
-      <w:proofErr w:type="spellStart"/>
-      <w:r>
-        <w:rPr>
-          <w:rFonts w:cs="Calibri"/>
-          <w:color w:val="000000"/>
-          <w:lang w:val="en-US" w:eastAsia="de-DE"/>
-        </w:rPr>
-        <w:t>web_update.config</w:t>
-      </w:r>
-      <w:proofErr w:type="spellEnd"/>
-      <w:r>
-        <w:rPr>
-          <w:rFonts w:cs="Calibri"/>
-          <w:color w:val="000000"/>
-          <w:lang w:val="en-US" w:eastAsia="de-DE"/>
-        </w:rPr>
-        <w:t>. From this file, the changes have to be taken.</w:t>
+        <w:t>f there are changes in the web.config, you will find in patch directory a web_update.config. From this file, the changes have to be taken.</w:t>
       </w:r>
       <w:r>
         <w:rPr>
@@ -11135,25 +10735,7 @@
           <w:color w:val="000000"/>
           <w:lang w:val="en-US" w:eastAsia="de-DE"/>
         </w:rPr>
-        <w:t xml:space="preserve">The patch will neither overwrite settings in the </w:t>
-      </w:r>
-      <w:proofErr w:type="spellStart"/>
-      <w:r>
-        <w:rPr>
-          <w:rFonts w:cs="Calibri"/>
-          <w:color w:val="000000"/>
-          <w:lang w:val="en-US" w:eastAsia="de-DE"/>
-        </w:rPr>
-        <w:t>web.config</w:t>
-      </w:r>
-      <w:proofErr w:type="spellEnd"/>
-      <w:r>
-        <w:rPr>
-          <w:rFonts w:cs="Calibri"/>
-          <w:color w:val="000000"/>
-          <w:lang w:val="en-US" w:eastAsia="de-DE"/>
-        </w:rPr>
-        <w:t xml:space="preserve"> file nor the database</w:t>
+        <w:t>The patch will neither overwrite settings in the web.config file nor the database</w:t>
       </w:r>
     </w:p>
     <w:p>
@@ -11550,7 +11132,7 @@
                     </pic:cNvPicPr>
                   </pic:nvPicPr>
                   <pic:blipFill>
-                    <a:blip r:embed="rId43">
+                    <a:blip r:embed="rId42">
                       <a:extLst>
                         <a:ext uri="{28A0092B-C50C-407E-A947-70E740481C1C}">
                           <a14:useLocalDpi xmlns:a14="http://schemas.microsoft.com/office/drawing/2010/main" val="0"/>
@@ -11737,7 +11319,7 @@
                     </pic:cNvPicPr>
                   </pic:nvPicPr>
                   <pic:blipFill>
-                    <a:blip r:embed="rId44">
+                    <a:blip r:embed="rId43">
                       <a:extLst>
                         <a:ext uri="{28A0092B-C50C-407E-A947-70E740481C1C}">
                           <a14:useLocalDpi xmlns:a14="http://schemas.microsoft.com/office/drawing/2010/main" val="0"/>
@@ -11837,15 +11419,7 @@
                               <w:ind w:left="303"/>
                             </w:pPr>
                             <w:r>
-                              <w:t xml:space="preserve">Select „https“ </w:t>
-                            </w:r>
-                            <w:proofErr w:type="spellStart"/>
-                            <w:r>
-                              <w:t>as</w:t>
-                            </w:r>
-                            <w:proofErr w:type="spellEnd"/>
-                            <w:r>
-                              <w:t xml:space="preserve"> Type</w:t>
+                              <w:t>Select „https“ as Type</w:t>
                             </w:r>
                           </w:p>
                           <w:p>
@@ -12039,7 +11613,7 @@
                     </pic:cNvPicPr>
                   </pic:nvPicPr>
                   <pic:blipFill>
-                    <a:blip r:embed="rId45">
+                    <a:blip r:embed="rId44">
                       <a:extLst>
                         <a:ext uri="{28A0092B-C50C-407E-A947-70E740481C1C}">
                           <a14:useLocalDpi xmlns:a14="http://schemas.microsoft.com/office/drawing/2010/main" val="0"/>
@@ -12287,7 +11861,7 @@
                     </pic:cNvPicPr>
                   </pic:nvPicPr>
                   <pic:blipFill>
-                    <a:blip r:embed="rId46">
+                    <a:blip r:embed="rId45">
                       <a:extLst>
                         <a:ext uri="{28A0092B-C50C-407E-A947-70E740481C1C}">
                           <a14:useLocalDpi xmlns:a14="http://schemas.microsoft.com/office/drawing/2010/main" val="0"/>
@@ -12650,7 +12224,7 @@
                     </pic:cNvPicPr>
                   </pic:nvPicPr>
                   <pic:blipFill>
-                    <a:blip r:embed="rId47">
+                    <a:blip r:embed="rId46">
                       <a:extLst>
                         <a:ext uri="{28A0092B-C50C-407E-A947-70E740481C1C}">
                           <a14:useLocalDpi xmlns:a14="http://schemas.microsoft.com/office/drawing/2010/main" val="0"/>
@@ -12848,50 +12422,14 @@
         <w:rPr>
           <w:lang w:val="en-US"/>
         </w:rPr>
-        <w:t xml:space="preserve"> with a text </w:t>
-      </w:r>
-      <w:proofErr w:type="spellStart"/>
-      <w:r>
-        <w:rPr>
-          <w:lang w:val="en-US"/>
-        </w:rPr>
-        <w:t>editor</w:t>
-      </w:r>
-      <w:r>
-        <w:rPr>
-          <w:lang w:val="en-US"/>
-        </w:rPr>
-        <w:t>set</w:t>
-      </w:r>
-      <w:proofErr w:type="spellEnd"/>
-      <w:r>
-        <w:rPr>
-          <w:lang w:val="en-US"/>
-        </w:rPr>
-        <w:t xml:space="preserve"> “</w:t>
-      </w:r>
-      <w:proofErr w:type="spellStart"/>
-      <w:r>
-        <w:rPr>
-          <w:lang w:val="en-US"/>
-        </w:rPr>
-        <w:t>CreateDatabase</w:t>
-      </w:r>
-      <w:proofErr w:type="spellEnd"/>
-      <w:r>
-        <w:rPr>
-          <w:lang w:val="en-US"/>
-        </w:rPr>
-        <w:t xml:space="preserve">” to “false“ in section </w:t>
-      </w:r>
-      <w:proofErr w:type="spellStart"/>
-      <w:r>
-        <w:rPr>
-          <w:lang w:val="en-US"/>
-        </w:rPr>
-        <w:t>appSettings</w:t>
-      </w:r>
-      <w:proofErr w:type="spellEnd"/>
+        <w:t xml:space="preserve"> with a text editor</w:t>
+      </w:r>
+      <w:r>
+        <w:rPr>
+          <w:lang w:val="en-US"/>
+        </w:rPr>
+        <w:t>set “CreateDatabase” to “false“ in section appSettings</w:t>
+      </w:r>
     </w:p>
     <w:p>
       <w:pPr>
@@ -13085,35 +12623,9 @@
         </w:numPr>
         <w:jc w:val="both"/>
       </w:pPr>
-      <w:proofErr w:type="spellStart"/>
-      <w:r>
-        <w:t>If</w:t>
-      </w:r>
-      <w:proofErr w:type="spellEnd"/>
-      <w:r>
-        <w:t xml:space="preserve"> not, </w:t>
-      </w:r>
-      <w:proofErr w:type="spellStart"/>
-      <w:r>
-        <w:t>start</w:t>
-      </w:r>
-      <w:proofErr w:type="spellEnd"/>
-      <w:r>
-        <w:t xml:space="preserve"> </w:t>
-      </w:r>
-      <w:proofErr w:type="spellStart"/>
-      <w:r>
-        <w:t>the</w:t>
-      </w:r>
-      <w:proofErr w:type="spellEnd"/>
-      <w:r>
-        <w:t xml:space="preserve"> </w:t>
-      </w:r>
-      <w:proofErr w:type="spellStart"/>
-      <w:r>
-        <w:t>instance</w:t>
-      </w:r>
-      <w:proofErr w:type="spellEnd"/>
+      <w:r>
+        <w:t>If not, start the instance</w:t>
+      </w:r>
     </w:p>
     <w:p>
       <w:pPr>
@@ -13244,21 +12756,7 @@
         <w:rPr>
           <w:lang w:val="en-US"/>
         </w:rPr>
-        <w:t xml:space="preserve"> change </w:t>
-      </w:r>
-      <w:proofErr w:type="spellStart"/>
-      <w:r>
-        <w:rPr>
-          <w:lang w:val="en-US"/>
-        </w:rPr>
-        <w:t>apppool</w:t>
-      </w:r>
-      <w:proofErr w:type="spellEnd"/>
-      <w:r>
-        <w:rPr>
-          <w:lang w:val="en-US"/>
-        </w:rPr>
-        <w:t xml:space="preserve"> in II7 to integrated (asp.net 4)</w:t>
+        <w:t xml:space="preserve"> change apppool in II7 to integrated (asp.net 4)</w:t>
       </w:r>
     </w:p>
     <w:p>
@@ -13438,7 +12936,6 @@
         </w:rPr>
         <w:t>Process Model – Identity change to “</w:t>
       </w:r>
-      <w:proofErr w:type="spellStart"/>
       <w:r>
         <w:rPr>
           <w:b/>
@@ -13446,7 +12943,6 @@
         </w:rPr>
         <w:t>NetworkService</w:t>
       </w:r>
-      <w:proofErr w:type="spellEnd"/>
       <w:r>
         <w:rPr>
           <w:lang w:val="en-US"/>
@@ -13463,7 +12959,7 @@
       </w:pPr>
     </w:p>
     <w:sectPr>
-      <w:footerReference w:type="default" r:id="rId48"/>
+      <w:footerReference w:type="default" r:id="rId47"/>
       <w:pgSz w:w="11906" w:h="16838"/>
       <w:pgMar w:top="1417" w:right="1417" w:bottom="1134" w:left="1417" w:header="708" w:footer="708" w:gutter="0"/>
       <w:cols w:space="708"/>
@@ -13474,7 +12970,7 @@
 </file>
 
 <file path=word/endnotes.xml><?xml version="1.0" encoding="utf-8"?>
-<w:endnotes xmlns:wpc="http://schemas.microsoft.com/office/word/2010/wordprocessingCanvas" xmlns:mc="http://schemas.openxmlformats.org/markup-compatibility/2006" xmlns:o="urn:schemas-microsoft-com:office:office" xmlns:r="http://schemas.openxmlformats.org/officeDocument/2006/relationships" xmlns:m="http://schemas.openxmlformats.org/officeDocument/2006/math" xmlns:v="urn:schemas-microsoft-com:vml" xmlns:wp14="http://schemas.microsoft.com/office/word/2010/wordprocessingDrawing" xmlns:wp="http://schemas.openxmlformats.org/drawingml/2006/wordprocessingDrawing" xmlns:w10="urn:schemas-microsoft-com:office:word" xmlns:w="http://schemas.openxmlformats.org/wordprocessingml/2006/main" xmlns:w14="http://schemas.microsoft.com/office/word/2010/wordml" xmlns:wpg="http://schemas.microsoft.com/office/word/2010/wordprocessingGroup" xmlns:wpi="http://schemas.microsoft.com/office/word/2010/wordprocessingInk" xmlns:wne="http://schemas.microsoft.com/office/word/2006/wordml" xmlns:wps="http://schemas.microsoft.com/office/word/2010/wordprocessingShape" mc:Ignorable="w14 wp14">
+<w:endnotes xmlns:wpc="http://schemas.microsoft.com/office/word/2010/wordprocessingCanvas" xmlns:mc="http://schemas.openxmlformats.org/markup-compatibility/2006" xmlns:o="urn:schemas-microsoft-com:office:office" xmlns:r="http://schemas.openxmlformats.org/officeDocument/2006/relationships" xmlns:m="http://schemas.openxmlformats.org/officeDocument/2006/math" xmlns:v="urn:schemas-microsoft-com:vml" xmlns:wp14="http://schemas.microsoft.com/office/word/2010/wordprocessingDrawing" xmlns:wp="http://schemas.openxmlformats.org/drawingml/2006/wordprocessingDrawing" xmlns:w10="urn:schemas-microsoft-com:office:word" xmlns:w="http://schemas.openxmlformats.org/wordprocessingml/2006/main" xmlns:w14="http://schemas.microsoft.com/office/word/2010/wordml" xmlns:w15="http://schemas.microsoft.com/office/word/2012/wordml" xmlns:wpg="http://schemas.microsoft.com/office/word/2010/wordprocessingGroup" xmlns:wpi="http://schemas.microsoft.com/office/word/2010/wordprocessingInk" xmlns:wne="http://schemas.microsoft.com/office/word/2006/wordml" xmlns:wps="http://schemas.microsoft.com/office/word/2010/wordprocessingShape" mc:Ignorable="w14 w15 wp14">
   <w:endnote w:type="separator" w:id="-1">
     <w:p>
       <w:pPr>
@@ -13499,7 +12995,7 @@
 </file>
 
 <file path=word/footer1.xml><?xml version="1.0" encoding="utf-8"?>
-<w:ftr xmlns:wpc="http://schemas.microsoft.com/office/word/2010/wordprocessingCanvas" xmlns:mc="http://schemas.openxmlformats.org/markup-compatibility/2006" xmlns:o="urn:schemas-microsoft-com:office:office" xmlns:r="http://schemas.openxmlformats.org/officeDocument/2006/relationships" xmlns:m="http://schemas.openxmlformats.org/officeDocument/2006/math" xmlns:v="urn:schemas-microsoft-com:vml" xmlns:wp14="http://schemas.microsoft.com/office/word/2010/wordprocessingDrawing" xmlns:wp="http://schemas.openxmlformats.org/drawingml/2006/wordprocessingDrawing" xmlns:w10="urn:schemas-microsoft-com:office:word" xmlns:w="http://schemas.openxmlformats.org/wordprocessingml/2006/main" xmlns:w14="http://schemas.microsoft.com/office/word/2010/wordml" xmlns:wpg="http://schemas.microsoft.com/office/word/2010/wordprocessingGroup" xmlns:wpi="http://schemas.microsoft.com/office/word/2010/wordprocessingInk" xmlns:wne="http://schemas.microsoft.com/office/word/2006/wordml" xmlns:wps="http://schemas.microsoft.com/office/word/2010/wordprocessingShape" mc:Ignorable="w14 wp14">
+<w:ftr xmlns:wpc="http://schemas.microsoft.com/office/word/2010/wordprocessingCanvas" xmlns:mc="http://schemas.openxmlformats.org/markup-compatibility/2006" xmlns:o="urn:schemas-microsoft-com:office:office" xmlns:r="http://schemas.openxmlformats.org/officeDocument/2006/relationships" xmlns:m="http://schemas.openxmlformats.org/officeDocument/2006/math" xmlns:v="urn:schemas-microsoft-com:vml" xmlns:wp14="http://schemas.microsoft.com/office/word/2010/wordprocessingDrawing" xmlns:wp="http://schemas.openxmlformats.org/drawingml/2006/wordprocessingDrawing" xmlns:w10="urn:schemas-microsoft-com:office:word" xmlns:w="http://schemas.openxmlformats.org/wordprocessingml/2006/main" xmlns:w14="http://schemas.microsoft.com/office/word/2010/wordml" xmlns:w15="http://schemas.microsoft.com/office/word/2012/wordml" xmlns:wpg="http://schemas.microsoft.com/office/word/2010/wordprocessingGroup" xmlns:wpi="http://schemas.microsoft.com/office/word/2010/wordprocessingInk" xmlns:wne="http://schemas.microsoft.com/office/word/2006/wordml" xmlns:wps="http://schemas.microsoft.com/office/word/2010/wordprocessingShape" mc:Ignorable="w14 w15 wp14">
   <w:p>
     <w:pPr>
       <w:pStyle w:val="Footer"/>
@@ -13514,7 +13010,7 @@
 </file>
 
 <file path=word/footnotes.xml><?xml version="1.0" encoding="utf-8"?>
-<w:footnotes xmlns:wpc="http://schemas.microsoft.com/office/word/2010/wordprocessingCanvas" xmlns:mc="http://schemas.openxmlformats.org/markup-compatibility/2006" xmlns:o="urn:schemas-microsoft-com:office:office" xmlns:r="http://schemas.openxmlformats.org/officeDocument/2006/relationships" xmlns:m="http://schemas.openxmlformats.org/officeDocument/2006/math" xmlns:v="urn:schemas-microsoft-com:vml" xmlns:wp14="http://schemas.microsoft.com/office/word/2010/wordprocessingDrawing" xmlns:wp="http://schemas.openxmlformats.org/drawingml/2006/wordprocessingDrawing" xmlns:w10="urn:schemas-microsoft-com:office:word" xmlns:w="http://schemas.openxmlformats.org/wordprocessingml/2006/main" xmlns:w14="http://schemas.microsoft.com/office/word/2010/wordml" xmlns:wpg="http://schemas.microsoft.com/office/word/2010/wordprocessingGroup" xmlns:wpi="http://schemas.microsoft.com/office/word/2010/wordprocessingInk" xmlns:wne="http://schemas.microsoft.com/office/word/2006/wordml" xmlns:wps="http://schemas.microsoft.com/office/word/2010/wordprocessingShape" mc:Ignorable="w14 wp14">
+<w:footnotes xmlns:wpc="http://schemas.microsoft.com/office/word/2010/wordprocessingCanvas" xmlns:mc="http://schemas.openxmlformats.org/markup-compatibility/2006" xmlns:o="urn:schemas-microsoft-com:office:office" xmlns:r="http://schemas.openxmlformats.org/officeDocument/2006/relationships" xmlns:m="http://schemas.openxmlformats.org/officeDocument/2006/math" xmlns:v="urn:schemas-microsoft-com:vml" xmlns:wp14="http://schemas.microsoft.com/office/word/2010/wordprocessingDrawing" xmlns:wp="http://schemas.openxmlformats.org/drawingml/2006/wordprocessingDrawing" xmlns:w10="urn:schemas-microsoft-com:office:word" xmlns:w="http://schemas.openxmlformats.org/wordprocessingml/2006/main" xmlns:w14="http://schemas.microsoft.com/office/word/2010/wordml" xmlns:w15="http://schemas.microsoft.com/office/word/2012/wordml" xmlns:wpg="http://schemas.microsoft.com/office/word/2010/wordprocessingGroup" xmlns:wpi="http://schemas.microsoft.com/office/word/2010/wordprocessingInk" xmlns:wne="http://schemas.microsoft.com/office/word/2006/wordml" xmlns:wps="http://schemas.microsoft.com/office/word/2010/wordprocessingShape" mc:Ignorable="w14 w15 wp14">
   <w:footnote w:type="separator" w:id="-1">
     <w:p>
       <w:pPr>
@@ -13539,7 +13035,7 @@
 </file>
 
 <file path=word/numbering.xml><?xml version="1.0" encoding="utf-8"?>
-<w:numbering xmlns:wpc="http://schemas.microsoft.com/office/word/2010/wordprocessingCanvas" xmlns:mc="http://schemas.openxmlformats.org/markup-compatibility/2006" xmlns:o="urn:schemas-microsoft-com:office:office" xmlns:r="http://schemas.openxmlformats.org/officeDocument/2006/relationships" xmlns:m="http://schemas.openxmlformats.org/officeDocument/2006/math" xmlns:v="urn:schemas-microsoft-com:vml" xmlns:wp14="http://schemas.microsoft.com/office/word/2010/wordprocessingDrawing" xmlns:wp="http://schemas.openxmlformats.org/drawingml/2006/wordprocessingDrawing" xmlns:w10="urn:schemas-microsoft-com:office:word" xmlns:w="http://schemas.openxmlformats.org/wordprocessingml/2006/main" xmlns:w14="http://schemas.microsoft.com/office/word/2010/wordml" xmlns:wpg="http://schemas.microsoft.com/office/word/2010/wordprocessingGroup" xmlns:wpi="http://schemas.microsoft.com/office/word/2010/wordprocessingInk" xmlns:wne="http://schemas.microsoft.com/office/word/2006/wordml" xmlns:wps="http://schemas.microsoft.com/office/word/2010/wordprocessingShape" mc:Ignorable="w14 wp14">
+<w:numbering xmlns:wpc="http://schemas.microsoft.com/office/word/2010/wordprocessingCanvas" xmlns:mc="http://schemas.openxmlformats.org/markup-compatibility/2006" xmlns:o="urn:schemas-microsoft-com:office:office" xmlns:r="http://schemas.openxmlformats.org/officeDocument/2006/relationships" xmlns:m="http://schemas.openxmlformats.org/officeDocument/2006/math" xmlns:v="urn:schemas-microsoft-com:vml" xmlns:wp14="http://schemas.microsoft.com/office/word/2010/wordprocessingDrawing" xmlns:wp="http://schemas.openxmlformats.org/drawingml/2006/wordprocessingDrawing" xmlns:w10="urn:schemas-microsoft-com:office:word" xmlns:w="http://schemas.openxmlformats.org/wordprocessingml/2006/main" xmlns:w14="http://schemas.microsoft.com/office/word/2010/wordml" xmlns:w15="http://schemas.microsoft.com/office/word/2012/wordml" xmlns:wpg="http://schemas.microsoft.com/office/word/2010/wordprocessingGroup" xmlns:wpi="http://schemas.microsoft.com/office/word/2010/wordprocessingInk" xmlns:wne="http://schemas.microsoft.com/office/word/2006/wordml" xmlns:wps="http://schemas.microsoft.com/office/word/2010/wordprocessingShape" mc:Ignorable="w14 w15 wp14">
   <w:numPicBullet w:numPicBulletId="0">
     <w:pict>
       <v:shapetype id="_x0000_t75" coordsize="21600,21600" o:spt="75" o:preferrelative="t" path="m@4@5l@4@11@9@11@9@5xe" filled="f" stroked="f">
@@ -13561,12 +13057,12 @@
         <v:path o:extrusionok="f" gradientshapeok="t" o:connecttype="rect"/>
         <o:lock v:ext="edit" aspectratio="t"/>
       </v:shapetype>
-      <v:shape id="_x0000_i1028" type="#_x0000_t75" style="width:11.25pt;height:11.25pt" o:bullet="t">
+      <v:shape id="_x0000_i1027" type="#_x0000_t75" style="width:11.25pt;height:11.25pt" o:bullet="t">
         <v:imagedata r:id="rId1" o:title="BD14565_"/>
       </v:shape>
     </w:pict>
   </w:numPicBullet>
-  <w:abstractNum w:abstractNumId="0">
+  <w:abstractNum w:abstractNumId="0" w15:restartNumberingAfterBreak="0">
     <w:nsid w:val="0D150B78"/>
     <w:multiLevelType w:val="hybridMultilevel"/>
     <w:tmpl w:val="4DFC0DC0"/>
@@ -13679,7 +13175,7 @@
       </w:rPr>
     </w:lvl>
   </w:abstractNum>
-  <w:abstractNum w:abstractNumId="1">
+  <w:abstractNum w:abstractNumId="1" w15:restartNumberingAfterBreak="0">
     <w:nsid w:val="2B5D598B"/>
     <w:multiLevelType w:val="hybridMultilevel"/>
     <w:tmpl w:val="F08E26DE"/>
@@ -13792,7 +13288,7 @@
       </w:rPr>
     </w:lvl>
   </w:abstractNum>
-  <w:abstractNum w:abstractNumId="2">
+  <w:abstractNum w:abstractNumId="2" w15:restartNumberingAfterBreak="0">
     <w:nsid w:val="32BC1AF5"/>
     <w:multiLevelType w:val="hybridMultilevel"/>
     <w:tmpl w:val="A642A48A"/>
@@ -13905,7 +13401,7 @@
       </w:rPr>
     </w:lvl>
   </w:abstractNum>
-  <w:abstractNum w:abstractNumId="3">
+  <w:abstractNum w:abstractNumId="3" w15:restartNumberingAfterBreak="0">
     <w:nsid w:val="3C024CCD"/>
     <w:multiLevelType w:val="hybridMultilevel"/>
     <w:tmpl w:val="2C5C1A08"/>
@@ -14018,7 +13514,7 @@
       </w:rPr>
     </w:lvl>
   </w:abstractNum>
-  <w:abstractNum w:abstractNumId="4">
+  <w:abstractNum w:abstractNumId="4" w15:restartNumberingAfterBreak="0">
     <w:nsid w:val="60990AAC"/>
     <w:multiLevelType w:val="hybridMultilevel"/>
     <w:tmpl w:val="343073CA"/>
@@ -14133,7 +13629,7 @@
       </w:rPr>
     </w:lvl>
   </w:abstractNum>
-  <w:abstractNum w:abstractNumId="5">
+  <w:abstractNum w:abstractNumId="5" w15:restartNumberingAfterBreak="0">
     <w:nsid w:val="61DC7C45"/>
     <w:multiLevelType w:val="hybridMultilevel"/>
     <w:tmpl w:val="025E2D52"/>
@@ -14245,7 +13741,7 @@
       </w:rPr>
     </w:lvl>
   </w:abstractNum>
-  <w:abstractNum w:abstractNumId="6">
+  <w:abstractNum w:abstractNumId="6" w15:restartNumberingAfterBreak="0">
     <w:nsid w:val="65484050"/>
     <w:multiLevelType w:val="multilevel"/>
     <w:tmpl w:val="221E509C"/>
@@ -14366,7 +13862,7 @@
       </w:rPr>
     </w:lvl>
   </w:abstractNum>
-  <w:abstractNum w:abstractNumId="7">
+  <w:abstractNum w:abstractNumId="7" w15:restartNumberingAfterBreak="0">
     <w:nsid w:val="6BC52EBC"/>
     <w:multiLevelType w:val="hybridMultilevel"/>
     <w:tmpl w:val="361E885C"/>
@@ -14479,7 +13975,7 @@
       </w:rPr>
     </w:lvl>
   </w:abstractNum>
-  <w:abstractNum w:abstractNumId="8">
+  <w:abstractNum w:abstractNumId="8" w15:restartNumberingAfterBreak="0">
     <w:nsid w:val="70646A87"/>
     <w:multiLevelType w:val="hybridMultilevel"/>
     <w:tmpl w:val="2F1EE020"/>
@@ -14592,7 +14088,7 @@
       </w:rPr>
     </w:lvl>
   </w:abstractNum>
-  <w:abstractNum w:abstractNumId="9">
+  <w:abstractNum w:abstractNumId="9" w15:restartNumberingAfterBreak="0">
     <w:nsid w:val="72184292"/>
     <w:multiLevelType w:val="hybridMultilevel"/>
     <w:tmpl w:val="01E63184"/>
@@ -14705,7 +14201,7 @@
       </w:rPr>
     </w:lvl>
   </w:abstractNum>
-  <w:abstractNum w:abstractNumId="10">
+  <w:abstractNum w:abstractNumId="10" w15:restartNumberingAfterBreak="0">
     <w:nsid w:val="77321237"/>
     <w:multiLevelType w:val="hybridMultilevel"/>
     <w:tmpl w:val="9500A5FA"/>
@@ -14856,7 +14352,7 @@
 </file>
 
 <file path=word/styles.xml><?xml version="1.0" encoding="utf-8"?>
-<w:styles xmlns:mc="http://schemas.openxmlformats.org/markup-compatibility/2006" xmlns:r="http://schemas.openxmlformats.org/officeDocument/2006/relationships" xmlns:w="http://schemas.openxmlformats.org/wordprocessingml/2006/main" xmlns:w14="http://schemas.microsoft.com/office/word/2010/wordml" mc:Ignorable="w14">
+<w:styles xmlns:mc="http://schemas.openxmlformats.org/markup-compatibility/2006" xmlns:r="http://schemas.openxmlformats.org/officeDocument/2006/relationships" xmlns:w="http://schemas.openxmlformats.org/wordprocessingml/2006/main" xmlns:w14="http://schemas.microsoft.com/office/word/2010/wordml" xmlns:w15="http://schemas.microsoft.com/office/word/2012/wordml" mc:Ignorable="w14 w15">
   <w:docDefaults>
     <w:rPrDefault>
       <w:rPr>
@@ -14866,995 +14362,378 @@
     </w:rPrDefault>
     <w:pPrDefault/>
   </w:docDefaults>
-  <w:latentStyles w:defLockedState="0" w:defUIPriority="99" w:defSemiHidden="1" w:defUnhideWhenUsed="1" w:defQFormat="0" w:count="267">
-    <w:lsdException w:name="Normal" w:locked="1" w:semiHidden="0" w:uiPriority="0" w:unhideWhenUsed="0" w:qFormat="1"/>
-    <w:lsdException w:name="heading 1" w:locked="1" w:semiHidden="0" w:uiPriority="9" w:unhideWhenUsed="0" w:qFormat="1"/>
-    <w:lsdException w:name="heading 2" w:locked="1" w:semiHidden="0" w:uiPriority="9" w:unhideWhenUsed="0" w:qFormat="1"/>
-    <w:lsdException w:name="heading 3" w:locked="1" w:semiHidden="0" w:uiPriority="9" w:unhideWhenUsed="0" w:qFormat="1"/>
-    <w:lsdException w:name="heading 4" w:locked="1" w:semiHidden="0" w:uiPriority="9" w:unhideWhenUsed="0" w:qFormat="1"/>
-    <w:lsdException w:name="heading 5" w:locked="1" w:semiHidden="0" w:uiPriority="9" w:unhideWhenUsed="0" w:qFormat="1"/>
-    <w:lsdException w:name="heading 6" w:locked="1" w:uiPriority="0" w:qFormat="1"/>
-    <w:lsdException w:name="heading 7" w:locked="1" w:uiPriority="0" w:qFormat="1"/>
-    <w:lsdException w:name="heading 8" w:locked="1" w:uiPriority="0" w:qFormat="1"/>
-    <w:lsdException w:name="heading 9" w:locked="1" w:uiPriority="0" w:qFormat="1"/>
-    <w:lsdException w:name="toc 1" w:locked="1" w:semiHidden="0" w:uiPriority="39" w:unhideWhenUsed="0"/>
-    <w:lsdException w:name="toc 2" w:locked="1" w:semiHidden="0" w:uiPriority="39" w:unhideWhenUsed="0"/>
-    <w:lsdException w:name="toc 3" w:locked="1" w:semiHidden="0" w:uiPriority="39" w:unhideWhenUsed="0"/>
-    <w:lsdException w:name="toc 4" w:locked="1" w:semiHidden="0" w:uiPriority="0" w:unhideWhenUsed="0"/>
-    <w:lsdException w:name="toc 5" w:locked="1" w:semiHidden="0" w:uiPriority="0" w:unhideWhenUsed="0"/>
-    <w:lsdException w:name="toc 6" w:locked="1" w:semiHidden="0" w:uiPriority="0" w:unhideWhenUsed="0"/>
-    <w:lsdException w:name="toc 7" w:locked="1" w:semiHidden="0" w:uiPriority="0" w:unhideWhenUsed="0"/>
-    <w:lsdException w:name="toc 8" w:locked="1" w:semiHidden="0" w:uiPriority="0" w:unhideWhenUsed="0"/>
-    <w:lsdException w:name="toc 9" w:locked="1" w:semiHidden="0" w:uiPriority="0" w:unhideWhenUsed="0"/>
-    <w:lsdException w:name="caption" w:locked="1" w:semiHidden="0" w:uiPriority="0" w:unhideWhenUsed="0" w:qFormat="1"/>
-    <w:lsdException w:name="Title" w:locked="1" w:semiHidden="0" w:uiPriority="0" w:unhideWhenUsed="0" w:qFormat="1"/>
-    <w:lsdException w:name="Default Paragraph Font" w:locked="1" w:semiHidden="0" w:uiPriority="0" w:unhideWhenUsed="0"/>
-    <w:lsdException w:name="Subtitle" w:locked="1" w:semiHidden="0" w:uiPriority="0" w:unhideWhenUsed="0" w:qFormat="1"/>
-    <w:lsdException w:name="Strong" w:locked="1" w:semiHidden="0" w:uiPriority="0" w:unhideWhenUsed="0" w:qFormat="1"/>
-    <w:lsdException w:name="Emphasis" w:locked="1" w:semiHidden="0" w:uiPriority="0" w:unhideWhenUsed="0" w:qFormat="1"/>
-    <w:lsdException w:name="Table Grid" w:locked="1" w:semiHidden="0" w:uiPriority="59" w:unhideWhenUsed="0"/>
-    <w:lsdException w:name="Placeholder Text" w:unhideWhenUsed="0"/>
-    <w:lsdException w:name="No Spacing" w:semiHidden="0" w:uiPriority="1" w:unhideWhenUsed="0" w:qFormat="1"/>
-    <w:lsdException w:name="Light Shading" w:semiHidden="0" w:uiPriority="60" w:unhideWhenUsed="0"/>
-    <w:lsdException w:name="Light List" w:semiHidden="0" w:uiPriority="61" w:unhideWhenUsed="0"/>
-    <w:lsdException w:name="Light Grid" w:semiHidden="0" w:uiPriority="62" w:unhideWhenUsed="0"/>
-    <w:lsdException w:name="Medium Shading 1" w:semiHidden="0" w:uiPriority="63" w:unhideWhenUsed="0"/>
-    <w:lsdException w:name="Medium Shading 2" w:semiHidden="0" w:uiPriority="64" w:unhideWhenUsed="0"/>
-    <w:lsdException w:name="Medium List 1" w:semiHidden="0" w:uiPriority="65" w:unhideWhenUsed="0"/>
-    <w:lsdException w:name="Medium List 2" w:semiHidden="0" w:uiPriority="66" w:unhideWhenUsed="0"/>
-    <w:lsdException w:name="Medium Grid 1" w:semiHidden="0" w:uiPriority="67" w:unhideWhenUsed="0"/>
-    <w:lsdException w:name="Medium Grid 2" w:semiHidden="0" w:uiPriority="68" w:unhideWhenUsed="0"/>
-    <w:lsdException w:name="Medium Grid 3" w:semiHidden="0" w:uiPriority="69" w:unhideWhenUsed="0"/>
-    <w:lsdException w:name="Dark List" w:semiHidden="0" w:uiPriority="70" w:unhideWhenUsed="0"/>
-    <w:lsdException w:name="Colorful Shading" w:semiHidden="0" w:uiPriority="71" w:unhideWhenUsed="0"/>
-    <w:lsdException w:name="Colorful List" w:semiHidden="0" w:uiPriority="72" w:unhideWhenUsed="0"/>
-    <w:lsdException w:name="Colorful Grid" w:semiHidden="0" w:uiPriority="73" w:unhideWhenUsed="0"/>
-    <w:lsdException w:name="Light Shading Accent 1" w:semiHidden="0" w:uiPriority="60" w:unhideWhenUsed="0"/>
-    <w:lsdException w:name="Light List Accent 1" w:semiHidden="0" w:uiPriority="61" w:unhideWhenUsed="0"/>
-    <w:lsdException w:name="Light Grid Accent 1" w:semiHidden="0" w:uiPriority="62" w:unhideWhenUsed="0"/>
-    <w:lsdException w:name="Medium Shading 1 Accent 1" w:semiHidden="0" w:uiPriority="63" w:unhideWhenUsed="0"/>
-    <w:lsdException w:name="Medium Shading 2 Accent 1" w:semiHidden="0" w:uiPriority="64" w:unhideWhenUsed="0"/>
-    <w:lsdException w:name="Medium List 1 Accent 1" w:semiHidden="0" w:uiPriority="65" w:unhideWhenUsed="0"/>
-    <w:lsdException w:name="Revision" w:unhideWhenUsed="0"/>
-    <w:lsdException w:name="List Paragraph" w:semiHidden="0" w:uiPriority="34" w:unhideWhenUsed="0" w:qFormat="1"/>
-    <w:lsdException w:name="Quote" w:semiHidden="0" w:uiPriority="29" w:unhideWhenUsed="0" w:qFormat="1"/>
-    <w:lsdException w:name="Intense Quote" w:semiHidden="0" w:uiPriority="30" w:unhideWhenUsed="0" w:qFormat="1"/>
-    <w:lsdException w:name="Medium List 2 Accent 1" w:semiHidden="0" w:uiPriority="66" w:unhideWhenUsed="0"/>
-    <w:lsdException w:name="Medium Grid 1 Accent 1" w:semiHidden="0" w:uiPriority="67" w:unhideWhenUsed="0"/>
-    <w:lsdException w:name="Medium Grid 2 Accent 1" w:semiHidden="0" w:uiPriority="68" w:unhideWhenUsed="0"/>
-    <w:lsdException w:name="Medium Grid 3 Accent 1" w:semiHidden="0" w:uiPriority="69" w:unhideWhenUsed="0"/>
-    <w:lsdException w:name="Dark List Accent 1" w:semiHidden="0" w:uiPriority="70" w:unhideWhenUsed="0"/>
-    <w:lsdException w:name="Colorful Shading Accent 1" w:semiHidden="0" w:uiPriority="71" w:unhideWhenUsed="0"/>
-    <w:lsdException w:name="Colorful List Accent 1" w:semiHidden="0" w:uiPriority="72" w:unhideWhenUsed="0"/>
-    <w:lsdException w:name="Colorful Grid Accent 1" w:semiHidden="0" w:uiPriority="73" w:unhideWhenUsed="0"/>
-    <w:lsdException w:name="Light Shading Accent 2" w:semiHidden="0" w:uiPriority="60" w:unhideWhenUsed="0"/>
-    <w:lsdException w:name="Light List Accent 2" w:semiHidden="0" w:uiPriority="61" w:unhideWhenUsed="0"/>
-    <w:lsdException w:name="Light Grid Accent 2" w:semiHidden="0" w:uiPriority="62" w:unhideWhenUsed="0"/>
-    <w:lsdException w:name="Medium Shading 1 Accent 2" w:semiHidden="0" w:uiPriority="63" w:unhideWhenUsed="0"/>
-    <w:lsdException w:name="Medium Shading 2 Accent 2" w:semiHidden="0" w:uiPriority="64" w:unhideWhenUsed="0"/>
-    <w:lsdException w:name="Medium List 1 Accent 2" w:semiHidden="0" w:uiPriority="65" w:unhideWhenUsed="0"/>
-    <w:lsdException w:name="Medium List 2 Accent 2" w:semiHidden="0" w:uiPriority="66" w:unhideWhenUsed="0"/>
-    <w:lsdException w:name="Medium Grid 1 Accent 2" w:semiHidden="0" w:uiPriority="67" w:unhideWhenUsed="0"/>
-    <w:lsdException w:name="Medium Grid 2 Accent 2" w:semiHidden="0" w:uiPriority="68" w:unhideWhenUsed="0"/>
-    <w:lsdException w:name="Medium Grid 3 Accent 2" w:semiHidden="0" w:uiPriority="69" w:unhideWhenUsed="0"/>
-    <w:lsdException w:name="Dark List Accent 2" w:semiHidden="0" w:uiPriority="70" w:unhideWhenUsed="0"/>
-    <w:lsdException w:name="Colorful Shading Accent 2" w:semiHidden="0" w:uiPriority="71" w:unhideWhenUsed="0"/>
-    <w:lsdException w:name="Colorful List Accent 2" w:semiHidden="0" w:uiPriority="72" w:unhideWhenUsed="0"/>
-    <w:lsdException w:name="Colorful Grid Accent 2" w:semiHidden="0" w:uiPriority="73" w:unhideWhenUsed="0"/>
-    <w:lsdException w:name="Light Shading Accent 3" w:semiHidden="0" w:uiPriority="60" w:unhideWhenUsed="0"/>
-    <w:lsdException w:name="Light List Accent 3" w:semiHidden="0" w:uiPriority="61" w:unhideWhenUsed="0"/>
-    <w:lsdException w:name="Light Grid Accent 3" w:semiHidden="0" w:uiPriority="62" w:unhideWhenUsed="0"/>
-    <w:lsdException w:name="Medium Shading 1 Accent 3" w:semiHidden="0" w:uiPriority="63" w:unhideWhenUsed="0"/>
-    <w:lsdException w:name="Medium Shading 2 Accent 3" w:semiHidden="0" w:uiPriority="64" w:unhideWhenUsed="0"/>
-    <w:lsdException w:name="Medium List 1 Accent 3" w:semiHidden="0" w:uiPriority="65" w:unhideWhenUsed="0"/>
-    <w:lsdException w:name="Medium List 2 Accent 3" w:semiHidden="0" w:uiPriority="66" w:unhideWhenUsed="0"/>
-    <w:lsdException w:name="Medium Grid 1 Accent 3" w:semiHidden="0" w:uiPriority="67" w:unhideWhenUsed="0"/>
-    <w:lsdException w:name="Medium Grid 2 Accent 3" w:semiHidden="0" w:uiPriority="68" w:unhideWhenUsed="0"/>
-    <w:lsdException w:name="Medium Grid 3 Accent 3" w:semiHidden="0" w:uiPriority="69" w:unhideWhenUsed="0"/>
-    <w:lsdException w:name="Dark List Accent 3" w:semiHidden="0" w:uiPriority="70" w:unhideWhenUsed="0"/>
-    <w:lsdException w:name="Colorful Shading Accent 3" w:semiHidden="0" w:uiPriority="71" w:unhideWhenUsed="0"/>
-    <w:lsdException w:name="Colorful List Accent 3" w:semiHidden="0" w:uiPriority="72" w:unhideWhenUsed="0"/>
-    <w:lsdException w:name="Colorful Grid Accent 3" w:semiHidden="0" w:uiPriority="73" w:unhideWhenUsed="0"/>
-    <w:lsdException w:name="Light Shading Accent 4" w:semiHidden="0" w:uiPriority="60" w:unhideWhenUsed="0"/>
-    <w:lsdException w:name="Light List Accent 4" w:semiHidden="0" w:uiPriority="61" w:unhideWhenUsed="0"/>
-    <w:lsdException w:name="Light Grid Accent 4" w:semiHidden="0" w:uiPriority="62" w:unhideWhenUsed="0"/>
-    <w:lsdException w:name="Medium Shading 1 Accent 4" w:semiHidden="0" w:uiPriority="63" w:unhideWhenUsed="0"/>
-    <w:lsdException w:name="Medium Shading 2 Accent 4" w:semiHidden="0" w:uiPriority="64" w:unhideWhenUsed="0"/>
-    <w:lsdException w:name="Medium List 1 Accent 4" w:semiHidden="0" w:uiPriority="65" w:unhideWhenUsed="0"/>
-    <w:lsdException w:name="Medium List 2 Accent 4" w:semiHidden="0" w:uiPriority="66" w:unhideWhenUsed="0"/>
-    <w:lsdException w:name="Medium Grid 1 Accent 4" w:semiHidden="0" w:uiPriority="67" w:unhideWhenUsed="0"/>
-    <w:lsdException w:name="Medium Grid 2 Accent 4" w:semiHidden="0" w:uiPriority="68" w:unhideWhenUsed="0"/>
-    <w:lsdException w:name="Medium Grid 3 Accent 4" w:semiHidden="0" w:uiPriority="69" w:unhideWhenUsed="0"/>
-    <w:lsdException w:name="Dark List Accent 4" w:semiHidden="0" w:uiPriority="70" w:unhideWhenUsed="0"/>
-    <w:lsdException w:name="Colorful Shading Accent 4" w:semiHidden="0" w:uiPriority="71" w:unhideWhenUsed="0"/>
-    <w:lsdException w:name="Colorful List Accent 4" w:semiHidden="0" w:uiPriority="72" w:unhideWhenUsed="0"/>
-    <w:lsdException w:name="Colorful Grid Accent 4" w:semiHidden="0" w:uiPriority="73" w:unhideWhenUsed="0"/>
-    <w:lsdException w:name="Light Shading Accent 5" w:semiHidden="0" w:uiPriority="60" w:unhideWhenUsed="0"/>
-    <w:lsdException w:name="Light List Accent 5" w:semiHidden="0" w:uiPriority="61" w:unhideWhenUsed="0"/>
-    <w:lsdException w:name="Light Grid Accent 5" w:semiHidden="0" w:uiPriority="62" w:unhideWhenUsed="0"/>
-    <w:lsdException w:name="Medium Shading 1 Accent 5" w:semiHidden="0" w:uiPriority="63" w:unhideWhenUsed="0"/>
-    <w:lsdException w:name="Medium Shading 2 Accent 5" w:semiHidden="0" w:uiPriority="64" w:unhideWhenUsed="0"/>
-    <w:lsdException w:name="Medium List 1 Accent 5" w:semiHidden="0" w:uiPriority="65" w:unhideWhenUsed="0"/>
-    <w:lsdException w:name="Medium List 2 Accent 5" w:semiHidden="0" w:uiPriority="66" w:unhideWhenUsed="0"/>
-    <w:lsdException w:name="Medium Grid 1 Accent 5" w:semiHidden="0" w:uiPriority="67" w:unhideWhenUsed="0"/>
-    <w:lsdException w:name="Medium Grid 2 Accent 5" w:semiHidden="0" w:uiPriority="68" w:unhideWhenUsed="0"/>
-    <w:lsdException w:name="Medium Grid 3 Accent 5" w:semiHidden="0" w:uiPriority="69" w:unhideWhenUsed="0"/>
-    <w:lsdException w:name="Dark List Accent 5" w:semiHidden="0" w:uiPriority="70" w:unhideWhenUsed="0"/>
-    <w:lsdException w:name="Colorful Shading Accent 5" w:semiHidden="0" w:uiPriority="71" w:unhideWhenUsed="0"/>
-    <w:lsdException w:name="Colorful List Accent 5" w:semiHidden="0" w:uiPriority="72" w:unhideWhenUsed="0"/>
-    <w:lsdException w:name="Colorful Grid Accent 5" w:semiHidden="0" w:uiPriority="73" w:unhideWhenUsed="0"/>
-    <w:lsdException w:name="Light Shading Accent 6" w:semiHidden="0" w:uiPriority="60" w:unhideWhenUsed="0"/>
-    <w:lsdException w:name="Light List Accent 6" w:semiHidden="0" w:uiPriority="61" w:unhideWhenUsed="0"/>
-    <w:lsdException w:name="Light Grid Accent 6" w:semiHidden="0" w:uiPriority="62" w:unhideWhenUsed="0"/>
-    <w:lsdException w:name="Medium Shading 1 Accent 6" w:semiHidden="0" w:uiPriority="63" w:unhideWhenUsed="0"/>
-    <w:lsdException w:name="Medium Shading 2 Accent 6" w:semiHidden="0" w:uiPriority="64" w:unhideWhenUsed="0"/>
-    <w:lsdException w:name="Medium List 1 Accent 6" w:semiHidden="0" w:uiPriority="65" w:unhideWhenUsed="0"/>
-    <w:lsdException w:name="Medium List 2 Accent 6" w:semiHidden="0" w:uiPriority="66" w:unhideWhenUsed="0"/>
-    <w:lsdException w:name="Medium Grid 1 Accent 6" w:semiHidden="0" w:uiPriority="67" w:unhideWhenUsed="0"/>
-    <w:lsdException w:name="Medium Grid 2 Accent 6" w:semiHidden="0" w:uiPriority="68" w:unhideWhenUsed="0"/>
-    <w:lsdException w:name="Medium Grid 3 Accent 6" w:semiHidden="0" w:uiPriority="69" w:unhideWhenUsed="0"/>
-    <w:lsdException w:name="Dark List Accent 6" w:semiHidden="0" w:uiPriority="70" w:unhideWhenUsed="0"/>
-    <w:lsdException w:name="Colorful Shading Accent 6" w:semiHidden="0" w:uiPriority="71" w:unhideWhenUsed="0"/>
-    <w:lsdException w:name="Colorful List Accent 6" w:semiHidden="0" w:uiPriority="72" w:unhideWhenUsed="0"/>
-    <w:lsdException w:name="Colorful Grid Accent 6" w:semiHidden="0" w:uiPriority="73" w:unhideWhenUsed="0"/>
-    <w:lsdException w:name="Subtle Emphasis" w:semiHidden="0" w:uiPriority="19" w:unhideWhenUsed="0" w:qFormat="1"/>
-    <w:lsdException w:name="Intense Emphasis" w:semiHidden="0" w:uiPriority="21" w:unhideWhenUsed="0" w:qFormat="1"/>
-    <w:lsdException w:name="Subtle Reference" w:semiHidden="0" w:uiPriority="31" w:unhideWhenUsed="0" w:qFormat="1"/>
-    <w:lsdException w:name="Intense Reference" w:semiHidden="0" w:uiPriority="32" w:unhideWhenUsed="0" w:qFormat="1"/>
-    <w:lsdException w:name="Book Title" w:semiHidden="0" w:uiPriority="33" w:unhideWhenUsed="0" w:qFormat="1"/>
-    <w:lsdException w:name="Bibliography" w:uiPriority="37"/>
-    <w:lsdException w:name="TOC Heading" w:semiHidden="0" w:uiPriority="39" w:unhideWhenUsed="0" w:qFormat="1"/>
-  </w:latentStyles>
-  <w:style w:type="paragraph" w:default="1" w:styleId="Normal">
-    <w:name w:val="Normal"/>
-    <w:qFormat/>
-    <w:rsid w:val="00E05077"/>
-    <w:pPr>
-      <w:spacing w:after="200" w:line="276" w:lineRule="auto"/>
-    </w:pPr>
-    <w:rPr>
-      <w:sz w:val="22"/>
-      <w:szCs w:val="22"/>
-      <w:lang w:eastAsia="en-US"/>
-    </w:rPr>
-  </w:style>
-  <w:style w:type="paragraph" w:styleId="Heading1">
-    <w:name w:val="heading 1"/>
-    <w:basedOn w:val="Normal"/>
-    <w:next w:val="Normal"/>
-    <w:link w:val="Heading1Char"/>
-    <w:uiPriority w:val="9"/>
-    <w:qFormat/>
-    <w:rsid w:val="003C330E"/>
-    <w:pPr>
-      <w:keepNext/>
-      <w:keepLines/>
-      <w:spacing w:before="480" w:after="0"/>
-      <w:outlineLvl w:val="0"/>
-    </w:pPr>
-    <w:rPr>
-      <w:rFonts w:ascii="Tw Cen MT" w:hAnsi="Tw Cen MT" w:cs="Times New Roman"/>
-      <w:b/>
-      <w:bCs/>
-      <w:color w:val="365F91"/>
-      <w:sz w:val="28"/>
-      <w:szCs w:val="28"/>
-    </w:rPr>
-  </w:style>
-  <w:style w:type="paragraph" w:styleId="Heading2">
-    <w:name w:val="heading 2"/>
-    <w:basedOn w:val="Normal"/>
-    <w:next w:val="Normal"/>
-    <w:link w:val="Heading2Char"/>
-    <w:uiPriority w:val="9"/>
-    <w:qFormat/>
-    <w:rsid w:val="003C330E"/>
-    <w:pPr>
-      <w:keepNext/>
-      <w:keepLines/>
-      <w:spacing w:before="200" w:after="0"/>
-      <w:outlineLvl w:val="1"/>
-    </w:pPr>
-    <w:rPr>
-      <w:rFonts w:ascii="Tw Cen MT" w:hAnsi="Tw Cen MT" w:cs="Times New Roman"/>
-      <w:b/>
-      <w:bCs/>
-      <w:color w:val="4F81BD"/>
-      <w:sz w:val="26"/>
-      <w:szCs w:val="26"/>
-    </w:rPr>
-  </w:style>
-  <w:style w:type="paragraph" w:styleId="Heading3">
-    <w:name w:val="heading 3"/>
-    <w:basedOn w:val="Normal"/>
-    <w:next w:val="Normal"/>
-    <w:link w:val="Heading3Char"/>
-    <w:uiPriority w:val="9"/>
-    <w:qFormat/>
-    <w:rsid w:val="003C330E"/>
-    <w:pPr>
-      <w:keepNext/>
-      <w:keepLines/>
-      <w:spacing w:before="200" w:after="0"/>
-      <w:outlineLvl w:val="2"/>
-    </w:pPr>
-    <w:rPr>
-      <w:rFonts w:ascii="Tw Cen MT" w:hAnsi="Tw Cen MT" w:cs="Times New Roman"/>
-      <w:b/>
-      <w:bCs/>
-      <w:color w:val="4F81BD"/>
-      <w:sz w:val="20"/>
-      <w:szCs w:val="20"/>
-    </w:rPr>
-  </w:style>
-  <w:style w:type="paragraph" w:styleId="Heading4">
-    <w:name w:val="heading 4"/>
-    <w:basedOn w:val="Normal"/>
-    <w:next w:val="Normal"/>
-    <w:link w:val="Heading4Char"/>
-    <w:uiPriority w:val="9"/>
-    <w:qFormat/>
-    <w:rsid w:val="00C559CC"/>
-    <w:pPr>
-      <w:keepNext/>
-      <w:keepLines/>
-      <w:spacing w:before="200" w:after="0"/>
-      <w:outlineLvl w:val="3"/>
-    </w:pPr>
-    <w:rPr>
-      <w:rFonts w:ascii="Cambria" w:hAnsi="Cambria" w:cs="Times New Roman"/>
-      <w:b/>
-      <w:bCs/>
-      <w:i/>
-      <w:iCs/>
-      <w:color w:val="4F81BD"/>
-      <w:sz w:val="20"/>
-      <w:szCs w:val="20"/>
-    </w:rPr>
-  </w:style>
-  <w:style w:type="paragraph" w:styleId="Heading5">
-    <w:name w:val="heading 5"/>
-    <w:basedOn w:val="Normal"/>
-    <w:next w:val="Normal"/>
-    <w:link w:val="Heading5Char"/>
-    <w:uiPriority w:val="9"/>
-    <w:qFormat/>
-    <w:rsid w:val="0000759C"/>
-    <w:pPr>
-      <w:keepNext/>
-      <w:keepLines/>
-      <w:spacing w:before="200" w:after="0"/>
-      <w:outlineLvl w:val="4"/>
-    </w:pPr>
-    <w:rPr>
-      <w:rFonts w:ascii="Cambria" w:hAnsi="Cambria" w:cs="Times New Roman"/>
-      <w:color w:val="243F60"/>
-      <w:sz w:val="20"/>
-      <w:szCs w:val="20"/>
-      <w:lang w:val="en-US"/>
-    </w:rPr>
-  </w:style>
-  <w:style w:type="character" w:default="1" w:styleId="DefaultParagraphFont">
-    <w:name w:val="Default Paragraph Font"/>
-    <w:uiPriority w:val="1"/>
-    <w:semiHidden/>
-    <w:unhideWhenUsed/>
-  </w:style>
-  <w:style w:type="table" w:default="1" w:styleId="TableNormal">
-    <w:name w:val="Normal Table"/>
-    <w:uiPriority w:val="99"/>
-    <w:semiHidden/>
-    <w:unhideWhenUsed/>
-    <w:tblPr>
-      <w:tblInd w:w="0" w:type="dxa"/>
-      <w:tblCellMar>
-        <w:top w:w="0" w:type="dxa"/>
-        <w:left w:w="108" w:type="dxa"/>
-        <w:bottom w:w="0" w:type="dxa"/>
-        <w:right w:w="108" w:type="dxa"/>
-      </w:tblCellMar>
-    </w:tblPr>
-  </w:style>
-  <w:style w:type="numbering" w:default="1" w:styleId="NoList">
-    <w:name w:val="No List"/>
-    <w:uiPriority w:val="99"/>
-    <w:semiHidden/>
-    <w:unhideWhenUsed/>
-  </w:style>
-  <w:style w:type="character" w:customStyle="1" w:styleId="Heading1Char">
-    <w:name w:val="Heading 1 Char"/>
-    <w:link w:val="Heading1"/>
-    <w:uiPriority w:val="9"/>
-    <w:locked/>
-    <w:rsid w:val="003C330E"/>
-    <w:rPr>
-      <w:rFonts w:ascii="Tw Cen MT" w:hAnsi="Tw Cen MT" w:cs="Times New Roman"/>
-      <w:b/>
-      <w:bCs/>
-      <w:color w:val="365F91"/>
-      <w:sz w:val="28"/>
-      <w:szCs w:val="28"/>
-    </w:rPr>
-  </w:style>
-  <w:style w:type="character" w:customStyle="1" w:styleId="Heading2Char">
-    <w:name w:val="Heading 2 Char"/>
-    <w:link w:val="Heading2"/>
-    <w:uiPriority w:val="9"/>
-    <w:locked/>
-    <w:rsid w:val="003C330E"/>
-    <w:rPr>
-      <w:rFonts w:ascii="Tw Cen MT" w:hAnsi="Tw Cen MT" w:cs="Times New Roman"/>
-      <w:b/>
-      <w:bCs/>
-      <w:color w:val="4F81BD"/>
-      <w:sz w:val="26"/>
-      <w:szCs w:val="26"/>
-    </w:rPr>
-  </w:style>
-  <w:style w:type="character" w:customStyle="1" w:styleId="Heading3Char">
-    <w:name w:val="Heading 3 Char"/>
-    <w:link w:val="Heading3"/>
-    <w:uiPriority w:val="9"/>
-    <w:locked/>
-    <w:rsid w:val="003C330E"/>
-    <w:rPr>
-      <w:rFonts w:ascii="Tw Cen MT" w:hAnsi="Tw Cen MT" w:cs="Times New Roman"/>
-      <w:b/>
-      <w:bCs/>
-      <w:color w:val="4F81BD"/>
-    </w:rPr>
-  </w:style>
-  <w:style w:type="character" w:customStyle="1" w:styleId="Heading4Char">
-    <w:name w:val="Heading 4 Char"/>
-    <w:link w:val="Heading4"/>
-    <w:uiPriority w:val="9"/>
-    <w:locked/>
-    <w:rsid w:val="00C559CC"/>
-    <w:rPr>
-      <w:rFonts w:ascii="Cambria" w:hAnsi="Cambria" w:cs="Times New Roman"/>
-      <w:b/>
-      <w:bCs/>
-      <w:i/>
-      <w:iCs/>
-      <w:color w:val="4F81BD"/>
-    </w:rPr>
-  </w:style>
-  <w:style w:type="character" w:customStyle="1" w:styleId="Heading5Char">
-    <w:name w:val="Heading 5 Char"/>
-    <w:link w:val="Heading5"/>
-    <w:uiPriority w:val="9"/>
-    <w:locked/>
-    <w:rsid w:val="0000759C"/>
-    <w:rPr>
-      <w:rFonts w:ascii="Cambria" w:hAnsi="Cambria" w:cs="Times New Roman"/>
-      <w:color w:val="243F60"/>
-      <w:lang w:val="en-US"/>
-    </w:rPr>
-  </w:style>
-  <w:style w:type="paragraph" w:styleId="Title">
-    <w:name w:val="Title"/>
-    <w:basedOn w:val="Normal"/>
-    <w:next w:val="Normal"/>
-    <w:link w:val="TitleChar"/>
-    <w:uiPriority w:val="99"/>
-    <w:qFormat/>
-    <w:rsid w:val="007C2F1C"/>
-    <w:pPr>
-      <w:pBdr>
-        <w:bottom w:val="single" w:sz="8" w:space="4" w:color="4F81BD"/>
-      </w:pBdr>
-      <w:spacing w:after="300" w:line="240" w:lineRule="auto"/>
-      <w:contextualSpacing/>
-    </w:pPr>
-    <w:rPr>
-      <w:rFonts w:ascii="Cambria" w:hAnsi="Cambria" w:cs="Times New Roman"/>
-      <w:color w:val="17365D"/>
-      <w:spacing w:val="5"/>
-      <w:kern w:val="28"/>
-      <w:sz w:val="52"/>
-      <w:szCs w:val="52"/>
-    </w:rPr>
-  </w:style>
-  <w:style w:type="character" w:customStyle="1" w:styleId="TitleChar">
-    <w:name w:val="Title Char"/>
-    <w:link w:val="Title"/>
-    <w:uiPriority w:val="99"/>
-    <w:locked/>
-    <w:rsid w:val="007C2F1C"/>
-    <w:rPr>
-      <w:rFonts w:ascii="Cambria" w:hAnsi="Cambria" w:cs="Times New Roman"/>
-      <w:color w:val="17365D"/>
-      <w:spacing w:val="5"/>
-      <w:kern w:val="28"/>
-      <w:sz w:val="52"/>
-      <w:szCs w:val="52"/>
-    </w:rPr>
-  </w:style>
-  <w:style w:type="paragraph" w:styleId="ListParagraph">
-    <w:name w:val="List Paragraph"/>
-    <w:basedOn w:val="Normal"/>
-    <w:uiPriority w:val="99"/>
-    <w:qFormat/>
-    <w:rsid w:val="007C2F1C"/>
-    <w:pPr>
-      <w:ind w:left="720"/>
-      <w:contextualSpacing/>
-    </w:pPr>
-  </w:style>
-  <w:style w:type="character" w:styleId="Hyperlink">
-    <w:name w:val="Hyperlink"/>
-    <w:uiPriority w:val="99"/>
-    <w:rsid w:val="00885383"/>
-    <w:rPr>
-      <w:rFonts w:cs="Times New Roman"/>
-      <w:color w:val="0000FF"/>
-      <w:u w:val="single"/>
-    </w:rPr>
-  </w:style>
-  <w:style w:type="character" w:styleId="FollowedHyperlink">
-    <w:name w:val="FollowedHyperlink"/>
-    <w:uiPriority w:val="99"/>
-    <w:semiHidden/>
-    <w:rsid w:val="00885383"/>
-    <w:rPr>
-      <w:rFonts w:cs="Times New Roman"/>
-      <w:color w:val="800080"/>
-      <w:u w:val="single"/>
-    </w:rPr>
-  </w:style>
-  <w:style w:type="paragraph" w:styleId="TOCHeading">
-    <w:name w:val="TOC Heading"/>
-    <w:basedOn w:val="Heading1"/>
-    <w:next w:val="Normal"/>
-    <w:uiPriority w:val="99"/>
-    <w:qFormat/>
-    <w:rsid w:val="004B760F"/>
-    <w:pPr>
-      <w:outlineLvl w:val="9"/>
-    </w:pPr>
-    <w:rPr>
-      <w:lang w:eastAsia="de-DE"/>
-    </w:rPr>
-  </w:style>
-  <w:style w:type="paragraph" w:styleId="TOC1">
-    <w:name w:val="toc 1"/>
-    <w:basedOn w:val="Normal"/>
-    <w:next w:val="Normal"/>
-    <w:autoRedefine/>
-    <w:uiPriority w:val="39"/>
-    <w:rsid w:val="004B760F"/>
-    <w:pPr>
-      <w:spacing w:after="100"/>
-    </w:pPr>
-  </w:style>
-  <w:style w:type="paragraph" w:styleId="BalloonText">
-    <w:name w:val="Balloon Text"/>
-    <w:basedOn w:val="Normal"/>
-    <w:link w:val="BalloonTextChar"/>
-    <w:uiPriority w:val="99"/>
-    <w:semiHidden/>
-    <w:rsid w:val="004B760F"/>
-    <w:pPr>
-      <w:spacing w:after="0" w:line="240" w:lineRule="auto"/>
-    </w:pPr>
-    <w:rPr>
-      <w:rFonts w:ascii="Tahoma" w:hAnsi="Tahoma" w:cs="Times New Roman"/>
-      <w:sz w:val="16"/>
-      <w:szCs w:val="16"/>
-    </w:rPr>
-  </w:style>
-  <w:style w:type="character" w:customStyle="1" w:styleId="BalloonTextChar">
-    <w:name w:val="Balloon Text Char"/>
-    <w:link w:val="BalloonText"/>
-    <w:uiPriority w:val="99"/>
-    <w:semiHidden/>
-    <w:locked/>
-    <w:rsid w:val="004B760F"/>
-    <w:rPr>
-      <w:rFonts w:ascii="Tahoma" w:hAnsi="Tahoma" w:cs="Tahoma"/>
-      <w:sz w:val="16"/>
-      <w:szCs w:val="16"/>
-    </w:rPr>
-  </w:style>
-  <w:style w:type="character" w:styleId="Strong">
-    <w:name w:val="Strong"/>
-    <w:uiPriority w:val="99"/>
-    <w:qFormat/>
-    <w:rsid w:val="00D872B4"/>
-    <w:rPr>
-      <w:rFonts w:cs="Times New Roman"/>
-      <w:b/>
-      <w:bCs/>
-    </w:rPr>
-  </w:style>
-  <w:style w:type="paragraph" w:styleId="Caption">
-    <w:name w:val="caption"/>
-    <w:basedOn w:val="Normal"/>
-    <w:next w:val="Normal"/>
-    <w:uiPriority w:val="99"/>
-    <w:qFormat/>
-    <w:rsid w:val="006B5C5A"/>
-    <w:pPr>
-      <w:spacing w:line="240" w:lineRule="auto"/>
-    </w:pPr>
-    <w:rPr>
-      <w:b/>
-      <w:bCs/>
-      <w:color w:val="4F81BD"/>
-      <w:sz w:val="18"/>
-      <w:szCs w:val="18"/>
-    </w:rPr>
-  </w:style>
-  <w:style w:type="character" w:customStyle="1" w:styleId="apple-converted-space">
-    <w:name w:val="apple-converted-space"/>
-    <w:uiPriority w:val="99"/>
-    <w:rsid w:val="00037522"/>
-    <w:rPr>
-      <w:rFonts w:cs="Times New Roman"/>
-    </w:rPr>
-  </w:style>
-  <w:style w:type="paragraph" w:styleId="TOC3">
-    <w:name w:val="toc 3"/>
-    <w:basedOn w:val="Normal"/>
-    <w:next w:val="Normal"/>
-    <w:autoRedefine/>
-    <w:uiPriority w:val="39"/>
-    <w:rsid w:val="00C53B2C"/>
-    <w:pPr>
-      <w:spacing w:after="100"/>
-      <w:ind w:left="440"/>
-    </w:pPr>
-  </w:style>
-  <w:style w:type="paragraph" w:styleId="TOC2">
-    <w:name w:val="toc 2"/>
-    <w:basedOn w:val="Normal"/>
-    <w:next w:val="Normal"/>
-    <w:autoRedefine/>
-    <w:uiPriority w:val="39"/>
-    <w:rsid w:val="004349E8"/>
-    <w:pPr>
-      <w:spacing w:after="100"/>
-      <w:ind w:left="220"/>
-    </w:pPr>
-  </w:style>
-  <w:style w:type="character" w:styleId="CommentReference">
-    <w:name w:val="annotation reference"/>
-    <w:uiPriority w:val="99"/>
-    <w:semiHidden/>
-    <w:rsid w:val="008B7676"/>
-    <w:rPr>
-      <w:rFonts w:cs="Times New Roman"/>
-      <w:sz w:val="16"/>
-      <w:szCs w:val="16"/>
-    </w:rPr>
-  </w:style>
-  <w:style w:type="paragraph" w:styleId="CommentText">
-    <w:name w:val="annotation text"/>
-    <w:basedOn w:val="Normal"/>
-    <w:link w:val="CommentTextChar"/>
-    <w:uiPriority w:val="99"/>
-    <w:semiHidden/>
-    <w:rsid w:val="008B7676"/>
-    <w:pPr>
-      <w:spacing w:line="240" w:lineRule="auto"/>
-    </w:pPr>
-    <w:rPr>
-      <w:rFonts w:cs="Times New Roman"/>
-      <w:sz w:val="20"/>
-      <w:szCs w:val="20"/>
-    </w:rPr>
-  </w:style>
-  <w:style w:type="character" w:customStyle="1" w:styleId="CommentTextChar">
-    <w:name w:val="Comment Text Char"/>
-    <w:link w:val="CommentText"/>
-    <w:uiPriority w:val="99"/>
-    <w:semiHidden/>
-    <w:locked/>
-    <w:rsid w:val="008B7676"/>
-    <w:rPr>
-      <w:rFonts w:cs="Times New Roman"/>
-      <w:sz w:val="20"/>
-      <w:szCs w:val="20"/>
-    </w:rPr>
-  </w:style>
-  <w:style w:type="paragraph" w:styleId="CommentSubject">
-    <w:name w:val="annotation subject"/>
-    <w:basedOn w:val="CommentText"/>
-    <w:next w:val="CommentText"/>
-    <w:link w:val="CommentSubjectChar"/>
-    <w:uiPriority w:val="99"/>
-    <w:semiHidden/>
-    <w:rsid w:val="008B7676"/>
-    <w:rPr>
-      <w:b/>
-      <w:bCs/>
-    </w:rPr>
-  </w:style>
-  <w:style w:type="character" w:customStyle="1" w:styleId="CommentSubjectChar">
-    <w:name w:val="Comment Subject Char"/>
-    <w:link w:val="CommentSubject"/>
-    <w:uiPriority w:val="99"/>
-    <w:semiHidden/>
-    <w:locked/>
-    <w:rsid w:val="008B7676"/>
-    <w:rPr>
-      <w:rFonts w:cs="Times New Roman"/>
-      <w:b/>
-      <w:bCs/>
-      <w:sz w:val="20"/>
-      <w:szCs w:val="20"/>
-    </w:rPr>
-  </w:style>
-  <w:style w:type="paragraph" w:styleId="NoSpacing">
-    <w:name w:val="No Spacing"/>
-    <w:uiPriority w:val="99"/>
-    <w:qFormat/>
-    <w:rsid w:val="0054754D"/>
-    <w:rPr>
-      <w:sz w:val="22"/>
-      <w:szCs w:val="22"/>
-      <w:lang w:eastAsia="en-US"/>
-    </w:rPr>
-  </w:style>
-  <w:style w:type="character" w:styleId="IntenseEmphasis">
-    <w:name w:val="Intense Emphasis"/>
-    <w:uiPriority w:val="99"/>
-    <w:qFormat/>
-    <w:rsid w:val="0054754D"/>
-    <w:rPr>
-      <w:rFonts w:cs="Times New Roman"/>
-      <w:b/>
-      <w:bCs/>
-      <w:i/>
-      <w:iCs/>
-      <w:color w:val="4F81BD"/>
-    </w:rPr>
-  </w:style>
-  <w:style w:type="character" w:styleId="SubtleEmphasis">
-    <w:name w:val="Subtle Emphasis"/>
-    <w:uiPriority w:val="99"/>
-    <w:qFormat/>
-    <w:rsid w:val="0054754D"/>
-    <w:rPr>
-      <w:rFonts w:cs="Times New Roman"/>
-      <w:i/>
-      <w:iCs/>
-      <w:color w:val="808080"/>
-    </w:rPr>
-  </w:style>
-  <w:style w:type="character" w:styleId="PlaceholderText">
-    <w:name w:val="Placeholder Text"/>
-    <w:uiPriority w:val="99"/>
-    <w:semiHidden/>
-    <w:rsid w:val="0000759C"/>
-    <w:rPr>
-      <w:rFonts w:cs="Times New Roman"/>
-      <w:color w:val="808080"/>
-    </w:rPr>
-  </w:style>
-  <w:style w:type="table" w:styleId="TableGrid">
-    <w:name w:val="Table Grid"/>
-    <w:basedOn w:val="TableNormal"/>
-    <w:uiPriority w:val="59"/>
-    <w:rsid w:val="0000759C"/>
-    <w:rPr>
-      <w:lang w:val="en-US"/>
-    </w:rPr>
-    <w:tblPr>
-      <w:tblBorders>
-        <w:top w:val="single" w:sz="4" w:space="0" w:color="auto"/>
-        <w:left w:val="single" w:sz="4" w:space="0" w:color="auto"/>
-        <w:bottom w:val="single" w:sz="4" w:space="0" w:color="auto"/>
-        <w:right w:val="single" w:sz="4" w:space="0" w:color="auto"/>
-        <w:insideH w:val="single" w:sz="4" w:space="0" w:color="auto"/>
-        <w:insideV w:val="single" w:sz="4" w:space="0" w:color="auto"/>
-      </w:tblBorders>
-    </w:tblPr>
-  </w:style>
-  <w:style w:type="paragraph" w:customStyle="1" w:styleId="RequirementLevel1">
-    <w:name w:val="Requirement Level 1"/>
-    <w:basedOn w:val="Normal"/>
-    <w:link w:val="RequirementLevel1Char"/>
-    <w:qFormat/>
-    <w:rsid w:val="0000759C"/>
-    <w:pPr>
-      <w:spacing w:after="0" w:line="240" w:lineRule="auto"/>
-    </w:pPr>
-    <w:rPr>
-      <w:rFonts w:ascii="Segoe UI" w:hAnsi="Segoe UI" w:cs="Times New Roman"/>
-      <w:b/>
-      <w:color w:val="948A54"/>
-      <w:sz w:val="20"/>
-      <w:szCs w:val="20"/>
-      <w:lang w:val="en-GB"/>
-    </w:rPr>
-  </w:style>
-  <w:style w:type="character" w:customStyle="1" w:styleId="RequirementLevel1Char">
-    <w:name w:val="Requirement Level 1 Char"/>
-    <w:link w:val="RequirementLevel1"/>
-    <w:locked/>
-    <w:rsid w:val="0000759C"/>
-    <w:rPr>
-      <w:rFonts w:ascii="Segoe UI" w:hAnsi="Segoe UI" w:cs="Segoe UI"/>
-      <w:b/>
-      <w:color w:val="948A54"/>
-      <w:sz w:val="20"/>
-      <w:szCs w:val="20"/>
-      <w:lang w:val="en-GB"/>
-    </w:rPr>
-  </w:style>
-  <w:style w:type="paragraph" w:customStyle="1" w:styleId="RequirementLevel2">
-    <w:name w:val="Requirement Level 2"/>
-    <w:basedOn w:val="Normal"/>
-    <w:link w:val="RequirementLevel2Char"/>
-    <w:qFormat/>
-    <w:rsid w:val="0000759C"/>
-    <w:pPr>
-      <w:spacing w:after="0" w:line="240" w:lineRule="auto"/>
-    </w:pPr>
-    <w:rPr>
-      <w:rFonts w:ascii="Segoe UI" w:hAnsi="Segoe UI" w:cs="Times New Roman"/>
-      <w:b/>
-      <w:color w:val="365F91"/>
-      <w:sz w:val="20"/>
-      <w:szCs w:val="20"/>
-      <w:lang w:val="en-GB"/>
-    </w:rPr>
-  </w:style>
-  <w:style w:type="character" w:customStyle="1" w:styleId="RequirementLevel2Char">
-    <w:name w:val="Requirement Level 2 Char"/>
-    <w:link w:val="RequirementLevel2"/>
-    <w:locked/>
-    <w:rsid w:val="0000759C"/>
-    <w:rPr>
-      <w:rFonts w:ascii="Segoe UI" w:hAnsi="Segoe UI" w:cs="Segoe UI"/>
-      <w:b/>
-      <w:color w:val="365F91"/>
-      <w:sz w:val="20"/>
-      <w:szCs w:val="20"/>
-      <w:lang w:val="en-GB"/>
-    </w:rPr>
-  </w:style>
-  <w:style w:type="paragraph" w:styleId="Header">
-    <w:name w:val="header"/>
-    <w:basedOn w:val="Normal"/>
-    <w:link w:val="HeaderChar"/>
-    <w:uiPriority w:val="99"/>
-    <w:rsid w:val="005D02E0"/>
-    <w:pPr>
-      <w:tabs>
-        <w:tab w:val="center" w:pos="4703"/>
-        <w:tab w:val="right" w:pos="9406"/>
-      </w:tabs>
-      <w:spacing w:after="0" w:line="240" w:lineRule="auto"/>
-    </w:pPr>
-    <w:rPr>
-      <w:rFonts w:cs="Times New Roman"/>
-      <w:sz w:val="20"/>
-      <w:szCs w:val="20"/>
-    </w:rPr>
-  </w:style>
-  <w:style w:type="character" w:customStyle="1" w:styleId="HeaderChar">
-    <w:name w:val="Header Char"/>
-    <w:link w:val="Header"/>
-    <w:uiPriority w:val="99"/>
-    <w:locked/>
-    <w:rsid w:val="005D02E0"/>
-    <w:rPr>
-      <w:rFonts w:cs="Times New Roman"/>
-    </w:rPr>
-  </w:style>
-  <w:style w:type="paragraph" w:styleId="Footer">
-    <w:name w:val="footer"/>
-    <w:basedOn w:val="Normal"/>
-    <w:link w:val="FooterChar"/>
-    <w:uiPriority w:val="99"/>
-    <w:rsid w:val="005D02E0"/>
-    <w:pPr>
-      <w:tabs>
-        <w:tab w:val="center" w:pos="4703"/>
-        <w:tab w:val="right" w:pos="9406"/>
-      </w:tabs>
-      <w:spacing w:after="0" w:line="240" w:lineRule="auto"/>
-    </w:pPr>
-    <w:rPr>
-      <w:rFonts w:cs="Times New Roman"/>
-      <w:sz w:val="20"/>
-      <w:szCs w:val="20"/>
-    </w:rPr>
-  </w:style>
-  <w:style w:type="character" w:customStyle="1" w:styleId="FooterChar">
-    <w:name w:val="Footer Char"/>
-    <w:link w:val="Footer"/>
-    <w:uiPriority w:val="99"/>
-    <w:locked/>
-    <w:rsid w:val="005D02E0"/>
-    <w:rPr>
-      <w:rFonts w:cs="Times New Roman"/>
-    </w:rPr>
-  </w:style>
-  <w:style w:type="paragraph" w:styleId="NormalWeb">
-    <w:name w:val="Normal (Web)"/>
-    <w:basedOn w:val="Normal"/>
-    <w:uiPriority w:val="99"/>
-    <w:rsid w:val="00866877"/>
-    <w:pPr>
-      <w:spacing w:before="100" w:beforeAutospacing="1" w:after="100" w:afterAutospacing="1" w:line="240" w:lineRule="auto"/>
-    </w:pPr>
-    <w:rPr>
-      <w:rFonts w:ascii="Times New Roman" w:eastAsia="Times New Roman" w:hAnsi="Times New Roman" w:cs="Times New Roman"/>
-      <w:sz w:val="24"/>
-      <w:szCs w:val="24"/>
-      <w:lang w:val="en-US"/>
-    </w:rPr>
-  </w:style>
-  <w:style w:type="paragraph" w:customStyle="1" w:styleId="Default">
-    <w:name w:val="Default"/>
-    <w:rsid w:val="00AB34D2"/>
-    <w:pPr>
-      <w:autoSpaceDE w:val="0"/>
-      <w:autoSpaceDN w:val="0"/>
-      <w:adjustRightInd w:val="0"/>
-    </w:pPr>
-    <w:rPr>
-      <w:rFonts w:cs="Calibri"/>
-      <w:color w:val="000000"/>
-      <w:sz w:val="24"/>
-      <w:szCs w:val="24"/>
-    </w:rPr>
-  </w:style>
-</w:styles>
-</file>
-
-<file path=word/stylesWithEffects.xml><?xml version="1.0" encoding="utf-8"?>
-<w:styles xmlns:wpc="http://schemas.microsoft.com/office/word/2010/wordprocessingCanvas" xmlns:mc="http://schemas.openxmlformats.org/markup-compatibility/2006" xmlns:o="urn:schemas-microsoft-com:office:office" xmlns:r="http://schemas.openxmlformats.org/officeDocument/2006/relationships" xmlns:m="http://schemas.openxmlformats.org/officeDocument/2006/math" xmlns:v="urn:schemas-microsoft-com:vml" xmlns:wp14="http://schemas.microsoft.com/office/word/2010/wordprocessingDrawing" xmlns:wp="http://schemas.openxmlformats.org/drawingml/2006/wordprocessingDrawing" xmlns:w10="urn:schemas-microsoft-com:office:word" xmlns:w="http://schemas.openxmlformats.org/wordprocessingml/2006/main" xmlns:w14="http://schemas.microsoft.com/office/word/2010/wordml" xmlns:wpg="http://schemas.microsoft.com/office/word/2010/wordprocessingGroup" xmlns:wpi="http://schemas.microsoft.com/office/word/2010/wordprocessingInk" xmlns:wne="http://schemas.microsoft.com/office/word/2006/wordml" xmlns:wps="http://schemas.microsoft.com/office/word/2010/wordprocessingShape" mc:Ignorable="w14 wp14">
-  <w:docDefaults>
-    <w:rPrDefault>
-      <w:rPr>
-        <w:rFonts w:ascii="Calibri" w:eastAsia="Calibri" w:hAnsi="Calibri" w:cs="Arial"/>
-        <w:lang w:val="de-DE" w:eastAsia="de-DE" w:bidi="ar-SA"/>
-      </w:rPr>
-    </w:rPrDefault>
-    <w:pPrDefault/>
-  </w:docDefaults>
-  <w:latentStyles w:defLockedState="0" w:defUIPriority="99" w:defSemiHidden="1" w:defUnhideWhenUsed="1" w:defQFormat="0" w:count="267">
-    <w:lsdException w:name="Normal" w:locked="1" w:semiHidden="0" w:uiPriority="0" w:unhideWhenUsed="0" w:qFormat="1"/>
-    <w:lsdException w:name="heading 1" w:locked="1" w:semiHidden="0" w:uiPriority="9" w:unhideWhenUsed="0" w:qFormat="1"/>
-    <w:lsdException w:name="heading 2" w:locked="1" w:semiHidden="0" w:uiPriority="9" w:unhideWhenUsed="0" w:qFormat="1"/>
-    <w:lsdException w:name="heading 3" w:locked="1" w:semiHidden="0" w:uiPriority="9" w:unhideWhenUsed="0" w:qFormat="1"/>
-    <w:lsdException w:name="heading 4" w:locked="1" w:semiHidden="0" w:uiPriority="9" w:unhideWhenUsed="0" w:qFormat="1"/>
-    <w:lsdException w:name="heading 5" w:locked="1" w:semiHidden="0" w:uiPriority="9" w:unhideWhenUsed="0" w:qFormat="1"/>
-    <w:lsdException w:name="heading 6" w:locked="1" w:uiPriority="0" w:qFormat="1"/>
-    <w:lsdException w:name="heading 7" w:locked="1" w:uiPriority="0" w:qFormat="1"/>
-    <w:lsdException w:name="heading 8" w:locked="1" w:uiPriority="0" w:qFormat="1"/>
-    <w:lsdException w:name="heading 9" w:locked="1" w:uiPriority="0" w:qFormat="1"/>
-    <w:lsdException w:name="toc 1" w:locked="1" w:semiHidden="0" w:uiPriority="39" w:unhideWhenUsed="0"/>
-    <w:lsdException w:name="toc 2" w:locked="1" w:semiHidden="0" w:uiPriority="39" w:unhideWhenUsed="0"/>
-    <w:lsdException w:name="toc 3" w:locked="1" w:semiHidden="0" w:uiPriority="39" w:unhideWhenUsed="0"/>
-    <w:lsdException w:name="toc 4" w:locked="1" w:semiHidden="0" w:uiPriority="0" w:unhideWhenUsed="0"/>
-    <w:lsdException w:name="toc 5" w:locked="1" w:semiHidden="0" w:uiPriority="0" w:unhideWhenUsed="0"/>
-    <w:lsdException w:name="toc 6" w:locked="1" w:semiHidden="0" w:uiPriority="0" w:unhideWhenUsed="0"/>
-    <w:lsdException w:name="toc 7" w:locked="1" w:semiHidden="0" w:uiPriority="0" w:unhideWhenUsed="0"/>
-    <w:lsdException w:name="toc 8" w:locked="1" w:semiHidden="0" w:uiPriority="0" w:unhideWhenUsed="0"/>
-    <w:lsdException w:name="toc 9" w:locked="1" w:semiHidden="0" w:uiPriority="0" w:unhideWhenUsed="0"/>
-    <w:lsdException w:name="caption" w:locked="1" w:semiHidden="0" w:uiPriority="0" w:unhideWhenUsed="0" w:qFormat="1"/>
-    <w:lsdException w:name="Title" w:locked="1" w:semiHidden="0" w:uiPriority="0" w:unhideWhenUsed="0" w:qFormat="1"/>
-    <w:lsdException w:name="Default Paragraph Font" w:locked="1" w:semiHidden="0" w:uiPriority="0" w:unhideWhenUsed="0"/>
-    <w:lsdException w:name="Subtitle" w:locked="1" w:semiHidden="0" w:uiPriority="0" w:unhideWhenUsed="0" w:qFormat="1"/>
-    <w:lsdException w:name="Strong" w:locked="1" w:semiHidden="0" w:uiPriority="0" w:unhideWhenUsed="0" w:qFormat="1"/>
-    <w:lsdException w:name="Emphasis" w:locked="1" w:semiHidden="0" w:uiPriority="0" w:unhideWhenUsed="0" w:qFormat="1"/>
-    <w:lsdException w:name="Table Grid" w:locked="1" w:semiHidden="0" w:uiPriority="59" w:unhideWhenUsed="0"/>
-    <w:lsdException w:name="Placeholder Text" w:unhideWhenUsed="0"/>
-    <w:lsdException w:name="No Spacing" w:semiHidden="0" w:uiPriority="1" w:unhideWhenUsed="0" w:qFormat="1"/>
-    <w:lsdException w:name="Light Shading" w:semiHidden="0" w:uiPriority="60" w:unhideWhenUsed="0"/>
-    <w:lsdException w:name="Light List" w:semiHidden="0" w:uiPriority="61" w:unhideWhenUsed="0"/>
-    <w:lsdException w:name="Light Grid" w:semiHidden="0" w:uiPriority="62" w:unhideWhenUsed="0"/>
-    <w:lsdException w:name="Medium Shading 1" w:semiHidden="0" w:uiPriority="63" w:unhideWhenUsed="0"/>
-    <w:lsdException w:name="Medium Shading 2" w:semiHidden="0" w:uiPriority="64" w:unhideWhenUsed="0"/>
-    <w:lsdException w:name="Medium List 1" w:semiHidden="0" w:uiPriority="65" w:unhideWhenUsed="0"/>
-    <w:lsdException w:name="Medium List 2" w:semiHidden="0" w:uiPriority="66" w:unhideWhenUsed="0"/>
-    <w:lsdException w:name="Medium Grid 1" w:semiHidden="0" w:uiPriority="67" w:unhideWhenUsed="0"/>
-    <w:lsdException w:name="Medium Grid 2" w:semiHidden="0" w:uiPriority="68" w:unhideWhenUsed="0"/>
-    <w:lsdException w:name="Medium Grid 3" w:semiHidden="0" w:uiPriority="69" w:unhideWhenUsed="0"/>
-    <w:lsdException w:name="Dark List" w:semiHidden="0" w:uiPriority="70" w:unhideWhenUsed="0"/>
-    <w:lsdException w:name="Colorful Shading" w:semiHidden="0" w:uiPriority="71" w:unhideWhenUsed="0"/>
-    <w:lsdException w:name="Colorful List" w:semiHidden="0" w:uiPriority="72" w:unhideWhenUsed="0"/>
-    <w:lsdException w:name="Colorful Grid" w:semiHidden="0" w:uiPriority="73" w:unhideWhenUsed="0"/>
-    <w:lsdException w:name="Light Shading Accent 1" w:semiHidden="0" w:uiPriority="60" w:unhideWhenUsed="0"/>
-    <w:lsdException w:name="Light List Accent 1" w:semiHidden="0" w:uiPriority="61" w:unhideWhenUsed="0"/>
-    <w:lsdException w:name="Light Grid Accent 1" w:semiHidden="0" w:uiPriority="62" w:unhideWhenUsed="0"/>
-    <w:lsdException w:name="Medium Shading 1 Accent 1" w:semiHidden="0" w:uiPriority="63" w:unhideWhenUsed="0"/>
-    <w:lsdException w:name="Medium Shading 2 Accent 1" w:semiHidden="0" w:uiPriority="64" w:unhideWhenUsed="0"/>
-    <w:lsdException w:name="Medium List 1 Accent 1" w:semiHidden="0" w:uiPriority="65" w:unhideWhenUsed="0"/>
-    <w:lsdException w:name="Revision" w:unhideWhenUsed="0"/>
-    <w:lsdException w:name="List Paragraph" w:semiHidden="0" w:uiPriority="34" w:unhideWhenUsed="0" w:qFormat="1"/>
-    <w:lsdException w:name="Quote" w:semiHidden="0" w:uiPriority="29" w:unhideWhenUsed="0" w:qFormat="1"/>
-    <w:lsdException w:name="Intense Quote" w:semiHidden="0" w:uiPriority="30" w:unhideWhenUsed="0" w:qFormat="1"/>
-    <w:lsdException w:name="Medium List 2 Accent 1" w:semiHidden="0" w:uiPriority="66" w:unhideWhenUsed="0"/>
-    <w:lsdException w:name="Medium Grid 1 Accent 1" w:semiHidden="0" w:uiPriority="67" w:unhideWhenUsed="0"/>
-    <w:lsdException w:name="Medium Grid 2 Accent 1" w:semiHidden="0" w:uiPriority="68" w:unhideWhenUsed="0"/>
-    <w:lsdException w:name="Medium Grid 3 Accent 1" w:semiHidden="0" w:uiPriority="69" w:unhideWhenUsed="0"/>
-    <w:lsdException w:name="Dark List Accent 1" w:semiHidden="0" w:uiPriority="70" w:unhideWhenUsed="0"/>
-    <w:lsdException w:name="Colorful Shading Accent 1" w:semiHidden="0" w:uiPriority="71" w:unhideWhenUsed="0"/>
-    <w:lsdException w:name="Colorful List Accent 1" w:semiHidden="0" w:uiPriority="72" w:unhideWhenUsed="0"/>
-    <w:lsdException w:name="Colorful Grid Accent 1" w:semiHidden="0" w:uiPriority="73" w:unhideWhenUsed="0"/>
-    <w:lsdException w:name="Light Shading Accent 2" w:semiHidden="0" w:uiPriority="60" w:unhideWhenUsed="0"/>
-    <w:lsdException w:name="Light List Accent 2" w:semiHidden="0" w:uiPriority="61" w:unhideWhenUsed="0"/>
-    <w:lsdException w:name="Light Grid Accent 2" w:semiHidden="0" w:uiPriority="62" w:unhideWhenUsed="0"/>
-    <w:lsdException w:name="Medium Shading 1 Accent 2" w:semiHidden="0" w:uiPriority="63" w:unhideWhenUsed="0"/>
-    <w:lsdException w:name="Medium Shading 2 Accent 2" w:semiHidden="0" w:uiPriority="64" w:unhideWhenUsed="0"/>
-    <w:lsdException w:name="Medium List 1 Accent 2" w:semiHidden="0" w:uiPriority="65" w:unhideWhenUsed="0"/>
-    <w:lsdException w:name="Medium List 2 Accent 2" w:semiHidden="0" w:uiPriority="66" w:unhideWhenUsed="0"/>
-    <w:lsdException w:name="Medium Grid 1 Accent 2" w:semiHidden="0" w:uiPriority="67" w:unhideWhenUsed="0"/>
-    <w:lsdException w:name="Medium Grid 2 Accent 2" w:semiHidden="0" w:uiPriority="68" w:unhideWhenUsed="0"/>
-    <w:lsdException w:name="Medium Grid 3 Accent 2" w:semiHidden="0" w:uiPriority="69" w:unhideWhenUsed="0"/>
-    <w:lsdException w:name="Dark List Accent 2" w:semiHidden="0" w:uiPriority="70" w:unhideWhenUsed="0"/>
-    <w:lsdException w:name="Colorful Shading Accent 2" w:semiHidden="0" w:uiPriority="71" w:unhideWhenUsed="0"/>
-    <w:lsdException w:name="Colorful List Accent 2" w:semiHidden="0" w:uiPriority="72" w:unhideWhenUsed="0"/>
-    <w:lsdException w:name="Colorful Grid Accent 2" w:semiHidden="0" w:uiPriority="73" w:unhideWhenUsed="0"/>
-    <w:lsdException w:name="Light Shading Accent 3" w:semiHidden="0" w:uiPriority="60" w:unhideWhenUsed="0"/>
-    <w:lsdException w:name="Light List Accent 3" w:semiHidden="0" w:uiPriority="61" w:unhideWhenUsed="0"/>
-    <w:lsdException w:name="Light Grid Accent 3" w:semiHidden="0" w:uiPriority="62" w:unhideWhenUsed="0"/>
-    <w:lsdException w:name="Medium Shading 1 Accent 3" w:semiHidden="0" w:uiPriority="63" w:unhideWhenUsed="0"/>
-    <w:lsdException w:name="Medium Shading 2 Accent 3" w:semiHidden="0" w:uiPriority="64" w:unhideWhenUsed="0"/>
-    <w:lsdException w:name="Medium List 1 Accent 3" w:semiHidden="0" w:uiPriority="65" w:unhideWhenUsed="0"/>
-    <w:lsdException w:name="Medium List 2 Accent 3" w:semiHidden="0" w:uiPriority="66" w:unhideWhenUsed="0"/>
-    <w:lsdException w:name="Medium Grid 1 Accent 3" w:semiHidden="0" w:uiPriority="67" w:unhideWhenUsed="0"/>
-    <w:lsdException w:name="Medium Grid 2 Accent 3" w:semiHidden="0" w:uiPriority="68" w:unhideWhenUsed="0"/>
-    <w:lsdException w:name="Medium Grid 3 Accent 3" w:semiHidden="0" w:uiPriority="69" w:unhideWhenUsed="0"/>
-    <w:lsdException w:name="Dark List Accent 3" w:semiHidden="0" w:uiPriority="70" w:unhideWhenUsed="0"/>
-    <w:lsdException w:name="Colorful Shading Accent 3" w:semiHidden="0" w:uiPriority="71" w:unhideWhenUsed="0"/>
-    <w:lsdException w:name="Colorful List Accent 3" w:semiHidden="0" w:uiPriority="72" w:unhideWhenUsed="0"/>
-    <w:lsdException w:name="Colorful Grid Accent 3" w:semiHidden="0" w:uiPriority="73" w:unhideWhenUsed="0"/>
-    <w:lsdException w:name="Light Shading Accent 4" w:semiHidden="0" w:uiPriority="60" w:unhideWhenUsed="0"/>
-    <w:lsdException w:name="Light List Accent 4" w:semiHidden="0" w:uiPriority="61" w:unhideWhenUsed="0"/>
-    <w:lsdException w:name="Light Grid Accent 4" w:semiHidden="0" w:uiPriority="62" w:unhideWhenUsed="0"/>
-    <w:lsdException w:name="Medium Shading 1 Accent 4" w:semiHidden="0" w:uiPriority="63" w:unhideWhenUsed="0"/>
-    <w:lsdException w:name="Medium Shading 2 Accent 4" w:semiHidden="0" w:uiPriority="64" w:unhideWhenUsed="0"/>
-    <w:lsdException w:name="Medium List 1 Accent 4" w:semiHidden="0" w:uiPriority="65" w:unhideWhenUsed="0"/>
-    <w:lsdException w:name="Medium List 2 Accent 4" w:semiHidden="0" w:uiPriority="66" w:unhideWhenUsed="0"/>
-    <w:lsdException w:name="Medium Grid 1 Accent 4" w:semiHidden="0" w:uiPriority="67" w:unhideWhenUsed="0"/>
-    <w:lsdException w:name="Medium Grid 2 Accent 4" w:semiHidden="0" w:uiPriority="68" w:unhideWhenUsed="0"/>
-    <w:lsdException w:name="Medium Grid 3 Accent 4" w:semiHidden="0" w:uiPriority="69" w:unhideWhenUsed="0"/>
-    <w:lsdException w:name="Dark List Accent 4" w:semiHidden="0" w:uiPriority="70" w:unhideWhenUsed="0"/>
-    <w:lsdException w:name="Colorful Shading Accent 4" w:semiHidden="0" w:uiPriority="71" w:unhideWhenUsed="0"/>
-    <w:lsdException w:name="Colorful List Accent 4" w:semiHidden="0" w:uiPriority="72" w:unhideWhenUsed="0"/>
-    <w:lsdException w:name="Colorful Grid Accent 4" w:semiHidden="0" w:uiPriority="73" w:unhideWhenUsed="0"/>
-    <w:lsdException w:name="Light Shading Accent 5" w:semiHidden="0" w:uiPriority="60" w:unhideWhenUsed="0"/>
-    <w:lsdException w:name="Light List Accent 5" w:semiHidden="0" w:uiPriority="61" w:unhideWhenUsed="0"/>
-    <w:lsdException w:name="Light Grid Accent 5" w:semiHidden="0" w:uiPriority="62" w:unhideWhenUsed="0"/>
-    <w:lsdException w:name="Medium Shading 1 Accent 5" w:semiHidden="0" w:uiPriority="63" w:unhideWhenUsed="0"/>
-    <w:lsdException w:name="Medium Shading 2 Accent 5" w:semiHidden="0" w:uiPriority="64" w:unhideWhenUsed="0"/>
-    <w:lsdException w:name="Medium List 1 Accent 5" w:semiHidden="0" w:uiPriority="65" w:unhideWhenUsed="0"/>
-    <w:lsdException w:name="Medium List 2 Accent 5" w:semiHidden="0" w:uiPriority="66" w:unhideWhenUsed="0"/>
-    <w:lsdException w:name="Medium Grid 1 Accent 5" w:semiHidden="0" w:uiPriority="67" w:unhideWhenUsed="0"/>
-    <w:lsdException w:name="Medium Grid 2 Accent 5" w:semiHidden="0" w:uiPriority="68" w:unhideWhenUsed="0"/>
-    <w:lsdException w:name="Medium Grid 3 Accent 5" w:semiHidden="0" w:uiPriority="69" w:unhideWhenUsed="0"/>
-    <w:lsdException w:name="Dark List Accent 5" w:semiHidden="0" w:uiPriority="70" w:unhideWhenUsed="0"/>
-    <w:lsdException w:name="Colorful Shading Accent 5" w:semiHidden="0" w:uiPriority="71" w:unhideWhenUsed="0"/>
-    <w:lsdException w:name="Colorful List Accent 5" w:semiHidden="0" w:uiPriority="72" w:unhideWhenUsed="0"/>
-    <w:lsdException w:name="Colorful Grid Accent 5" w:semiHidden="0" w:uiPriority="73" w:unhideWhenUsed="0"/>
-    <w:lsdException w:name="Light Shading Accent 6" w:semiHidden="0" w:uiPriority="60" w:unhideWhenUsed="0"/>
-    <w:lsdException w:name="Light List Accent 6" w:semiHidden="0" w:uiPriority="61" w:unhideWhenUsed="0"/>
-    <w:lsdException w:name="Light Grid Accent 6" w:semiHidden="0" w:uiPriority="62" w:unhideWhenUsed="0"/>
-    <w:lsdException w:name="Medium Shading 1 Accent 6" w:semiHidden="0" w:uiPriority="63" w:unhideWhenUsed="0"/>
-    <w:lsdException w:name="Medium Shading 2 Accent 6" w:semiHidden="0" w:uiPriority="64" w:unhideWhenUsed="0"/>
-    <w:lsdException w:name="Medium List 1 Accent 6" w:semiHidden="0" w:uiPriority="65" w:unhideWhenUsed="0"/>
-    <w:lsdException w:name="Medium List 2 Accent 6" w:semiHidden="0" w:uiPriority="66" w:unhideWhenUsed="0"/>
-    <w:lsdException w:name="Medium Grid 1 Accent 6" w:semiHidden="0" w:uiPriority="67" w:unhideWhenUsed="0"/>
-    <w:lsdException w:name="Medium Grid 2 Accent 6" w:semiHidden="0" w:uiPriority="68" w:unhideWhenUsed="0"/>
-    <w:lsdException w:name="Medium Grid 3 Accent 6" w:semiHidden="0" w:uiPriority="69" w:unhideWhenUsed="0"/>
-    <w:lsdException w:name="Dark List Accent 6" w:semiHidden="0" w:uiPriority="70" w:unhideWhenUsed="0"/>
-    <w:lsdException w:name="Colorful Shading Accent 6" w:semiHidden="0" w:uiPriority="71" w:unhideWhenUsed="0"/>
-    <w:lsdException w:name="Colorful List Accent 6" w:semiHidden="0" w:uiPriority="72" w:unhideWhenUsed="0"/>
-    <w:lsdException w:name="Colorful Grid Accent 6" w:semiHidden="0" w:uiPriority="73" w:unhideWhenUsed="0"/>
-    <w:lsdException w:name="Subtle Emphasis" w:semiHidden="0" w:uiPriority="19" w:unhideWhenUsed="0" w:qFormat="1"/>
-    <w:lsdException w:name="Intense Emphasis" w:semiHidden="0" w:uiPriority="21" w:unhideWhenUsed="0" w:qFormat="1"/>
-    <w:lsdException w:name="Subtle Reference" w:semiHidden="0" w:uiPriority="31" w:unhideWhenUsed="0" w:qFormat="1"/>
-    <w:lsdException w:name="Intense Reference" w:semiHidden="0" w:uiPriority="32" w:unhideWhenUsed="0" w:qFormat="1"/>
-    <w:lsdException w:name="Book Title" w:semiHidden="0" w:uiPriority="33" w:unhideWhenUsed="0" w:qFormat="1"/>
-    <w:lsdException w:name="Bibliography" w:uiPriority="37"/>
-    <w:lsdException w:name="TOC Heading" w:semiHidden="0" w:uiPriority="39" w:unhideWhenUsed="0" w:qFormat="1"/>
+  <w:latentStyles w:defLockedState="0" w:defUIPriority="99" w:defSemiHidden="0" w:defUnhideWhenUsed="0" w:defQFormat="0" w:count="371">
+    <w:lsdException w:name="Normal" w:locked="1" w:uiPriority="0" w:qFormat="1"/>
+    <w:lsdException w:name="heading 1" w:locked="1" w:uiPriority="9" w:qFormat="1"/>
+    <w:lsdException w:name="heading 2" w:locked="1" w:uiPriority="9" w:qFormat="1"/>
+    <w:lsdException w:name="heading 3" w:locked="1" w:uiPriority="9" w:qFormat="1"/>
+    <w:lsdException w:name="heading 4" w:locked="1" w:uiPriority="9" w:qFormat="1"/>
+    <w:lsdException w:name="heading 5" w:locked="1" w:uiPriority="9" w:qFormat="1"/>
+    <w:lsdException w:name="heading 6" w:locked="1" w:semiHidden="1" w:uiPriority="0" w:unhideWhenUsed="1" w:qFormat="1"/>
+    <w:lsdException w:name="heading 7" w:locked="1" w:semiHidden="1" w:uiPriority="0" w:unhideWhenUsed="1" w:qFormat="1"/>
+    <w:lsdException w:name="heading 8" w:locked="1" w:semiHidden="1" w:uiPriority="0" w:unhideWhenUsed="1" w:qFormat="1"/>
+    <w:lsdException w:name="heading 9" w:locked="1" w:semiHidden="1" w:uiPriority="0" w:unhideWhenUsed="1" w:qFormat="1"/>
+    <w:lsdException w:name="index 1" w:semiHidden="1" w:unhideWhenUsed="1"/>
+    <w:lsdException w:name="index 2" w:semiHidden="1" w:unhideWhenUsed="1"/>
+    <w:lsdException w:name="index 3" w:semiHidden="1" w:unhideWhenUsed="1"/>
+    <w:lsdException w:name="index 4" w:semiHidden="1" w:unhideWhenUsed="1"/>
+    <w:lsdException w:name="index 5" w:semiHidden="1" w:unhideWhenUsed="1"/>
+    <w:lsdException w:name="index 6" w:semiHidden="1" w:unhideWhenUsed="1"/>
+    <w:lsdException w:name="index 7" w:semiHidden="1" w:unhideWhenUsed="1"/>
+    <w:lsdException w:name="index 8" w:semiHidden="1" w:unhideWhenUsed="1"/>
+    <w:lsdException w:name="index 9" w:semiHidden="1" w:unhideWhenUsed="1"/>
+    <w:lsdException w:name="toc 1" w:locked="1" w:uiPriority="39"/>
+    <w:lsdException w:name="toc 2" w:locked="1" w:uiPriority="39"/>
+    <w:lsdException w:name="toc 3" w:locked="1" w:uiPriority="39"/>
+    <w:lsdException w:name="toc 4" w:locked="1" w:uiPriority="0"/>
+    <w:lsdException w:name="toc 5" w:locked="1" w:uiPriority="0"/>
+    <w:lsdException w:name="toc 6" w:locked="1" w:uiPriority="0"/>
+    <w:lsdException w:name="toc 7" w:locked="1" w:uiPriority="0"/>
+    <w:lsdException w:name="toc 8" w:locked="1" w:uiPriority="0"/>
+    <w:lsdException w:name="toc 9" w:locked="1" w:uiPriority="0"/>
+    <w:lsdException w:name="Normal Indent" w:semiHidden="1" w:unhideWhenUsed="1"/>
+    <w:lsdException w:name="footnote text" w:semiHidden="1" w:unhideWhenUsed="1"/>
+    <w:lsdException w:name="annotation text" w:semiHidden="1" w:unhideWhenUsed="1"/>
+    <w:lsdException w:name="header" w:semiHidden="1" w:unhideWhenUsed="1"/>
+    <w:lsdException w:name="footer" w:semiHidden="1" w:unhideWhenUsed="1"/>
+    <w:lsdException w:name="index heading" w:semiHidden="1" w:unhideWhenUsed="1"/>
+    <w:lsdException w:name="caption" w:locked="1" w:uiPriority="0" w:qFormat="1"/>
+    <w:lsdException w:name="table of figures" w:semiHidden="1" w:unhideWhenUsed="1"/>
+    <w:lsdException w:name="envelope address" w:semiHidden="1" w:unhideWhenUsed="1"/>
+    <w:lsdException w:name="envelope return" w:semiHidden="1" w:unhideWhenUsed="1"/>
+    <w:lsdException w:name="footnote reference" w:semiHidden="1" w:unhideWhenUsed="1"/>
+    <w:lsdException w:name="annotation reference" w:semiHidden="1" w:unhideWhenUsed="1"/>
+    <w:lsdException w:name="line number" w:semiHidden="1" w:unhideWhenUsed="1"/>
+    <w:lsdException w:name="page number" w:semiHidden="1" w:unhideWhenUsed="1"/>
+    <w:lsdException w:name="endnote reference" w:semiHidden="1" w:unhideWhenUsed="1"/>
+    <w:lsdException w:name="endnote text" w:semiHidden="1" w:unhideWhenUsed="1"/>
+    <w:lsdException w:name="table of authorities" w:semiHidden="1" w:unhideWhenUsed="1"/>
+    <w:lsdException w:name="macro" w:semiHidden="1" w:unhideWhenUsed="1"/>
+    <w:lsdException w:name="toa heading" w:semiHidden="1" w:unhideWhenUsed="1"/>
+    <w:lsdException w:name="List" w:semiHidden="1" w:unhideWhenUsed="1"/>
+    <w:lsdException w:name="List Bullet" w:semiHidden="1" w:unhideWhenUsed="1"/>
+    <w:lsdException w:name="List Number" w:semiHidden="1" w:unhideWhenUsed="1"/>
+    <w:lsdException w:name="List 2" w:semiHidden="1" w:unhideWhenUsed="1"/>
+    <w:lsdException w:name="List 3" w:semiHidden="1" w:unhideWhenUsed="1"/>
+    <w:lsdException w:name="List 4" w:semiHidden="1" w:unhideWhenUsed="1"/>
+    <w:lsdException w:name="List 5" w:semiHidden="1" w:unhideWhenUsed="1"/>
+    <w:lsdException w:name="List Bullet 2" w:semiHidden="1" w:unhideWhenUsed="1"/>
+    <w:lsdException w:name="List Bullet 3" w:semiHidden="1" w:unhideWhenUsed="1"/>
+    <w:lsdException w:name="List Bullet 4" w:semiHidden="1" w:unhideWhenUsed="1"/>
+    <w:lsdException w:name="List Bullet 5" w:semiHidden="1" w:unhideWhenUsed="1"/>
+    <w:lsdException w:name="List Number 2" w:semiHidden="1" w:unhideWhenUsed="1"/>
+    <w:lsdException w:name="List Number 3" w:semiHidden="1" w:unhideWhenUsed="1"/>
+    <w:lsdException w:name="List Number 4" w:semiHidden="1" w:unhideWhenUsed="1"/>
+    <w:lsdException w:name="List Number 5" w:semiHidden="1" w:unhideWhenUsed="1"/>
+    <w:lsdException w:name="Title" w:locked="1" w:uiPriority="0" w:qFormat="1"/>
+    <w:lsdException w:name="Closing" w:semiHidden="1" w:unhideWhenUsed="1"/>
+    <w:lsdException w:name="Signature" w:semiHidden="1" w:unhideWhenUsed="1"/>
+    <w:lsdException w:name="Default Paragraph Font" w:locked="1" w:uiPriority="0"/>
+    <w:lsdException w:name="Body Text" w:semiHidden="1" w:unhideWhenUsed="1"/>
+    <w:lsdException w:name="Body Text Indent" w:semiHidden="1" w:unhideWhenUsed="1"/>
+    <w:lsdException w:name="List Continue" w:semiHidden="1" w:unhideWhenUsed="1"/>
+    <w:lsdException w:name="List Continue 2" w:semiHidden="1" w:unhideWhenUsed="1"/>
+    <w:lsdException w:name="List Continue 3" w:semiHidden="1" w:unhideWhenUsed="1"/>
+    <w:lsdException w:name="List Continue 4" w:semiHidden="1" w:unhideWhenUsed="1"/>
+    <w:lsdException w:name="List Continue 5" w:semiHidden="1" w:unhideWhenUsed="1"/>
+    <w:lsdException w:name="Message Header" w:semiHidden="1" w:unhideWhenUsed="1"/>
+    <w:lsdException w:name="Subtitle" w:locked="1" w:uiPriority="0" w:qFormat="1"/>
+    <w:lsdException w:name="Salutation" w:semiHidden="1" w:unhideWhenUsed="1"/>
+    <w:lsdException w:name="Date" w:semiHidden="1" w:unhideWhenUsed="1"/>
+    <w:lsdException w:name="Body Text First Indent" w:semiHidden="1" w:unhideWhenUsed="1"/>
+    <w:lsdException w:name="Body Text First Indent 2" w:semiHidden="1" w:unhideWhenUsed="1"/>
+    <w:lsdException w:name="Note Heading" w:semiHidden="1" w:unhideWhenUsed="1"/>
+    <w:lsdException w:name="Body Text 2" w:semiHidden="1" w:unhideWhenUsed="1"/>
+    <w:lsdException w:name="Body Text 3" w:semiHidden="1" w:unhideWhenUsed="1"/>
+    <w:lsdException w:name="Body Text Indent 2" w:semiHidden="1" w:unhideWhenUsed="1"/>
+    <w:lsdException w:name="Body Text Indent 3" w:semiHidden="1" w:unhideWhenUsed="1"/>
+    <w:lsdException w:name="Block Text" w:semiHidden="1" w:unhideWhenUsed="1"/>
+    <w:lsdException w:name="Hyperlink" w:semiHidden="1" w:unhideWhenUsed="1"/>
+    <w:lsdException w:name="FollowedHyperlink" w:semiHidden="1" w:unhideWhenUsed="1"/>
+    <w:lsdException w:name="Strong" w:locked="1" w:uiPriority="0" w:qFormat="1"/>
+    <w:lsdException w:name="Emphasis" w:locked="1" w:uiPriority="0" w:qFormat="1"/>
+    <w:lsdException w:name="Document Map" w:semiHidden="1" w:unhideWhenUsed="1"/>
+    <w:lsdException w:name="Plain Text" w:semiHidden="1" w:unhideWhenUsed="1"/>
+    <w:lsdException w:name="E-mail Signature" w:semiHidden="1" w:unhideWhenUsed="1"/>
+    <w:lsdException w:name="HTML Top of Form" w:semiHidden="1" w:unhideWhenUsed="1"/>
+    <w:lsdException w:name="HTML Bottom of Form" w:semiHidden="1" w:unhideWhenUsed="1"/>
+    <w:lsdException w:name="Normal (Web)" w:semiHidden="1" w:unhideWhenUsed="1"/>
+    <w:lsdException w:name="HTML Acronym" w:semiHidden="1" w:unhideWhenUsed="1"/>
+    <w:lsdException w:name="HTML Address" w:semiHidden="1" w:unhideWhenUsed="1"/>
+    <w:lsdException w:name="HTML Cite" w:semiHidden="1" w:unhideWhenUsed="1"/>
+    <w:lsdException w:name="HTML Code" w:semiHidden="1" w:unhideWhenUsed="1"/>
+    <w:lsdException w:name="HTML Definition" w:semiHidden="1" w:unhideWhenUsed="1"/>
+    <w:lsdException w:name="HTML Keyboard" w:semiHidden="1" w:unhideWhenUsed="1"/>
+    <w:lsdException w:name="HTML Preformatted" w:semiHidden="1" w:unhideWhenUsed="1"/>
+    <w:lsdException w:name="HTML Sample" w:semiHidden="1" w:unhideWhenUsed="1"/>
+    <w:lsdException w:name="HTML Typewriter" w:semiHidden="1" w:unhideWhenUsed="1"/>
+    <w:lsdException w:name="HTML Variable" w:semiHidden="1" w:unhideWhenUsed="1"/>
+    <w:lsdException w:name="Normal Table" w:semiHidden="1" w:unhideWhenUsed="1"/>
+    <w:lsdException w:name="annotation subject" w:semiHidden="1" w:unhideWhenUsed="1"/>
+    <w:lsdException w:name="No List" w:semiHidden="1" w:unhideWhenUsed="1"/>
+    <w:lsdException w:name="Outline List 1" w:semiHidden="1" w:unhideWhenUsed="1"/>
+    <w:lsdException w:name="Outline List 2" w:semiHidden="1" w:unhideWhenUsed="1"/>
+    <w:lsdException w:name="Outline List 3" w:semiHidden="1" w:unhideWhenUsed="1"/>
+    <w:lsdException w:name="Table Simple 1" w:semiHidden="1" w:unhideWhenUsed="1"/>
+    <w:lsdException w:name="Table Simple 2" w:semiHidden="1" w:unhideWhenUsed="1"/>
+    <w:lsdException w:name="Table Simple 3" w:semiHidden="1" w:unhideWhenUsed="1"/>
+    <w:lsdException w:name="Table Classic 1" w:semiHidden="1" w:unhideWhenUsed="1"/>
+    <w:lsdException w:name="Table Classic 2" w:semiHidden="1" w:unhideWhenUsed="1"/>
+    <w:lsdException w:name="Table Classic 3" w:semiHidden="1" w:unhideWhenUsed="1"/>
+    <w:lsdException w:name="Table Classic 4" w:semiHidden="1" w:unhideWhenUsed="1"/>
+    <w:lsdException w:name="Table Colorful 1" w:semiHidden="1" w:unhideWhenUsed="1"/>
+    <w:lsdException w:name="Table Colorful 2" w:semiHidden="1" w:unhideWhenUsed="1"/>
+    <w:lsdException w:name="Table Colorful 3" w:semiHidden="1" w:unhideWhenUsed="1"/>
+    <w:lsdException w:name="Table Columns 1" w:semiHidden="1" w:unhideWhenUsed="1"/>
+    <w:lsdException w:name="Table Columns 2" w:semiHidden="1" w:unhideWhenUsed="1"/>
+    <w:lsdException w:name="Table Columns 3" w:semiHidden="1" w:unhideWhenUsed="1"/>
+    <w:lsdException w:name="Table Columns 4" w:semiHidden="1" w:unhideWhenUsed="1"/>
+    <w:lsdException w:name="Table Columns 5" w:semiHidden="1" w:unhideWhenUsed="1"/>
+    <w:lsdException w:name="Table Grid 1" w:semiHidden="1" w:unhideWhenUsed="1"/>
+    <w:lsdException w:name="Table Grid 2" w:semiHidden="1" w:unhideWhenUsed="1"/>
+    <w:lsdException w:name="Table Grid 3" w:semiHidden="1" w:unhideWhenUsed="1"/>
+    <w:lsdException w:name="Table Grid 4" w:semiHidden="1" w:unhideWhenUsed="1"/>
+    <w:lsdException w:name="Table Grid 5" w:semiHidden="1" w:unhideWhenUsed="1"/>
+    <w:lsdException w:name="Table Grid 6" w:semiHidden="1" w:unhideWhenUsed="1"/>
+    <w:lsdException w:name="Table Grid 7" w:semiHidden="1" w:unhideWhenUsed="1"/>
+    <w:lsdException w:name="Table Grid 8" w:semiHidden="1" w:unhideWhenUsed="1"/>
+    <w:lsdException w:name="Table List 1" w:semiHidden="1" w:unhideWhenUsed="1"/>
+    <w:lsdException w:name="Table List 2" w:semiHidden="1" w:unhideWhenUsed="1"/>
+    <w:lsdException w:name="Table List 3" w:semiHidden="1" w:unhideWhenUsed="1"/>
+    <w:lsdException w:name="Table List 4" w:semiHidden="1" w:unhideWhenUsed="1"/>
+    <w:lsdException w:name="Table List 5" w:semiHidden="1" w:unhideWhenUsed="1"/>
+    <w:lsdException w:name="Table List 6" w:semiHidden="1" w:unhideWhenUsed="1"/>
+    <w:lsdException w:name="Table List 7" w:semiHidden="1" w:unhideWhenUsed="1"/>
+    <w:lsdException w:name="Table List 8" w:semiHidden="1" w:unhideWhenUsed="1"/>
+    <w:lsdException w:name="Table 3D effects 1" w:semiHidden="1" w:unhideWhenUsed="1"/>
+    <w:lsdException w:name="Table 3D effects 2" w:semiHidden="1" w:unhideWhenUsed="1"/>
+    <w:lsdException w:name="Table 3D effects 3" w:semiHidden="1" w:unhideWhenUsed="1"/>
+    <w:lsdException w:name="Table Contemporary" w:semiHidden="1" w:unhideWhenUsed="1"/>
+    <w:lsdException w:name="Table Elegant" w:semiHidden="1" w:unhideWhenUsed="1"/>
+    <w:lsdException w:name="Table Professional" w:semiHidden="1" w:unhideWhenUsed="1"/>
+    <w:lsdException w:name="Table Subtle 1" w:semiHidden="1" w:unhideWhenUsed="1"/>
+    <w:lsdException w:name="Table Subtle 2" w:semiHidden="1" w:unhideWhenUsed="1"/>
+    <w:lsdException w:name="Table Web 1" w:semiHidden="1" w:unhideWhenUsed="1"/>
+    <w:lsdException w:name="Table Web 2" w:semiHidden="1" w:unhideWhenUsed="1"/>
+    <w:lsdException w:name="Table Web 3" w:semiHidden="1" w:unhideWhenUsed="1"/>
+    <w:lsdException w:name="Balloon Text" w:semiHidden="1" w:unhideWhenUsed="1"/>
+    <w:lsdException w:name="Table Grid" w:locked="1" w:uiPriority="59"/>
+    <w:lsdException w:name="Table Theme" w:semiHidden="1" w:unhideWhenUsed="1"/>
+    <w:lsdException w:name="Placeholder Text" w:semiHidden="1"/>
+    <w:lsdException w:name="No Spacing" w:uiPriority="1" w:qFormat="1"/>
+    <w:lsdException w:name="Light Shading" w:uiPriority="60"/>
+    <w:lsdException w:name="Light List" w:uiPriority="61"/>
+    <w:lsdException w:name="Light Grid" w:uiPriority="62"/>
+    <w:lsdException w:name="Medium Shading 1" w:uiPriority="63"/>
+    <w:lsdException w:name="Medium Shading 2" w:uiPriority="64"/>
+    <w:lsdException w:name="Medium List 1" w:uiPriority="65"/>
+    <w:lsdException w:name="Medium List 2" w:uiPriority="66"/>
+    <w:lsdException w:name="Medium Grid 1" w:uiPriority="67"/>
+    <w:lsdException w:name="Medium Grid 2" w:uiPriority="68"/>
+    <w:lsdException w:name="Medium Grid 3" w:uiPriority="69"/>
+    <w:lsdException w:name="Dark List" w:uiPriority="70"/>
+    <w:lsdException w:name="Colorful Shading" w:uiPriority="71"/>
+    <w:lsdException w:name="Colorful List" w:uiPriority="72"/>
+    <w:lsdException w:name="Colorful Grid" w:uiPriority="73"/>
+    <w:lsdException w:name="Light Shading Accent 1" w:uiPriority="60"/>
+    <w:lsdException w:name="Light List Accent 1" w:uiPriority="61"/>
+    <w:lsdException w:name="Light Grid Accent 1" w:uiPriority="62"/>
+    <w:lsdException w:name="Medium Shading 1 Accent 1" w:uiPriority="63"/>
+    <w:lsdException w:name="Medium Shading 2 Accent 1" w:uiPriority="64"/>
+    <w:lsdException w:name="Medium List 1 Accent 1" w:uiPriority="65"/>
+    <w:lsdException w:name="Revision" w:semiHidden="1"/>
+    <w:lsdException w:name="List Paragraph" w:uiPriority="34" w:qFormat="1"/>
+    <w:lsdException w:name="Quote" w:uiPriority="29" w:qFormat="1"/>
+    <w:lsdException w:name="Intense Quote" w:uiPriority="30" w:qFormat="1"/>
+    <w:lsdException w:name="Medium List 2 Accent 1" w:uiPriority="66"/>
+    <w:lsdException w:name="Medium Grid 1 Accent 1" w:uiPriority="67"/>
+    <w:lsdException w:name="Medium Grid 2 Accent 1" w:uiPriority="68"/>
+    <w:lsdException w:name="Medium Grid 3 Accent 1" w:uiPriority="69"/>
+    <w:lsdException w:name="Dark List Accent 1" w:uiPriority="70"/>
+    <w:lsdException w:name="Colorful Shading Accent 1" w:uiPriority="71"/>
+    <w:lsdException w:name="Colorful List Accent 1" w:uiPriority="72"/>
+    <w:lsdException w:name="Colorful Grid Accent 1" w:uiPriority="73"/>
+    <w:lsdException w:name="Light Shading Accent 2" w:uiPriority="60"/>
+    <w:lsdException w:name="Light List Accent 2" w:uiPriority="61"/>
+    <w:lsdException w:name="Light Grid Accent 2" w:uiPriority="62"/>
+    <w:lsdException w:name="Medium Shading 1 Accent 2" w:uiPriority="63"/>
+    <w:lsdException w:name="Medium Shading 2 Accent 2" w:uiPriority="64"/>
+    <w:lsdException w:name="Medium List 1 Accent 2" w:uiPriority="65"/>
+    <w:lsdException w:name="Medium List 2 Accent 2" w:uiPriority="66"/>
+    <w:lsdException w:name="Medium Grid 1 Accent 2" w:uiPriority="67"/>
+    <w:lsdException w:name="Medium Grid 2 Accent 2" w:uiPriority="68"/>
+    <w:lsdException w:name="Medium Grid 3 Accent 2" w:uiPriority="69"/>
+    <w:lsdException w:name="Dark List Accent 2" w:uiPriority="70"/>
+    <w:lsdException w:name="Colorful Shading Accent 2" w:uiPriority="71"/>
+    <w:lsdException w:name="Colorful List Accent 2" w:uiPriority="72"/>
+    <w:lsdException w:name="Colorful Grid Accent 2" w:uiPriority="73"/>
+    <w:lsdException w:name="Light Shading Accent 3" w:uiPriority="60"/>
+    <w:lsdException w:name="Light List Accent 3" w:uiPriority="61"/>
+    <w:lsdException w:name="Light Grid Accent 3" w:uiPriority="62"/>
+    <w:lsdException w:name="Medium Shading 1 Accent 3" w:uiPriority="63"/>
+    <w:lsdException w:name="Medium Shading 2 Accent 3" w:uiPriority="64"/>
+    <w:lsdException w:name="Medium List 1 Accent 3" w:uiPriority="65"/>
+    <w:lsdException w:name="Medium List 2 Accent 3" w:uiPriority="66"/>
+    <w:lsdException w:name="Medium Grid 1 Accent 3" w:uiPriority="67"/>
+    <w:lsdException w:name="Medium Grid 2 Accent 3" w:uiPriority="68"/>
+    <w:lsdException w:name="Medium Grid 3 Accent 3" w:uiPriority="69"/>
+    <w:lsdException w:name="Dark List Accent 3" w:uiPriority="70"/>
+    <w:lsdException w:name="Colorful Shading Accent 3" w:uiPriority="71"/>
+    <w:lsdException w:name="Colorful List Accent 3" w:uiPriority="72"/>
+    <w:lsdException w:name="Colorful Grid Accent 3" w:uiPriority="73"/>
+    <w:lsdException w:name="Light Shading Accent 4" w:uiPriority="60"/>
+    <w:lsdException w:name="Light List Accent 4" w:uiPriority="61"/>
+    <w:lsdException w:name="Light Grid Accent 4" w:uiPriority="62"/>
+    <w:lsdException w:name="Medium Shading 1 Accent 4" w:uiPriority="63"/>
+    <w:lsdException w:name="Medium Shading 2 Accent 4" w:uiPriority="64"/>
+    <w:lsdException w:name="Medium List 1 Accent 4" w:uiPriority="65"/>
+    <w:lsdException w:name="Medium List 2 Accent 4" w:uiPriority="66"/>
+    <w:lsdException w:name="Medium Grid 1 Accent 4" w:uiPriority="67"/>
+    <w:lsdException w:name="Medium Grid 2 Accent 4" w:uiPriority="68"/>
+    <w:lsdException w:name="Medium Grid 3 Accent 4" w:uiPriority="69"/>
+    <w:lsdException w:name="Dark List Accent 4" w:uiPriority="70"/>
+    <w:lsdException w:name="Colorful Shading Accent 4" w:uiPriority="71"/>
+    <w:lsdException w:name="Colorful List Accent 4" w:uiPriority="72"/>
+    <w:lsdException w:name="Colorful Grid Accent 4" w:uiPriority="73"/>
+    <w:lsdException w:name="Light Shading Accent 5" w:uiPriority="60"/>
+    <w:lsdException w:name="Light List Accent 5" w:uiPriority="61"/>
+    <w:lsdException w:name="Light Grid Accent 5" w:uiPriority="62"/>
+    <w:lsdException w:name="Medium Shading 1 Accent 5" w:uiPriority="63"/>
+    <w:lsdException w:name="Medium Shading 2 Accent 5" w:uiPriority="64"/>
+    <w:lsdException w:name="Medium List 1 Accent 5" w:uiPriority="65"/>
+    <w:lsdException w:name="Medium List 2 Accent 5" w:uiPriority="66"/>
+    <w:lsdException w:name="Medium Grid 1 Accent 5" w:uiPriority="67"/>
+    <w:lsdException w:name="Medium Grid 2 Accent 5" w:uiPriority="68"/>
+    <w:lsdException w:name="Medium Grid 3 Accent 5" w:uiPriority="69"/>
+    <w:lsdException w:name="Dark List Accent 5" w:uiPriority="70"/>
+    <w:lsdException w:name="Colorful Shading Accent 5" w:uiPriority="71"/>
+    <w:lsdException w:name="Colorful List Accent 5" w:uiPriority="72"/>
+    <w:lsdException w:name="Colorful Grid Accent 5" w:uiPriority="73"/>
+    <w:lsdException w:name="Light Shading Accent 6" w:uiPriority="60"/>
+    <w:lsdException w:name="Light List Accent 6" w:uiPriority="61"/>
+    <w:lsdException w:name="Light Grid Accent 6" w:uiPriority="62"/>
+    <w:lsdException w:name="Medium Shading 1 Accent 6" w:uiPriority="63"/>
+    <w:lsdException w:name="Medium Shading 2 Accent 6" w:uiPriority="64"/>
+    <w:lsdException w:name="Medium List 1 Accent 6" w:uiPriority="65"/>
+    <w:lsdException w:name="Medium List 2 Accent 6" w:uiPriority="66"/>
+    <w:lsdException w:name="Medium Grid 1 Accent 6" w:uiPriority="67"/>
+    <w:lsdException w:name="Medium Grid 2 Accent 6" w:uiPriority="68"/>
+    <w:lsdException w:name="Medium Grid 3 Accent 6" w:uiPriority="69"/>
+    <w:lsdException w:name="Dark List Accent 6" w:uiPriority="70"/>
+    <w:lsdException w:name="Colorful Shading Accent 6" w:uiPriority="71"/>
+    <w:lsdException w:name="Colorful List Accent 6" w:uiPriority="72"/>
+    <w:lsdException w:name="Colorful Grid Accent 6" w:uiPriority="73"/>
+    <w:lsdException w:name="Subtle Emphasis" w:uiPriority="19" w:qFormat="1"/>
+    <w:lsdException w:name="Intense Emphasis" w:uiPriority="21" w:qFormat="1"/>
+    <w:lsdException w:name="Subtle Reference" w:uiPriority="31" w:qFormat="1"/>
+    <w:lsdException w:name="Intense Reference" w:uiPriority="32" w:qFormat="1"/>
+    <w:lsdException w:name="Book Title" w:uiPriority="33" w:qFormat="1"/>
+    <w:lsdException w:name="Bibliography" w:semiHidden="1" w:uiPriority="37" w:unhideWhenUsed="1"/>
+    <w:lsdException w:name="TOC Heading" w:uiPriority="39" w:qFormat="1"/>
+    <w:lsdException w:name="Plain Table 1" w:uiPriority="41"/>
+    <w:lsdException w:name="Plain Table 2" w:uiPriority="42"/>
+    <w:lsdException w:name="Plain Table 3" w:uiPriority="43"/>
+    <w:lsdException w:name="Plain Table 4" w:uiPriority="44"/>
+    <w:lsdException w:name="Plain Table 5" w:uiPriority="45"/>
+    <w:lsdException w:name="Grid Table Light" w:uiPriority="40"/>
+    <w:lsdException w:name="Grid Table 1 Light" w:uiPriority="46"/>
+    <w:lsdException w:name="Grid Table 2" w:uiPriority="47"/>
+    <w:lsdException w:name="Grid Table 3" w:uiPriority="48"/>
+    <w:lsdException w:name="Grid Table 4" w:uiPriority="49"/>
+    <w:lsdException w:name="Grid Table 5 Dark" w:uiPriority="50"/>
+    <w:lsdException w:name="Grid Table 6 Colorful" w:uiPriority="51"/>
+    <w:lsdException w:name="Grid Table 7 Colorful" w:uiPriority="52"/>
+    <w:lsdException w:name="Grid Table 1 Light Accent 1" w:uiPriority="46"/>
+    <w:lsdException w:name="Grid Table 2 Accent 1" w:uiPriority="47"/>
+    <w:lsdException w:name="Grid Table 3 Accent 1" w:uiPriority="48"/>
+    <w:lsdException w:name="Grid Table 4 Accent 1" w:uiPriority="49"/>
+    <w:lsdException w:name="Grid Table 5 Dark Accent 1" w:uiPriority="50"/>
+    <w:lsdException w:name="Grid Table 6 Colorful Accent 1" w:uiPriority="51"/>
+    <w:lsdException w:name="Grid Table 7 Colorful Accent 1" w:uiPriority="52"/>
+    <w:lsdException w:name="Grid Table 1 Light Accent 2" w:uiPriority="46"/>
+    <w:lsdException w:name="Grid Table 2 Accent 2" w:uiPriority="47"/>
+    <w:lsdException w:name="Grid Table 3 Accent 2" w:uiPriority="48"/>
+    <w:lsdException w:name="Grid Table 4 Accent 2" w:uiPriority="49"/>
+    <w:lsdException w:name="Grid Table 5 Dark Accent 2" w:uiPriority="50"/>
+    <w:lsdException w:name="Grid Table 6 Colorful Accent 2" w:uiPriority="51"/>
+    <w:lsdException w:name="Grid Table 7 Colorful Accent 2" w:uiPriority="52"/>
+    <w:lsdException w:name="Grid Table 1 Light Accent 3" w:uiPriority="46"/>
+    <w:lsdException w:name="Grid Table 2 Accent 3" w:uiPriority="47"/>
+    <w:lsdException w:name="Grid Table 3 Accent 3" w:uiPriority="48"/>
+    <w:lsdException w:name="Grid Table 4 Accent 3" w:uiPriority="49"/>
+    <w:lsdException w:name="Grid Table 5 Dark Accent 3" w:uiPriority="50"/>
+    <w:lsdException w:name="Grid Table 6 Colorful Accent 3" w:uiPriority="51"/>
+    <w:lsdException w:name="Grid Table 7 Colorful Accent 3" w:uiPriority="52"/>
+    <w:lsdException w:name="Grid Table 1 Light Accent 4" w:uiPriority="46"/>
+    <w:lsdException w:name="Grid Table 2 Accent 4" w:uiPriority="47"/>
+    <w:lsdException w:name="Grid Table 3 Accent 4" w:uiPriority="48"/>
+    <w:lsdException w:name="Grid Table 4 Accent 4" w:uiPriority="49"/>
+    <w:lsdException w:name="Grid Table 5 Dark Accent 4" w:uiPriority="50"/>
+    <w:lsdException w:name="Grid Table 6 Colorful Accent 4" w:uiPriority="51"/>
+    <w:lsdException w:name="Grid Table 7 Colorful Accent 4" w:uiPriority="52"/>
+    <w:lsdException w:name="Grid Table 1 Light Accent 5" w:uiPriority="46"/>
+    <w:lsdException w:name="Grid Table 2 Accent 5" w:uiPriority="47"/>
+    <w:lsdException w:name="Grid Table 3 Accent 5" w:uiPriority="48"/>
+    <w:lsdException w:name="Grid Table 4 Accent 5" w:uiPriority="49"/>
+    <w:lsdException w:name="Grid Table 5 Dark Accent 5" w:uiPriority="50"/>
+    <w:lsdException w:name="Grid Table 6 Colorful Accent 5" w:uiPriority="51"/>
+    <w:lsdException w:name="Grid Table 7 Colorful Accent 5" w:uiPriority="52"/>
+    <w:lsdException w:name="Grid Table 1 Light Accent 6" w:uiPriority="46"/>
+    <w:lsdException w:name="Grid Table 2 Accent 6" w:uiPriority="47"/>
+    <w:lsdException w:name="Grid Table 3 Accent 6" w:uiPriority="48"/>
+    <w:lsdException w:name="Grid Table 4 Accent 6" w:uiPriority="49"/>
+    <w:lsdException w:name="Grid Table 5 Dark Accent 6" w:uiPriority="50"/>
+    <w:lsdException w:name="Grid Table 6 Colorful Accent 6" w:uiPriority="51"/>
+    <w:lsdException w:name="Grid Table 7 Colorful Accent 6" w:uiPriority="52"/>
+    <w:lsdException w:name="List Table 1 Light" w:uiPriority="46"/>
+    <w:lsdException w:name="List Table 2" w:uiPriority="47"/>
+    <w:lsdException w:name="List Table 3" w:uiPriority="48"/>
+    <w:lsdException w:name="List Table 4" w:uiPriority="49"/>
+    <w:lsdException w:name="List Table 5 Dark" w:uiPriority="50"/>
+    <w:lsdException w:name="List Table 6 Colorful" w:uiPriority="51"/>
+    <w:lsdException w:name="List Table 7 Colorful" w:uiPriority="52"/>
+    <w:lsdException w:name="List Table 1 Light Accent 1" w:uiPriority="46"/>
+    <w:lsdException w:name="List Table 2 Accent 1" w:uiPriority="47"/>
+    <w:lsdException w:name="List Table 3 Accent 1" w:uiPriority="48"/>
+    <w:lsdException w:name="List Table 4 Accent 1" w:uiPriority="49"/>
+    <w:lsdException w:name="List Table 5 Dark Accent 1" w:uiPriority="50"/>
+    <w:lsdException w:name="List Table 6 Colorful Accent 1" w:uiPriority="51"/>
+    <w:lsdException w:name="List Table 7 Colorful Accent 1" w:uiPriority="52"/>
+    <w:lsdException w:name="List Table 1 Light Accent 2" w:uiPriority="46"/>
+    <w:lsdException w:name="List Table 2 Accent 2" w:uiPriority="47"/>
+    <w:lsdException w:name="List Table 3 Accent 2" w:uiPriority="48"/>
+    <w:lsdException w:name="List Table 4 Accent 2" w:uiPriority="49"/>
+    <w:lsdException w:name="List Table 5 Dark Accent 2" w:uiPriority="50"/>
+    <w:lsdException w:name="List Table 6 Colorful Accent 2" w:uiPriority="51"/>
+    <w:lsdException w:name="List Table 7 Colorful Accent 2" w:uiPriority="52"/>
+    <w:lsdException w:name="List Table 1 Light Accent 3" w:uiPriority="46"/>
+    <w:lsdException w:name="List Table 2 Accent 3" w:uiPriority="47"/>
+    <w:lsdException w:name="List Table 3 Accent 3" w:uiPriority="48"/>
+    <w:lsdException w:name="List Table 4 Accent 3" w:uiPriority="49"/>
+    <w:lsdException w:name="List Table 5 Dark Accent 3" w:uiPriority="50"/>
+    <w:lsdException w:name="List Table 6 Colorful Accent 3" w:uiPriority="51"/>
+    <w:lsdException w:name="List Table 7 Colorful Accent 3" w:uiPriority="52"/>
+    <w:lsdException w:name="List Table 1 Light Accent 4" w:uiPriority="46"/>
+    <w:lsdException w:name="List Table 2 Accent 4" w:uiPriority="47"/>
+    <w:lsdException w:name="List Table 3 Accent 4" w:uiPriority="48"/>
+    <w:lsdException w:name="List Table 4 Accent 4" w:uiPriority="49"/>
+    <w:lsdException w:name="List Table 5 Dark Accent 4" w:uiPriority="50"/>
+    <w:lsdException w:name="List Table 6 Colorful Accent 4" w:uiPriority="51"/>
+    <w:lsdException w:name="List Table 7 Colorful Accent 4" w:uiPriority="52"/>
+    <w:lsdException w:name="List Table 1 Light Accent 5" w:uiPriority="46"/>
+    <w:lsdException w:name="List Table 2 Accent 5" w:uiPriority="47"/>
+    <w:lsdException w:name="List Table 3 Accent 5" w:uiPriority="48"/>
+    <w:lsdException w:name="List Table 4 Accent 5" w:uiPriority="49"/>
+    <w:lsdException w:name="List Table 5 Dark Accent 5" w:uiPriority="50"/>
+    <w:lsdException w:name="List Table 6 Colorful Accent 5" w:uiPriority="51"/>
+    <w:lsdException w:name="List Table 7 Colorful Accent 5" w:uiPriority="52"/>
+    <w:lsdException w:name="List Table 1 Light Accent 6" w:uiPriority="46"/>
+    <w:lsdException w:name="List Table 2 Accent 6" w:uiPriority="47"/>
+    <w:lsdException w:name="List Table 3 Accent 6" w:uiPriority="48"/>
+    <w:lsdException w:name="List Table 4 Accent 6" w:uiPriority="49"/>
+    <w:lsdException w:name="List Table 5 Dark Accent 6" w:uiPriority="50"/>
+    <w:lsdException w:name="List Table 6 Colorful Accent 6" w:uiPriority="51"/>
+    <w:lsdException w:name="List Table 7 Colorful Accent 6" w:uiPriority="52"/>
   </w:latentStyles>
   <w:style w:type="paragraph" w:default="1" w:styleId="Normal">
     <w:name w:val="Normal"/>
@@ -16845,7 +15724,7 @@
 </file>
 
 <file path=customXml/itemProps1.xml><?xml version="1.0" encoding="utf-8"?>
-<ds:datastoreItem xmlns:ds="http://schemas.openxmlformats.org/officeDocument/2006/customXml" ds:itemID="{516AC214-24DC-4A19-8779-AE535935AA7B}">
+<ds:datastoreItem xmlns:ds="http://schemas.openxmlformats.org/officeDocument/2006/customXml" ds:itemID="{B5FEAC5C-D248-4150-9542-43DE99C6A6CC}">
   <ds:schemaRefs>
     <ds:schemaRef ds:uri="http://schemas.openxmlformats.org/officeDocument/2006/bibliography"/>
   </ds:schemaRefs>

</xml_diff>

<commit_message>
Change title in installation manual
Related Work Items: #1352
</commit_message>
<xml_diff>
--- a/Manuals/2.10.0/BEXIS2100_Installation_Manual.docx
+++ b/Manuals/2.10.0/BEXIS2100_Installation_Manual.docx
@@ -28,13 +28,11 @@
         </w:rPr>
         <w:t>10</w:t>
       </w:r>
-      <w:bookmarkStart w:id="0" w:name="_GoBack"/>
-      <w:bookmarkEnd w:id="0"/>
-      <w:r>
-        <w:rPr>
-          <w:lang w:val="en-US"/>
-        </w:rPr>
-        <w:t>.1</w:t>
+      <w:r>
+        <w:rPr>
+          <w:lang w:val="en-US"/>
+        </w:rPr>
+        <w:t>.0</w:t>
       </w:r>
     </w:p>
     <w:p>
@@ -431,8 +429,9 @@
           <w:i w:val="0"/>
           <w:lang w:val="en-US"/>
         </w:rPr>
-        <w:t>David Blaa, Andreas Ostrowski</w:t>
-      </w:r>
+        <w:t xml:space="preserve">David </w:t>
+      </w:r>
+      <w:proofErr w:type="spellStart"/>
       <w:r>
         <w:rPr>
           <w:rStyle w:val="SubtleEmphasis"/>
@@ -440,8 +439,9 @@
           <w:i w:val="0"/>
           <w:lang w:val="en-US"/>
         </w:rPr>
-        <w:t xml:space="preserve">, </w:t>
-      </w:r>
+        <w:t>Blaa</w:t>
+      </w:r>
+      <w:proofErr w:type="spellEnd"/>
       <w:r>
         <w:rPr>
           <w:rStyle w:val="SubtleEmphasis"/>
@@ -449,8 +449,9 @@
           <w:i w:val="0"/>
           <w:lang w:val="en-US"/>
         </w:rPr>
-        <w:t xml:space="preserve">Nafiseh Navabpour, </w:t>
-      </w:r>
+        <w:t xml:space="preserve">, Andreas </w:t>
+      </w:r>
+      <w:proofErr w:type="spellStart"/>
       <w:r>
         <w:rPr>
           <w:rStyle w:val="SubtleEmphasis"/>
@@ -458,8 +459,47 @@
           <w:i w:val="0"/>
           <w:lang w:val="en-US"/>
         </w:rPr>
-        <w:t>Roman Gerlach</w:t>
-      </w:r>
+        <w:t>Ostrowski</w:t>
+      </w:r>
+      <w:proofErr w:type="spellEnd"/>
+      <w:r>
+        <w:rPr>
+          <w:rStyle w:val="SubtleEmphasis"/>
+          <w:rFonts w:cs="Arial"/>
+          <w:i w:val="0"/>
+          <w:lang w:val="en-US"/>
+        </w:rPr>
+        <w:t xml:space="preserve">, </w:t>
+      </w:r>
+      <w:r>
+        <w:rPr>
+          <w:rStyle w:val="SubtleEmphasis"/>
+          <w:rFonts w:cs="Arial"/>
+          <w:i w:val="0"/>
+          <w:lang w:val="en-US"/>
+        </w:rPr>
+        <w:t xml:space="preserve">Nafiseh Navabpour, </w:t>
+      </w:r>
+      <w:r>
+        <w:rPr>
+          <w:rStyle w:val="SubtleEmphasis"/>
+          <w:rFonts w:cs="Arial"/>
+          <w:i w:val="0"/>
+          <w:lang w:val="en-US"/>
+        </w:rPr>
+        <w:t xml:space="preserve">Roman </w:t>
+      </w:r>
+      <w:proofErr w:type="spellStart"/>
+      <w:r>
+        <w:rPr>
+          <w:rStyle w:val="SubtleEmphasis"/>
+          <w:rFonts w:cs="Arial"/>
+          <w:i w:val="0"/>
+          <w:lang w:val="en-US"/>
+        </w:rPr>
+        <w:t>Gerlach</w:t>
+      </w:r>
+      <w:proofErr w:type="spellEnd"/>
     </w:p>
     <w:p>
       <w:pPr>
@@ -975,7 +1015,7 @@
           <w:tab w:val="right" w:leader="dot" w:pos="9062"/>
         </w:tabs>
         <w:rPr>
-          <w:rFonts w:eastAsia="Times New Roman"/>
+          <w:rFonts w:asciiTheme="minorHAnsi" w:eastAsiaTheme="minorEastAsia" w:hAnsiTheme="minorHAnsi" w:cstheme="minorBidi"/>
           <w:noProof/>
           <w:lang w:eastAsia="de-DE"/>
         </w:rPr>
@@ -998,7 +1038,7 @@
         </w:rPr>
         <w:fldChar w:fldCharType="separate"/>
       </w:r>
-      <w:hyperlink w:anchor="_Toc457483731" w:history="1">
+      <w:hyperlink w:anchor="_Toc468092838" w:history="1">
         <w:r>
           <w:rPr>
             <w:rStyle w:val="Hyperlink"/>
@@ -1008,7 +1048,7 @@
         </w:r>
         <w:r>
           <w:rPr>
-            <w:rFonts w:eastAsia="Times New Roman"/>
+            <w:rFonts w:asciiTheme="minorHAnsi" w:eastAsiaTheme="minorEastAsia" w:hAnsiTheme="minorHAnsi" w:cstheme="minorBidi"/>
             <w:noProof/>
             <w:lang w:eastAsia="de-DE"/>
           </w:rPr>
@@ -1040,7 +1080,7 @@
             <w:noProof/>
             <w:webHidden/>
           </w:rPr>
-          <w:instrText xml:space="preserve"> PAGEREF _Toc457483731 \h </w:instrText>
+          <w:instrText xml:space="preserve"> PAGEREF _Toc468092838 \h </w:instrText>
         </w:r>
         <w:r>
           <w:rPr>
@@ -1079,12 +1119,12 @@
           <w:tab w:val="right" w:leader="dot" w:pos="9062"/>
         </w:tabs>
         <w:rPr>
-          <w:rFonts w:eastAsia="Times New Roman"/>
+          <w:rFonts w:asciiTheme="minorHAnsi" w:eastAsiaTheme="minorEastAsia" w:hAnsiTheme="minorHAnsi" w:cstheme="minorBidi"/>
           <w:noProof/>
           <w:lang w:eastAsia="de-DE"/>
         </w:rPr>
       </w:pPr>
-      <w:hyperlink w:anchor="_Toc457483732" w:history="1">
+      <w:hyperlink w:anchor="_Toc468092839" w:history="1">
         <w:r>
           <w:rPr>
             <w:rStyle w:val="Hyperlink"/>
@@ -1095,7 +1135,7 @@
         </w:r>
         <w:r>
           <w:rPr>
-            <w:rFonts w:eastAsia="Times New Roman"/>
+            <w:rFonts w:asciiTheme="minorHAnsi" w:eastAsiaTheme="minorEastAsia" w:hAnsiTheme="minorHAnsi" w:cstheme="minorBidi"/>
             <w:noProof/>
             <w:lang w:eastAsia="de-DE"/>
           </w:rPr>
@@ -1128,7 +1168,7 @@
             <w:noProof/>
             <w:webHidden/>
           </w:rPr>
-          <w:instrText xml:space="preserve"> PAGEREF _Toc457483732 \h </w:instrText>
+          <w:instrText xml:space="preserve"> PAGEREF _Toc468092839 \h </w:instrText>
         </w:r>
         <w:r>
           <w:rPr>
@@ -1167,12 +1207,12 @@
           <w:tab w:val="right" w:leader="dot" w:pos="9062"/>
         </w:tabs>
         <w:rPr>
-          <w:rFonts w:eastAsia="Times New Roman"/>
+          <w:rFonts w:asciiTheme="minorHAnsi" w:eastAsiaTheme="minorEastAsia" w:hAnsiTheme="minorHAnsi" w:cstheme="minorBidi"/>
           <w:noProof/>
           <w:lang w:eastAsia="de-DE"/>
         </w:rPr>
       </w:pPr>
-      <w:hyperlink w:anchor="_Toc457483733" w:history="1">
+      <w:hyperlink w:anchor="_Toc468092840" w:history="1">
         <w:r>
           <w:rPr>
             <w:rStyle w:val="Hyperlink"/>
@@ -1183,7 +1223,7 @@
         </w:r>
         <w:r>
           <w:rPr>
-            <w:rFonts w:eastAsia="Times New Roman"/>
+            <w:rFonts w:asciiTheme="minorHAnsi" w:eastAsiaTheme="minorEastAsia" w:hAnsiTheme="minorHAnsi" w:cstheme="minorBidi"/>
             <w:noProof/>
             <w:lang w:eastAsia="de-DE"/>
           </w:rPr>
@@ -1216,7 +1256,7 @@
             <w:noProof/>
             <w:webHidden/>
           </w:rPr>
-          <w:instrText xml:space="preserve"> PAGEREF _Toc457483733 \h </w:instrText>
+          <w:instrText xml:space="preserve"> PAGEREF _Toc468092840 \h </w:instrText>
         </w:r>
         <w:r>
           <w:rPr>
@@ -1255,12 +1295,12 @@
           <w:tab w:val="right" w:leader="dot" w:pos="9062"/>
         </w:tabs>
         <w:rPr>
-          <w:rFonts w:eastAsia="Times New Roman"/>
+          <w:rFonts w:asciiTheme="minorHAnsi" w:eastAsiaTheme="minorEastAsia" w:hAnsiTheme="minorHAnsi" w:cstheme="minorBidi"/>
           <w:noProof/>
           <w:lang w:eastAsia="de-DE"/>
         </w:rPr>
       </w:pPr>
-      <w:hyperlink w:anchor="_Toc457483734" w:history="1">
+      <w:hyperlink w:anchor="_Toc468092841" w:history="1">
         <w:r>
           <w:rPr>
             <w:rStyle w:val="Hyperlink"/>
@@ -1271,7 +1311,7 @@
         </w:r>
         <w:r>
           <w:rPr>
-            <w:rFonts w:eastAsia="Times New Roman"/>
+            <w:rFonts w:asciiTheme="minorHAnsi" w:eastAsiaTheme="minorEastAsia" w:hAnsiTheme="minorHAnsi" w:cstheme="minorBidi"/>
             <w:noProof/>
             <w:lang w:eastAsia="de-DE"/>
           </w:rPr>
@@ -1304,7 +1344,7 @@
             <w:noProof/>
             <w:webHidden/>
           </w:rPr>
-          <w:instrText xml:space="preserve"> PAGEREF _Toc457483734 \h </w:instrText>
+          <w:instrText xml:space="preserve"> PAGEREF _Toc468092841 \h </w:instrText>
         </w:r>
         <w:r>
           <w:rPr>
@@ -1343,12 +1383,12 @@
           <w:tab w:val="right" w:leader="dot" w:pos="9062"/>
         </w:tabs>
         <w:rPr>
-          <w:rFonts w:eastAsia="Times New Roman"/>
+          <w:rFonts w:asciiTheme="minorHAnsi" w:eastAsiaTheme="minorEastAsia" w:hAnsiTheme="minorHAnsi" w:cstheme="minorBidi"/>
           <w:noProof/>
           <w:lang w:eastAsia="de-DE"/>
         </w:rPr>
       </w:pPr>
-      <w:hyperlink w:anchor="_Toc457483735" w:history="1">
+      <w:hyperlink w:anchor="_Toc468092842" w:history="1">
         <w:r>
           <w:rPr>
             <w:rStyle w:val="Hyperlink"/>
@@ -1359,7 +1399,7 @@
         </w:r>
         <w:r>
           <w:rPr>
-            <w:rFonts w:eastAsia="Times New Roman"/>
+            <w:rFonts w:asciiTheme="minorHAnsi" w:eastAsiaTheme="minorEastAsia" w:hAnsiTheme="minorHAnsi" w:cstheme="minorBidi"/>
             <w:noProof/>
             <w:lang w:eastAsia="de-DE"/>
           </w:rPr>
@@ -1392,7 +1432,7 @@
             <w:noProof/>
             <w:webHidden/>
           </w:rPr>
-          <w:instrText xml:space="preserve"> PAGEREF _Toc457483735 \h </w:instrText>
+          <w:instrText xml:space="preserve"> PAGEREF _Toc468092842 \h </w:instrText>
         </w:r>
         <w:r>
           <w:rPr>
@@ -1430,12 +1470,12 @@
           <w:tab w:val="right" w:leader="dot" w:pos="9062"/>
         </w:tabs>
         <w:rPr>
-          <w:rFonts w:eastAsia="Times New Roman"/>
+          <w:rFonts w:asciiTheme="minorHAnsi" w:eastAsiaTheme="minorEastAsia" w:hAnsiTheme="minorHAnsi" w:cstheme="minorBidi"/>
           <w:noProof/>
           <w:lang w:eastAsia="de-DE"/>
         </w:rPr>
       </w:pPr>
-      <w:hyperlink w:anchor="_Toc457483736" w:history="1">
+      <w:hyperlink w:anchor="_Toc468092843" w:history="1">
         <w:r>
           <w:rPr>
             <w:rStyle w:val="Hyperlink"/>
@@ -1463,7 +1503,7 @@
             <w:noProof/>
             <w:webHidden/>
           </w:rPr>
-          <w:instrText xml:space="preserve"> PAGEREF _Toc457483736 \h </w:instrText>
+          <w:instrText xml:space="preserve"> PAGEREF _Toc468092843 \h </w:instrText>
         </w:r>
         <w:r>
           <w:rPr>
@@ -1501,12 +1541,12 @@
           <w:tab w:val="right" w:leader="dot" w:pos="9062"/>
         </w:tabs>
         <w:rPr>
-          <w:rFonts w:eastAsia="Times New Roman"/>
+          <w:rFonts w:asciiTheme="minorHAnsi" w:eastAsiaTheme="minorEastAsia" w:hAnsiTheme="minorHAnsi" w:cstheme="minorBidi"/>
           <w:noProof/>
           <w:lang w:eastAsia="de-DE"/>
         </w:rPr>
       </w:pPr>
-      <w:hyperlink w:anchor="_Toc457483737" w:history="1">
+      <w:hyperlink w:anchor="_Toc468092844" w:history="1">
         <w:r>
           <w:rPr>
             <w:rStyle w:val="Hyperlink"/>
@@ -1534,7 +1574,7 @@
             <w:noProof/>
             <w:webHidden/>
           </w:rPr>
-          <w:instrText xml:space="preserve"> PAGEREF _Toc457483737 \h </w:instrText>
+          <w:instrText xml:space="preserve"> PAGEREF _Toc468092844 \h </w:instrText>
         </w:r>
         <w:r>
           <w:rPr>
@@ -1573,12 +1613,12 @@
           <w:tab w:val="right" w:leader="dot" w:pos="9062"/>
         </w:tabs>
         <w:rPr>
-          <w:rFonts w:eastAsia="Times New Roman"/>
+          <w:rFonts w:asciiTheme="minorHAnsi" w:eastAsiaTheme="minorEastAsia" w:hAnsiTheme="minorHAnsi" w:cstheme="minorBidi"/>
           <w:noProof/>
           <w:lang w:eastAsia="de-DE"/>
         </w:rPr>
       </w:pPr>
-      <w:hyperlink w:anchor="_Toc457483738" w:history="1">
+      <w:hyperlink w:anchor="_Toc468092845" w:history="1">
         <w:r>
           <w:rPr>
             <w:rStyle w:val="Hyperlink"/>
@@ -1589,7 +1629,7 @@
         </w:r>
         <w:r>
           <w:rPr>
-            <w:rFonts w:eastAsia="Times New Roman"/>
+            <w:rFonts w:asciiTheme="minorHAnsi" w:eastAsiaTheme="minorEastAsia" w:hAnsiTheme="minorHAnsi" w:cstheme="minorBidi"/>
             <w:noProof/>
             <w:lang w:eastAsia="de-DE"/>
           </w:rPr>
@@ -1622,7 +1662,7 @@
             <w:noProof/>
             <w:webHidden/>
           </w:rPr>
-          <w:instrText xml:space="preserve"> PAGEREF _Toc457483738 \h </w:instrText>
+          <w:instrText xml:space="preserve"> PAGEREF _Toc468092845 \h </w:instrText>
         </w:r>
         <w:r>
           <w:rPr>
@@ -1661,12 +1701,12 @@
           <w:tab w:val="right" w:leader="dot" w:pos="9062"/>
         </w:tabs>
         <w:rPr>
-          <w:rFonts w:eastAsia="Times New Roman"/>
+          <w:rFonts w:asciiTheme="minorHAnsi" w:eastAsiaTheme="minorEastAsia" w:hAnsiTheme="minorHAnsi" w:cstheme="minorBidi"/>
           <w:noProof/>
           <w:lang w:eastAsia="de-DE"/>
         </w:rPr>
       </w:pPr>
-      <w:hyperlink w:anchor="_Toc457483739" w:history="1">
+      <w:hyperlink w:anchor="_Toc468092846" w:history="1">
         <w:r>
           <w:rPr>
             <w:rStyle w:val="Hyperlink"/>
@@ -1677,7 +1717,7 @@
         </w:r>
         <w:r>
           <w:rPr>
-            <w:rFonts w:eastAsia="Times New Roman"/>
+            <w:rFonts w:asciiTheme="minorHAnsi" w:eastAsiaTheme="minorEastAsia" w:hAnsiTheme="minorHAnsi" w:cstheme="minorBidi"/>
             <w:noProof/>
             <w:lang w:eastAsia="de-DE"/>
           </w:rPr>
@@ -1710,7 +1750,7 @@
             <w:noProof/>
             <w:webHidden/>
           </w:rPr>
-          <w:instrText xml:space="preserve"> PAGEREF _Toc457483739 \h </w:instrText>
+          <w:instrText xml:space="preserve"> PAGEREF _Toc468092846 \h </w:instrText>
         </w:r>
         <w:r>
           <w:rPr>
@@ -1749,12 +1789,12 @@
           <w:tab w:val="right" w:leader="dot" w:pos="9062"/>
         </w:tabs>
         <w:rPr>
-          <w:rFonts w:eastAsia="Times New Roman"/>
+          <w:rFonts w:asciiTheme="minorHAnsi" w:eastAsiaTheme="minorEastAsia" w:hAnsiTheme="minorHAnsi" w:cstheme="minorBidi"/>
           <w:noProof/>
           <w:lang w:eastAsia="de-DE"/>
         </w:rPr>
       </w:pPr>
-      <w:hyperlink w:anchor="_Toc457483740" w:history="1">
+      <w:hyperlink w:anchor="_Toc468092847" w:history="1">
         <w:r>
           <w:rPr>
             <w:rStyle w:val="Hyperlink"/>
@@ -1765,7 +1805,7 @@
         </w:r>
         <w:r>
           <w:rPr>
-            <w:rFonts w:eastAsia="Times New Roman"/>
+            <w:rFonts w:asciiTheme="minorHAnsi" w:eastAsiaTheme="minorEastAsia" w:hAnsiTheme="minorHAnsi" w:cstheme="minorBidi"/>
             <w:noProof/>
             <w:lang w:eastAsia="de-DE"/>
           </w:rPr>
@@ -1798,7 +1838,7 @@
             <w:noProof/>
             <w:webHidden/>
           </w:rPr>
-          <w:instrText xml:space="preserve"> PAGEREF _Toc457483740 \h </w:instrText>
+          <w:instrText xml:space="preserve"> PAGEREF _Toc468092847 \h </w:instrText>
         </w:r>
         <w:r>
           <w:rPr>
@@ -1837,12 +1877,12 @@
           <w:tab w:val="right" w:leader="dot" w:pos="9062"/>
         </w:tabs>
         <w:rPr>
-          <w:rFonts w:eastAsia="Times New Roman"/>
+          <w:rFonts w:asciiTheme="minorHAnsi" w:eastAsiaTheme="minorEastAsia" w:hAnsiTheme="minorHAnsi" w:cstheme="minorBidi"/>
           <w:noProof/>
           <w:lang w:eastAsia="de-DE"/>
         </w:rPr>
       </w:pPr>
-      <w:hyperlink w:anchor="_Toc457483741" w:history="1">
+      <w:hyperlink w:anchor="_Toc468092848" w:history="1">
         <w:r>
           <w:rPr>
             <w:rStyle w:val="Hyperlink"/>
@@ -1852,7 +1892,7 @@
         </w:r>
         <w:r>
           <w:rPr>
-            <w:rFonts w:eastAsia="Times New Roman"/>
+            <w:rFonts w:asciiTheme="minorHAnsi" w:eastAsiaTheme="minorEastAsia" w:hAnsiTheme="minorHAnsi" w:cstheme="minorBidi"/>
             <w:noProof/>
             <w:lang w:eastAsia="de-DE"/>
           </w:rPr>
@@ -1884,7 +1924,7 @@
             <w:noProof/>
             <w:webHidden/>
           </w:rPr>
-          <w:instrText xml:space="preserve"> PAGEREF _Toc457483741 \h </w:instrText>
+          <w:instrText xml:space="preserve"> PAGEREF _Toc468092848 \h </w:instrText>
         </w:r>
         <w:r>
           <w:rPr>
@@ -1923,12 +1963,12 @@
           <w:tab w:val="right" w:leader="dot" w:pos="9062"/>
         </w:tabs>
         <w:rPr>
-          <w:rFonts w:eastAsia="Times New Roman"/>
+          <w:rFonts w:asciiTheme="minorHAnsi" w:eastAsiaTheme="minorEastAsia" w:hAnsiTheme="minorHAnsi" w:cstheme="minorBidi"/>
           <w:noProof/>
           <w:lang w:eastAsia="de-DE"/>
         </w:rPr>
       </w:pPr>
-      <w:hyperlink w:anchor="_Toc457483742" w:history="1">
+      <w:hyperlink w:anchor="_Toc468092849" w:history="1">
         <w:r>
           <w:rPr>
             <w:rStyle w:val="Hyperlink"/>
@@ -1939,7 +1979,7 @@
         </w:r>
         <w:r>
           <w:rPr>
-            <w:rFonts w:eastAsia="Times New Roman"/>
+            <w:rFonts w:asciiTheme="minorHAnsi" w:eastAsiaTheme="minorEastAsia" w:hAnsiTheme="minorHAnsi" w:cstheme="minorBidi"/>
             <w:noProof/>
             <w:lang w:eastAsia="de-DE"/>
           </w:rPr>
@@ -1972,7 +2012,7 @@
             <w:noProof/>
             <w:webHidden/>
           </w:rPr>
-          <w:instrText xml:space="preserve"> PAGEREF _Toc457483742 \h </w:instrText>
+          <w:instrText xml:space="preserve"> PAGEREF _Toc468092849 \h </w:instrText>
         </w:r>
         <w:r>
           <w:rPr>
@@ -1992,7 +2032,7 @@
             <w:noProof/>
             <w:webHidden/>
           </w:rPr>
-          <w:t>10</w:t>
+          <w:t>11</w:t>
         </w:r>
         <w:r>
           <w:rPr>
@@ -2011,12 +2051,12 @@
           <w:tab w:val="right" w:leader="dot" w:pos="9062"/>
         </w:tabs>
         <w:rPr>
-          <w:rFonts w:eastAsia="Times New Roman"/>
+          <w:rFonts w:asciiTheme="minorHAnsi" w:eastAsiaTheme="minorEastAsia" w:hAnsiTheme="minorHAnsi" w:cstheme="minorBidi"/>
           <w:noProof/>
           <w:lang w:eastAsia="de-DE"/>
         </w:rPr>
       </w:pPr>
-      <w:hyperlink w:anchor="_Toc457483743" w:history="1">
+      <w:hyperlink w:anchor="_Toc468092850" w:history="1">
         <w:r>
           <w:rPr>
             <w:rStyle w:val="Hyperlink"/>
@@ -2026,7 +2066,7 @@
         </w:r>
         <w:r>
           <w:rPr>
-            <w:rFonts w:eastAsia="Times New Roman"/>
+            <w:rFonts w:asciiTheme="minorHAnsi" w:eastAsiaTheme="minorEastAsia" w:hAnsiTheme="minorHAnsi" w:cstheme="minorBidi"/>
             <w:noProof/>
             <w:lang w:eastAsia="de-DE"/>
           </w:rPr>
@@ -2058,7 +2098,7 @@
             <w:noProof/>
             <w:webHidden/>
           </w:rPr>
-          <w:instrText xml:space="preserve"> PAGEREF _Toc457483743 \h </w:instrText>
+          <w:instrText xml:space="preserve"> PAGEREF _Toc468092850 \h </w:instrText>
         </w:r>
         <w:r>
           <w:rPr>
@@ -2078,7 +2118,7 @@
             <w:noProof/>
             <w:webHidden/>
           </w:rPr>
-          <w:t>10</w:t>
+          <w:t>11</w:t>
         </w:r>
         <w:r>
           <w:rPr>
@@ -2097,12 +2137,12 @@
           <w:tab w:val="right" w:leader="dot" w:pos="9062"/>
         </w:tabs>
         <w:rPr>
-          <w:rFonts w:eastAsia="Times New Roman"/>
+          <w:rFonts w:asciiTheme="minorHAnsi" w:eastAsiaTheme="minorEastAsia" w:hAnsiTheme="minorHAnsi" w:cstheme="minorBidi"/>
           <w:noProof/>
           <w:lang w:eastAsia="de-DE"/>
         </w:rPr>
       </w:pPr>
-      <w:hyperlink w:anchor="_Toc457483744" w:history="1">
+      <w:hyperlink w:anchor="_Toc468092851" w:history="1">
         <w:r>
           <w:rPr>
             <w:rStyle w:val="Hyperlink"/>
@@ -2113,7 +2153,7 @@
         </w:r>
         <w:r>
           <w:rPr>
-            <w:rFonts w:eastAsia="Times New Roman"/>
+            <w:rFonts w:asciiTheme="minorHAnsi" w:eastAsiaTheme="minorEastAsia" w:hAnsiTheme="minorHAnsi" w:cstheme="minorBidi"/>
             <w:noProof/>
             <w:lang w:eastAsia="de-DE"/>
           </w:rPr>
@@ -2146,7 +2186,7 @@
             <w:noProof/>
             <w:webHidden/>
           </w:rPr>
-          <w:instrText xml:space="preserve"> PAGEREF _Toc457483744 \h </w:instrText>
+          <w:instrText xml:space="preserve"> PAGEREF _Toc468092851 \h </w:instrText>
         </w:r>
         <w:r>
           <w:rPr>
@@ -2166,7 +2206,7 @@
             <w:noProof/>
             <w:webHidden/>
           </w:rPr>
-          <w:t>10</w:t>
+          <w:t>11</w:t>
         </w:r>
         <w:r>
           <w:rPr>
@@ -2185,12 +2225,12 @@
           <w:tab w:val="right" w:leader="dot" w:pos="9062"/>
         </w:tabs>
         <w:rPr>
-          <w:rFonts w:eastAsia="Times New Roman"/>
+          <w:rFonts w:asciiTheme="minorHAnsi" w:eastAsiaTheme="minorEastAsia" w:hAnsiTheme="minorHAnsi" w:cstheme="minorBidi"/>
           <w:noProof/>
           <w:lang w:eastAsia="de-DE"/>
         </w:rPr>
       </w:pPr>
-      <w:hyperlink w:anchor="_Toc457483745" w:history="1">
+      <w:hyperlink w:anchor="_Toc468092852" w:history="1">
         <w:r>
           <w:rPr>
             <w:rStyle w:val="Hyperlink"/>
@@ -2201,7 +2241,7 @@
         </w:r>
         <w:r>
           <w:rPr>
-            <w:rFonts w:eastAsia="Times New Roman"/>
+            <w:rFonts w:asciiTheme="minorHAnsi" w:eastAsiaTheme="minorEastAsia" w:hAnsiTheme="minorHAnsi" w:cstheme="minorBidi"/>
             <w:noProof/>
             <w:lang w:eastAsia="de-DE"/>
           </w:rPr>
@@ -2234,7 +2274,7 @@
             <w:noProof/>
             <w:webHidden/>
           </w:rPr>
-          <w:instrText xml:space="preserve"> PAGEREF _Toc457483745 \h </w:instrText>
+          <w:instrText xml:space="preserve"> PAGEREF _Toc468092852 \h </w:instrText>
         </w:r>
         <w:r>
           <w:rPr>
@@ -2254,7 +2294,7 @@
             <w:noProof/>
             <w:webHidden/>
           </w:rPr>
-          <w:t>11</w:t>
+          <w:t>12</w:t>
         </w:r>
         <w:r>
           <w:rPr>
@@ -2273,12 +2313,12 @@
           <w:tab w:val="right" w:leader="dot" w:pos="9062"/>
         </w:tabs>
         <w:rPr>
-          <w:rFonts w:eastAsia="Times New Roman"/>
+          <w:rFonts w:asciiTheme="minorHAnsi" w:eastAsiaTheme="minorEastAsia" w:hAnsiTheme="minorHAnsi" w:cstheme="minorBidi"/>
           <w:noProof/>
           <w:lang w:eastAsia="de-DE"/>
         </w:rPr>
       </w:pPr>
-      <w:hyperlink w:anchor="_Toc457483746" w:history="1">
+      <w:hyperlink w:anchor="_Toc468092853" w:history="1">
         <w:r>
           <w:rPr>
             <w:rStyle w:val="Hyperlink"/>
@@ -2288,7 +2328,7 @@
         </w:r>
         <w:r>
           <w:rPr>
-            <w:rFonts w:eastAsia="Times New Roman"/>
+            <w:rFonts w:asciiTheme="minorHAnsi" w:eastAsiaTheme="minorEastAsia" w:hAnsiTheme="minorHAnsi" w:cstheme="minorBidi"/>
             <w:noProof/>
             <w:lang w:eastAsia="de-DE"/>
           </w:rPr>
@@ -2320,7 +2360,7 @@
             <w:noProof/>
             <w:webHidden/>
           </w:rPr>
-          <w:instrText xml:space="preserve"> PAGEREF _Toc457483746 \h </w:instrText>
+          <w:instrText xml:space="preserve"> PAGEREF _Toc468092853 \h </w:instrText>
         </w:r>
         <w:r>
           <w:rPr>
@@ -2340,7 +2380,7 @@
             <w:noProof/>
             <w:webHidden/>
           </w:rPr>
-          <w:t>11</w:t>
+          <w:t>12</w:t>
         </w:r>
         <w:r>
           <w:rPr>
@@ -2359,12 +2399,12 @@
           <w:tab w:val="right" w:leader="dot" w:pos="9062"/>
         </w:tabs>
         <w:rPr>
-          <w:rFonts w:eastAsia="Times New Roman"/>
+          <w:rFonts w:asciiTheme="minorHAnsi" w:eastAsiaTheme="minorEastAsia" w:hAnsiTheme="minorHAnsi" w:cstheme="minorBidi"/>
           <w:noProof/>
           <w:lang w:eastAsia="de-DE"/>
         </w:rPr>
       </w:pPr>
-      <w:hyperlink w:anchor="_Toc457483747" w:history="1">
+      <w:hyperlink w:anchor="_Toc468092854" w:history="1">
         <w:r>
           <w:rPr>
             <w:rStyle w:val="Hyperlink"/>
@@ -2375,7 +2415,7 @@
         </w:r>
         <w:r>
           <w:rPr>
-            <w:rFonts w:eastAsia="Times New Roman"/>
+            <w:rFonts w:asciiTheme="minorHAnsi" w:eastAsiaTheme="minorEastAsia" w:hAnsiTheme="minorHAnsi" w:cstheme="minorBidi"/>
             <w:noProof/>
             <w:lang w:eastAsia="de-DE"/>
           </w:rPr>
@@ -2408,7 +2448,7 @@
             <w:noProof/>
             <w:webHidden/>
           </w:rPr>
-          <w:instrText xml:space="preserve"> PAGEREF _Toc457483747 \h </w:instrText>
+          <w:instrText xml:space="preserve"> PAGEREF _Toc468092854 \h </w:instrText>
         </w:r>
         <w:r>
           <w:rPr>
@@ -2428,7 +2468,7 @@
             <w:noProof/>
             <w:webHidden/>
           </w:rPr>
-          <w:t>11</w:t>
+          <w:t>12</w:t>
         </w:r>
         <w:r>
           <w:rPr>
@@ -2447,12 +2487,12 @@
           <w:tab w:val="right" w:leader="dot" w:pos="9062"/>
         </w:tabs>
         <w:rPr>
-          <w:rFonts w:eastAsia="Times New Roman"/>
+          <w:rFonts w:asciiTheme="minorHAnsi" w:eastAsiaTheme="minorEastAsia" w:hAnsiTheme="minorHAnsi" w:cstheme="minorBidi"/>
           <w:noProof/>
           <w:lang w:eastAsia="de-DE"/>
         </w:rPr>
       </w:pPr>
-      <w:hyperlink w:anchor="_Toc457483748" w:history="1">
+      <w:hyperlink w:anchor="_Toc468092855" w:history="1">
         <w:r>
           <w:rPr>
             <w:rStyle w:val="Hyperlink"/>
@@ -2463,7 +2503,7 @@
         </w:r>
         <w:r>
           <w:rPr>
-            <w:rFonts w:eastAsia="Times New Roman"/>
+            <w:rFonts w:asciiTheme="minorHAnsi" w:eastAsiaTheme="minorEastAsia" w:hAnsiTheme="minorHAnsi" w:cstheme="minorBidi"/>
             <w:noProof/>
             <w:lang w:eastAsia="de-DE"/>
           </w:rPr>
@@ -2496,7 +2536,7 @@
             <w:noProof/>
             <w:webHidden/>
           </w:rPr>
-          <w:instrText xml:space="preserve"> PAGEREF _Toc457483748 \h </w:instrText>
+          <w:instrText xml:space="preserve"> PAGEREF _Toc468092855 \h </w:instrText>
         </w:r>
         <w:r>
           <w:rPr>
@@ -2516,7 +2556,7 @@
             <w:noProof/>
             <w:webHidden/>
           </w:rPr>
-          <w:t>11</w:t>
+          <w:t>12</w:t>
         </w:r>
         <w:r>
           <w:rPr>
@@ -2535,12 +2575,12 @@
           <w:tab w:val="right" w:leader="dot" w:pos="9062"/>
         </w:tabs>
         <w:rPr>
-          <w:rFonts w:eastAsia="Times New Roman"/>
+          <w:rFonts w:asciiTheme="minorHAnsi" w:eastAsiaTheme="minorEastAsia" w:hAnsiTheme="minorHAnsi" w:cstheme="minorBidi"/>
           <w:noProof/>
           <w:lang w:eastAsia="de-DE"/>
         </w:rPr>
       </w:pPr>
-      <w:hyperlink w:anchor="_Toc457483749" w:history="1">
+      <w:hyperlink w:anchor="_Toc468092856" w:history="1">
         <w:r>
           <w:rPr>
             <w:rStyle w:val="Hyperlink"/>
@@ -2551,7 +2591,7 @@
         </w:r>
         <w:r>
           <w:rPr>
-            <w:rFonts w:eastAsia="Times New Roman"/>
+            <w:rFonts w:asciiTheme="minorHAnsi" w:eastAsiaTheme="minorEastAsia" w:hAnsiTheme="minorHAnsi" w:cstheme="minorBidi"/>
             <w:noProof/>
             <w:lang w:eastAsia="de-DE"/>
           </w:rPr>
@@ -2584,7 +2624,7 @@
             <w:noProof/>
             <w:webHidden/>
           </w:rPr>
-          <w:instrText xml:space="preserve"> PAGEREF _Toc457483749 \h </w:instrText>
+          <w:instrText xml:space="preserve"> PAGEREF _Toc468092856 \h </w:instrText>
         </w:r>
         <w:r>
           <w:rPr>
@@ -2623,12 +2663,12 @@
           <w:tab w:val="right" w:leader="dot" w:pos="9062"/>
         </w:tabs>
         <w:rPr>
-          <w:rFonts w:eastAsia="Times New Roman"/>
+          <w:rFonts w:asciiTheme="minorHAnsi" w:eastAsiaTheme="minorEastAsia" w:hAnsiTheme="minorHAnsi" w:cstheme="minorBidi"/>
           <w:noProof/>
           <w:lang w:eastAsia="de-DE"/>
         </w:rPr>
       </w:pPr>
-      <w:hyperlink w:anchor="_Toc457483750" w:history="1">
+      <w:hyperlink w:anchor="_Toc468092857" w:history="1">
         <w:r>
           <w:rPr>
             <w:rStyle w:val="Hyperlink"/>
@@ -2639,7 +2679,7 @@
         </w:r>
         <w:r>
           <w:rPr>
-            <w:rFonts w:eastAsia="Times New Roman"/>
+            <w:rFonts w:asciiTheme="minorHAnsi" w:eastAsiaTheme="minorEastAsia" w:hAnsiTheme="minorHAnsi" w:cstheme="minorBidi"/>
             <w:noProof/>
             <w:lang w:eastAsia="de-DE"/>
           </w:rPr>
@@ -2651,7 +2691,23 @@
             <w:noProof/>
             <w:lang w:val="en-US"/>
           </w:rPr>
-          <w:t>Create empty database</w:t>
+          <w:t>Create empty da</w:t>
+        </w:r>
+        <w:r>
+          <w:rPr>
+            <w:rStyle w:val="Hyperlink"/>
+            <w:noProof/>
+            <w:lang w:val="en-US"/>
+          </w:rPr>
+          <w:t>t</w:t>
+        </w:r>
+        <w:r>
+          <w:rPr>
+            <w:rStyle w:val="Hyperlink"/>
+            <w:noProof/>
+            <w:lang w:val="en-US"/>
+          </w:rPr>
+          <w:t>abase</w:t>
         </w:r>
         <w:r>
           <w:rPr>
@@ -2672,7 +2728,7 @@
             <w:noProof/>
             <w:webHidden/>
           </w:rPr>
-          <w:instrText xml:space="preserve"> PAGEREF _Toc457483750 \h </w:instrText>
+          <w:instrText xml:space="preserve"> PAGEREF _Toc468092857 \h </w:instrText>
         </w:r>
         <w:r>
           <w:rPr>
@@ -2692,7 +2748,7 @@
             <w:noProof/>
             <w:webHidden/>
           </w:rPr>
-          <w:t>12</w:t>
+          <w:t>13</w:t>
         </w:r>
         <w:r>
           <w:rPr>
@@ -2710,12 +2766,12 @@
           <w:tab w:val="right" w:leader="dot" w:pos="9062"/>
         </w:tabs>
         <w:rPr>
-          <w:rFonts w:eastAsia="Times New Roman"/>
+          <w:rFonts w:asciiTheme="minorHAnsi" w:eastAsiaTheme="minorEastAsia" w:hAnsiTheme="minorHAnsi" w:cstheme="minorBidi"/>
           <w:noProof/>
           <w:lang w:eastAsia="de-DE"/>
         </w:rPr>
       </w:pPr>
-      <w:hyperlink w:anchor="_Toc457483751" w:history="1">
+      <w:hyperlink w:anchor="_Toc468092858" w:history="1">
         <w:r>
           <w:rPr>
             <w:rStyle w:val="Hyperlink"/>
@@ -2743,7 +2799,7 @@
             <w:noProof/>
             <w:webHidden/>
           </w:rPr>
-          <w:instrText xml:space="preserve"> PAGEREF _Toc457483751 \h </w:instrText>
+          <w:instrText xml:space="preserve"> PAGEREF _Toc468092858 \h </w:instrText>
         </w:r>
         <w:r>
           <w:rPr>
@@ -2763,7 +2819,7 @@
             <w:noProof/>
             <w:webHidden/>
           </w:rPr>
-          <w:t>12</w:t>
+          <w:t>13</w:t>
         </w:r>
         <w:r>
           <w:rPr>
@@ -2781,12 +2837,12 @@
           <w:tab w:val="right" w:leader="dot" w:pos="9062"/>
         </w:tabs>
         <w:rPr>
-          <w:rFonts w:eastAsia="Times New Roman"/>
+          <w:rFonts w:asciiTheme="minorHAnsi" w:eastAsiaTheme="minorEastAsia" w:hAnsiTheme="minorHAnsi" w:cstheme="minorBidi"/>
           <w:noProof/>
           <w:lang w:eastAsia="de-DE"/>
         </w:rPr>
       </w:pPr>
-      <w:hyperlink w:anchor="_Toc457483752" w:history="1">
+      <w:hyperlink w:anchor="_Toc468092859" w:history="1">
         <w:r>
           <w:rPr>
             <w:rStyle w:val="Hyperlink"/>
@@ -2814,7 +2870,7 @@
             <w:noProof/>
             <w:webHidden/>
           </w:rPr>
-          <w:instrText xml:space="preserve"> PAGEREF _Toc457483752 \h </w:instrText>
+          <w:instrText xml:space="preserve"> PAGEREF _Toc468092859 \h </w:instrText>
         </w:r>
         <w:r>
           <w:rPr>
@@ -2834,7 +2890,7 @@
             <w:noProof/>
             <w:webHidden/>
           </w:rPr>
-          <w:t>13</w:t>
+          <w:t>14</w:t>
         </w:r>
         <w:r>
           <w:rPr>
@@ -2853,12 +2909,12 @@
           <w:tab w:val="right" w:leader="dot" w:pos="9062"/>
         </w:tabs>
         <w:rPr>
-          <w:rFonts w:eastAsia="Times New Roman"/>
+          <w:rFonts w:asciiTheme="minorHAnsi" w:eastAsiaTheme="minorEastAsia" w:hAnsiTheme="minorHAnsi" w:cstheme="minorBidi"/>
           <w:noProof/>
           <w:lang w:eastAsia="de-DE"/>
         </w:rPr>
       </w:pPr>
-      <w:hyperlink w:anchor="_Toc457483753" w:history="1">
+      <w:hyperlink w:anchor="_Toc468092860" w:history="1">
         <w:r>
           <w:rPr>
             <w:rStyle w:val="Hyperlink"/>
@@ -2869,7 +2925,7 @@
         </w:r>
         <w:r>
           <w:rPr>
-            <w:rFonts w:eastAsia="Times New Roman"/>
+            <w:rFonts w:asciiTheme="minorHAnsi" w:eastAsiaTheme="minorEastAsia" w:hAnsiTheme="minorHAnsi" w:cstheme="minorBidi"/>
             <w:noProof/>
             <w:lang w:eastAsia="de-DE"/>
           </w:rPr>
@@ -2902,7 +2958,7 @@
             <w:noProof/>
             <w:webHidden/>
           </w:rPr>
-          <w:instrText xml:space="preserve"> PAGEREF _Toc457483753 \h </w:instrText>
+          <w:instrText xml:space="preserve"> PAGEREF _Toc468092860 \h </w:instrText>
         </w:r>
         <w:r>
           <w:rPr>
@@ -2922,7 +2978,7 @@
             <w:noProof/>
             <w:webHidden/>
           </w:rPr>
-          <w:t>15</w:t>
+          <w:t>16</w:t>
         </w:r>
         <w:r>
           <w:rPr>
@@ -2941,12 +2997,12 @@
           <w:tab w:val="right" w:leader="dot" w:pos="9062"/>
         </w:tabs>
         <w:rPr>
-          <w:rFonts w:eastAsia="Times New Roman"/>
+          <w:rFonts w:asciiTheme="minorHAnsi" w:eastAsiaTheme="minorEastAsia" w:hAnsiTheme="minorHAnsi" w:cstheme="minorBidi"/>
           <w:noProof/>
           <w:lang w:eastAsia="de-DE"/>
         </w:rPr>
       </w:pPr>
-      <w:hyperlink w:anchor="_Toc457483754" w:history="1">
+      <w:hyperlink w:anchor="_Toc468092861" w:history="1">
         <w:r>
           <w:rPr>
             <w:rStyle w:val="Hyperlink"/>
@@ -2957,7 +3013,7 @@
         </w:r>
         <w:r>
           <w:rPr>
-            <w:rFonts w:eastAsia="Times New Roman"/>
+            <w:rFonts w:asciiTheme="minorHAnsi" w:eastAsiaTheme="minorEastAsia" w:hAnsiTheme="minorHAnsi" w:cstheme="minorBidi"/>
             <w:noProof/>
             <w:lang w:eastAsia="de-DE"/>
           </w:rPr>
@@ -2990,7 +3046,7 @@
             <w:noProof/>
             <w:webHidden/>
           </w:rPr>
-          <w:instrText xml:space="preserve"> PAGEREF _Toc457483754 \h </w:instrText>
+          <w:instrText xml:space="preserve"> PAGEREF _Toc468092861 \h </w:instrText>
         </w:r>
         <w:r>
           <w:rPr>
@@ -3010,7 +3066,7 @@
             <w:noProof/>
             <w:webHidden/>
           </w:rPr>
-          <w:t>15</w:t>
+          <w:t>16</w:t>
         </w:r>
         <w:r>
           <w:rPr>
@@ -3029,12 +3085,12 @@
           <w:tab w:val="right" w:leader="dot" w:pos="9062"/>
         </w:tabs>
         <w:rPr>
-          <w:rFonts w:eastAsia="Times New Roman"/>
+          <w:rFonts w:asciiTheme="minorHAnsi" w:eastAsiaTheme="minorEastAsia" w:hAnsiTheme="minorHAnsi" w:cstheme="minorBidi"/>
           <w:noProof/>
           <w:lang w:eastAsia="de-DE"/>
         </w:rPr>
       </w:pPr>
-      <w:hyperlink w:anchor="_Toc457483755" w:history="1">
+      <w:hyperlink w:anchor="_Toc468092862" w:history="1">
         <w:r>
           <w:rPr>
             <w:rStyle w:val="Hyperlink"/>
@@ -3045,7 +3101,7 @@
         </w:r>
         <w:r>
           <w:rPr>
-            <w:rFonts w:eastAsia="Times New Roman"/>
+            <w:rFonts w:asciiTheme="minorHAnsi" w:eastAsiaTheme="minorEastAsia" w:hAnsiTheme="minorHAnsi" w:cstheme="minorBidi"/>
             <w:noProof/>
             <w:lang w:eastAsia="de-DE"/>
           </w:rPr>
@@ -3078,7 +3134,7 @@
             <w:noProof/>
             <w:webHidden/>
           </w:rPr>
-          <w:instrText xml:space="preserve"> PAGEREF _Toc457483755 \h </w:instrText>
+          <w:instrText xml:space="preserve"> PAGEREF _Toc468092862 \h </w:instrText>
         </w:r>
         <w:r>
           <w:rPr>
@@ -3098,7 +3154,7 @@
             <w:noProof/>
             <w:webHidden/>
           </w:rPr>
-          <w:t>16</w:t>
+          <w:t>17</w:t>
         </w:r>
         <w:r>
           <w:rPr>
@@ -3117,12 +3173,12 @@
           <w:tab w:val="right" w:leader="dot" w:pos="9062"/>
         </w:tabs>
         <w:rPr>
-          <w:rFonts w:eastAsia="Times New Roman"/>
+          <w:rFonts w:asciiTheme="minorHAnsi" w:eastAsiaTheme="minorEastAsia" w:hAnsiTheme="minorHAnsi" w:cstheme="minorBidi"/>
           <w:noProof/>
           <w:lang w:eastAsia="de-DE"/>
         </w:rPr>
       </w:pPr>
-      <w:hyperlink w:anchor="_Toc457483756" w:history="1">
+      <w:hyperlink w:anchor="_Toc468092863" w:history="1">
         <w:r>
           <w:rPr>
             <w:rStyle w:val="Hyperlink"/>
@@ -3133,7 +3189,7 @@
         </w:r>
         <w:r>
           <w:rPr>
-            <w:rFonts w:eastAsia="Times New Roman"/>
+            <w:rFonts w:asciiTheme="minorHAnsi" w:eastAsiaTheme="minorEastAsia" w:hAnsiTheme="minorHAnsi" w:cstheme="minorBidi"/>
             <w:noProof/>
             <w:lang w:eastAsia="de-DE"/>
           </w:rPr>
@@ -3166,7 +3222,7 @@
             <w:noProof/>
             <w:webHidden/>
           </w:rPr>
-          <w:instrText xml:space="preserve"> PAGEREF _Toc457483756 \h </w:instrText>
+          <w:instrText xml:space="preserve"> PAGEREF _Toc468092863 \h </w:instrText>
         </w:r>
         <w:r>
           <w:rPr>
@@ -3186,7 +3242,7 @@
             <w:noProof/>
             <w:webHidden/>
           </w:rPr>
-          <w:t>16</w:t>
+          <w:t>17</w:t>
         </w:r>
         <w:r>
           <w:rPr>
@@ -3205,12 +3261,12 @@
           <w:tab w:val="right" w:leader="dot" w:pos="9062"/>
         </w:tabs>
         <w:rPr>
-          <w:rFonts w:eastAsia="Times New Roman"/>
+          <w:rFonts w:asciiTheme="minorHAnsi" w:eastAsiaTheme="minorEastAsia" w:hAnsiTheme="minorHAnsi" w:cstheme="minorBidi"/>
           <w:noProof/>
           <w:lang w:eastAsia="de-DE"/>
         </w:rPr>
       </w:pPr>
-      <w:hyperlink w:anchor="_Toc457483757" w:history="1">
+      <w:hyperlink w:anchor="_Toc468092864" w:history="1">
         <w:r>
           <w:rPr>
             <w:rStyle w:val="Hyperlink"/>
@@ -3221,7 +3277,7 @@
         </w:r>
         <w:r>
           <w:rPr>
-            <w:rFonts w:eastAsia="Times New Roman"/>
+            <w:rFonts w:asciiTheme="minorHAnsi" w:eastAsiaTheme="minorEastAsia" w:hAnsiTheme="minorHAnsi" w:cstheme="minorBidi"/>
             <w:noProof/>
             <w:lang w:eastAsia="de-DE"/>
           </w:rPr>
@@ -3254,7 +3310,7 @@
             <w:noProof/>
             <w:webHidden/>
           </w:rPr>
-          <w:instrText xml:space="preserve"> PAGEREF _Toc457483757 \h </w:instrText>
+          <w:instrText xml:space="preserve"> PAGEREF _Toc468092864 \h </w:instrText>
         </w:r>
         <w:r>
           <w:rPr>
@@ -3274,7 +3330,7 @@
             <w:noProof/>
             <w:webHidden/>
           </w:rPr>
-          <w:t>18</w:t>
+          <w:t>19</w:t>
         </w:r>
         <w:r>
           <w:rPr>
@@ -3293,12 +3349,12 @@
           <w:tab w:val="right" w:leader="dot" w:pos="9062"/>
         </w:tabs>
         <w:rPr>
-          <w:rFonts w:eastAsia="Times New Roman"/>
+          <w:rFonts w:asciiTheme="minorHAnsi" w:eastAsiaTheme="minorEastAsia" w:hAnsiTheme="minorHAnsi" w:cstheme="minorBidi"/>
           <w:noProof/>
           <w:lang w:eastAsia="de-DE"/>
         </w:rPr>
       </w:pPr>
-      <w:hyperlink w:anchor="_Toc457483758" w:history="1">
+      <w:hyperlink w:anchor="_Toc468092865" w:history="1">
         <w:r>
           <w:rPr>
             <w:rStyle w:val="Hyperlink"/>
@@ -3309,7 +3365,7 @@
         </w:r>
         <w:r>
           <w:rPr>
-            <w:rFonts w:eastAsia="Times New Roman"/>
+            <w:rFonts w:asciiTheme="minorHAnsi" w:eastAsiaTheme="minorEastAsia" w:hAnsiTheme="minorHAnsi" w:cstheme="minorBidi"/>
             <w:noProof/>
             <w:lang w:eastAsia="de-DE"/>
           </w:rPr>
@@ -3342,7 +3398,7 @@
             <w:noProof/>
             <w:webHidden/>
           </w:rPr>
-          <w:instrText xml:space="preserve"> PAGEREF _Toc457483758 \h </w:instrText>
+          <w:instrText xml:space="preserve"> PAGEREF _Toc468092865 \h </w:instrText>
         </w:r>
         <w:r>
           <w:rPr>
@@ -3362,7 +3418,7 @@
             <w:noProof/>
             <w:webHidden/>
           </w:rPr>
-          <w:t>18</w:t>
+          <w:t>19</w:t>
         </w:r>
         <w:r>
           <w:rPr>
@@ -3380,12 +3436,12 @@
           <w:tab w:val="right" w:leader="dot" w:pos="9062"/>
         </w:tabs>
         <w:rPr>
-          <w:rFonts w:eastAsia="Times New Roman"/>
+          <w:rFonts w:asciiTheme="minorHAnsi" w:eastAsiaTheme="minorEastAsia" w:hAnsiTheme="minorHAnsi" w:cstheme="minorBidi"/>
           <w:noProof/>
           <w:lang w:eastAsia="de-DE"/>
         </w:rPr>
       </w:pPr>
-      <w:hyperlink w:anchor="_Toc457483759" w:history="1">
+      <w:hyperlink w:anchor="_Toc468092866" w:history="1">
         <w:r>
           <w:rPr>
             <w:rStyle w:val="Hyperlink"/>
@@ -3413,7 +3469,7 @@
             <w:noProof/>
             <w:webHidden/>
           </w:rPr>
-          <w:instrText xml:space="preserve"> PAGEREF _Toc457483759 \h </w:instrText>
+          <w:instrText xml:space="preserve"> PAGEREF _Toc468092866 \h </w:instrText>
         </w:r>
         <w:r>
           <w:rPr>
@@ -3433,7 +3489,7 @@
             <w:noProof/>
             <w:webHidden/>
           </w:rPr>
-          <w:t>18</w:t>
+          <w:t>19</w:t>
         </w:r>
         <w:r>
           <w:rPr>
@@ -3451,12 +3507,12 @@
           <w:tab w:val="right" w:leader="dot" w:pos="9062"/>
         </w:tabs>
         <w:rPr>
-          <w:rFonts w:eastAsia="Times New Roman"/>
+          <w:rFonts w:asciiTheme="minorHAnsi" w:eastAsiaTheme="minorEastAsia" w:hAnsiTheme="minorHAnsi" w:cstheme="minorBidi"/>
           <w:noProof/>
           <w:lang w:eastAsia="de-DE"/>
         </w:rPr>
       </w:pPr>
-      <w:hyperlink w:anchor="_Toc457483760" w:history="1">
+      <w:hyperlink w:anchor="_Toc468092867" w:history="1">
         <w:r>
           <w:rPr>
             <w:rStyle w:val="Hyperlink"/>
@@ -3483,7 +3539,7 @@
             <w:noProof/>
             <w:webHidden/>
           </w:rPr>
-          <w:instrText xml:space="preserve"> PAGEREF _Toc457483760 \h </w:instrText>
+          <w:instrText xml:space="preserve"> PAGEREF _Toc468092867 \h </w:instrText>
         </w:r>
         <w:r>
           <w:rPr>
@@ -3503,7 +3559,7 @@
             <w:noProof/>
             <w:webHidden/>
           </w:rPr>
-          <w:t>19</w:t>
+          <w:t>20</w:t>
         </w:r>
         <w:r>
           <w:rPr>
@@ -3521,12 +3577,12 @@
           <w:tab w:val="right" w:leader="dot" w:pos="9062"/>
         </w:tabs>
         <w:rPr>
-          <w:rFonts w:eastAsia="Times New Roman"/>
+          <w:rFonts w:asciiTheme="minorHAnsi" w:eastAsiaTheme="minorEastAsia" w:hAnsiTheme="minorHAnsi" w:cstheme="minorBidi"/>
           <w:noProof/>
           <w:lang w:eastAsia="de-DE"/>
         </w:rPr>
       </w:pPr>
-      <w:hyperlink w:anchor="_Toc457483761" w:history="1">
+      <w:hyperlink w:anchor="_Toc468092868" w:history="1">
         <w:r>
           <w:rPr>
             <w:rStyle w:val="Hyperlink"/>
@@ -3554,7 +3610,7 @@
             <w:noProof/>
             <w:webHidden/>
           </w:rPr>
-          <w:instrText xml:space="preserve"> PAGEREF _Toc457483761 \h </w:instrText>
+          <w:instrText xml:space="preserve"> PAGEREF _Toc468092868 \h </w:instrText>
         </w:r>
         <w:r>
           <w:rPr>
@@ -3574,7 +3630,7 @@
             <w:noProof/>
             <w:webHidden/>
           </w:rPr>
-          <w:t>19</w:t>
+          <w:t>20</w:t>
         </w:r>
         <w:r>
           <w:rPr>
@@ -3592,12 +3648,12 @@
           <w:tab w:val="right" w:leader="dot" w:pos="9062"/>
         </w:tabs>
         <w:rPr>
-          <w:rFonts w:eastAsia="Times New Roman"/>
+          <w:rFonts w:asciiTheme="minorHAnsi" w:eastAsiaTheme="minorEastAsia" w:hAnsiTheme="minorHAnsi" w:cstheme="minorBidi"/>
           <w:noProof/>
           <w:lang w:eastAsia="de-DE"/>
         </w:rPr>
       </w:pPr>
-      <w:hyperlink w:anchor="_Toc457483762" w:history="1">
+      <w:hyperlink w:anchor="_Toc468092869" w:history="1">
         <w:r>
           <w:rPr>
             <w:rStyle w:val="Hyperlink"/>
@@ -3625,7 +3681,7 @@
             <w:noProof/>
             <w:webHidden/>
           </w:rPr>
-          <w:instrText xml:space="preserve"> PAGEREF _Toc457483762 \h </w:instrText>
+          <w:instrText xml:space="preserve"> PAGEREF _Toc468092869 \h </w:instrText>
         </w:r>
         <w:r>
           <w:rPr>
@@ -3645,7 +3701,7 @@
             <w:noProof/>
             <w:webHidden/>
           </w:rPr>
-          <w:t>19</w:t>
+          <w:t>20</w:t>
         </w:r>
         <w:r>
           <w:rPr>
@@ -3663,12 +3719,12 @@
           <w:tab w:val="right" w:leader="dot" w:pos="9062"/>
         </w:tabs>
         <w:rPr>
-          <w:rFonts w:eastAsia="Times New Roman"/>
+          <w:rFonts w:asciiTheme="minorHAnsi" w:eastAsiaTheme="minorEastAsia" w:hAnsiTheme="minorHAnsi" w:cstheme="minorBidi"/>
           <w:noProof/>
           <w:lang w:eastAsia="de-DE"/>
         </w:rPr>
       </w:pPr>
-      <w:hyperlink w:anchor="_Toc457483763" w:history="1">
+      <w:hyperlink w:anchor="_Toc468092870" w:history="1">
         <w:r>
           <w:rPr>
             <w:rStyle w:val="Hyperlink"/>
@@ -3696,7 +3752,7 @@
             <w:noProof/>
             <w:webHidden/>
           </w:rPr>
-          <w:instrText xml:space="preserve"> PAGEREF _Toc457483763 \h </w:instrText>
+          <w:instrText xml:space="preserve"> PAGEREF _Toc468092870 \h </w:instrText>
         </w:r>
         <w:r>
           <w:rPr>
@@ -3716,7 +3772,7 @@
             <w:noProof/>
             <w:webHidden/>
           </w:rPr>
-          <w:t>19</w:t>
+          <w:t>20</w:t>
         </w:r>
         <w:r>
           <w:rPr>
@@ -3755,7 +3811,7 @@
         </w:numPr>
         <w:jc w:val="both"/>
       </w:pPr>
-      <w:bookmarkStart w:id="1" w:name="_Toc457483731"/>
+      <w:bookmarkStart w:id="0" w:name="_Toc468092838"/>
       <w:r>
         <w:lastRenderedPageBreak/>
         <w:t>BEXIS</w:t>
@@ -3763,7 +3819,7 @@
       <w:r>
         <w:t xml:space="preserve"> Package</w:t>
       </w:r>
-      <w:bookmarkEnd w:id="1"/>
+      <w:bookmarkEnd w:id="0"/>
     </w:p>
     <w:p>
       <w:pPr>
@@ -3959,14 +4015,14 @@
           <w:lang w:val="en-US"/>
         </w:rPr>
       </w:pPr>
-      <w:bookmarkStart w:id="2" w:name="_Toc457483732"/>
+      <w:bookmarkStart w:id="1" w:name="_Toc468092839"/>
       <w:r>
         <w:rPr>
           <w:lang w:val="en-US"/>
         </w:rPr>
         <w:t>Additional Software / Prerequisites</w:t>
       </w:r>
-      <w:bookmarkEnd w:id="2"/>
+      <w:bookmarkEnd w:id="1"/>
     </w:p>
     <w:p>
       <w:pPr>
@@ -4034,7 +4090,7 @@
           <w:lang w:val="en-US"/>
         </w:rPr>
       </w:pPr>
-      <w:bookmarkStart w:id="3" w:name="_Toc457483733"/>
+      <w:bookmarkStart w:id="2" w:name="_Toc468092840"/>
       <w:r>
         <w:rPr>
           <w:lang w:val="en-US"/>
@@ -4053,7 +4109,7 @@
         </w:rPr>
         <w:t>5.2</w:t>
       </w:r>
-      <w:bookmarkEnd w:id="3"/>
+      <w:bookmarkEnd w:id="2"/>
     </w:p>
     <w:p>
       <w:pPr>
@@ -4140,13 +4196,23 @@
         <w:t xml:space="preserve">Or download it here: </w:t>
       </w:r>
       <w:hyperlink r:id="rId11" w:history="1">
+        <w:proofErr w:type="gramStart"/>
         <w:r>
           <w:rPr>
             <w:rStyle w:val="Hyperlink"/>
             <w:rFonts w:cs="Arial"/>
             <w:lang w:val="en-US"/>
           </w:rPr>
-          <w:t>Download  .net Framework 4.</w:t>
+          <w:t>Download  .</w:t>
+        </w:r>
+        <w:proofErr w:type="gramEnd"/>
+        <w:r>
+          <w:rPr>
+            <w:rStyle w:val="Hyperlink"/>
+            <w:rFonts w:cs="Arial"/>
+            <w:lang w:val="en-US"/>
+          </w:rPr>
+          <w:t>net Framework 4.</w:t>
         </w:r>
       </w:hyperlink>
       <w:r>
@@ -4189,14 +4255,14 @@
           <w:lang w:val="en-US"/>
         </w:rPr>
       </w:pPr>
-      <w:bookmarkStart w:id="4" w:name="_Toc457483734"/>
+      <w:bookmarkStart w:id="3" w:name="_Toc468092841"/>
       <w:r>
         <w:rPr>
           <w:lang w:val="en-US"/>
         </w:rPr>
         <w:t>Database System</w:t>
       </w:r>
-      <w:bookmarkEnd w:id="4"/>
+      <w:bookmarkEnd w:id="3"/>
     </w:p>
     <w:p>
       <w:pPr>
@@ -4243,31 +4309,31 @@
           <w:lang w:val="en-US"/>
         </w:rPr>
       </w:pPr>
-      <w:bookmarkStart w:id="5" w:name="_Toc457483735"/>
+      <w:bookmarkStart w:id="4" w:name="_Toc468092842"/>
       <w:r>
         <w:rPr>
           <w:lang w:val="en-US"/>
         </w:rPr>
         <w:t>PostgreSQL</w:t>
       </w:r>
+      <w:bookmarkEnd w:id="4"/>
+    </w:p>
+    <w:p>
+      <w:pPr>
+        <w:pStyle w:val="Heading3"/>
+        <w:jc w:val="both"/>
+        <w:rPr>
+          <w:lang w:val="en-US"/>
+        </w:rPr>
+      </w:pPr>
+      <w:bookmarkStart w:id="5" w:name="_Toc468092843"/>
+      <w:r>
+        <w:rPr>
+          <w:lang w:val="en-US"/>
+        </w:rPr>
+        <w:t>2.3.1.1. Download PostgreSQL</w:t>
+      </w:r>
       <w:bookmarkEnd w:id="5"/>
-    </w:p>
-    <w:p>
-      <w:pPr>
-        <w:pStyle w:val="Heading3"/>
-        <w:jc w:val="both"/>
-        <w:rPr>
-          <w:lang w:val="en-US"/>
-        </w:rPr>
-      </w:pPr>
-      <w:bookmarkStart w:id="6" w:name="_Toc457483736"/>
-      <w:r>
-        <w:rPr>
-          <w:lang w:val="en-US"/>
-        </w:rPr>
-        <w:t>2.3.1.1. Download PostgreSQL</w:t>
-      </w:r>
-      <w:bookmarkEnd w:id="6"/>
     </w:p>
     <w:p>
       <w:pPr>
@@ -4385,14 +4451,14 @@
           <w:lang w:val="en-US"/>
         </w:rPr>
       </w:pPr>
-      <w:bookmarkStart w:id="7" w:name="_Toc457483737"/>
+      <w:bookmarkStart w:id="6" w:name="_Toc468092844"/>
       <w:r>
         <w:rPr>
           <w:lang w:val="en-US"/>
         </w:rPr>
         <w:t>2.3.1.2. Installation of PostgreSQL</w:t>
       </w:r>
-      <w:bookmarkEnd w:id="7"/>
+      <w:bookmarkEnd w:id="6"/>
     </w:p>
     <w:p>
       <w:pPr>
@@ -4436,7 +4502,21 @@
         <w:rPr>
           <w:lang w:val="en-US"/>
         </w:rPr>
-        <w:t>enter "postgres" as user</w:t>
+        <w:t>enter "</w:t>
+      </w:r>
+      <w:proofErr w:type="spellStart"/>
+      <w:r>
+        <w:rPr>
+          <w:lang w:val="en-US"/>
+        </w:rPr>
+        <w:t>postgres</w:t>
+      </w:r>
+      <w:proofErr w:type="spellEnd"/>
+      <w:r>
+        <w:rPr>
+          <w:lang w:val="en-US"/>
+        </w:rPr>
+        <w:t>" as user</w:t>
       </w:r>
     </w:p>
     <w:p>
@@ -4567,7 +4647,21 @@
         <w:rPr>
           <w:lang w:val="en-US"/>
         </w:rPr>
-        <w:t>lation is finished, run PgAdmin and add a connection to the</w:t>
+        <w:t xml:space="preserve">lation is finished, run </w:t>
+      </w:r>
+      <w:proofErr w:type="spellStart"/>
+      <w:r>
+        <w:rPr>
+          <w:lang w:val="en-US"/>
+        </w:rPr>
+        <w:t>PgAdmin</w:t>
+      </w:r>
+      <w:proofErr w:type="spellEnd"/>
+      <w:r>
+        <w:rPr>
+          <w:lang w:val="en-US"/>
+        </w:rPr>
+        <w:t xml:space="preserve"> and add a connection to the</w:t>
       </w:r>
       <w:r>
         <w:rPr>
@@ -4664,7 +4758,7 @@
           <w:lang w:val="en-US"/>
         </w:rPr>
       </w:pPr>
-      <w:bookmarkStart w:id="8" w:name="_Toc457483738"/>
+      <w:bookmarkStart w:id="7" w:name="_Toc468092845"/>
       <w:r>
         <w:rPr>
           <w:lang w:val="en-US"/>
@@ -4677,7 +4771,7 @@
         </w:rPr>
         <w:t>-C</w:t>
       </w:r>
-      <w:bookmarkEnd w:id="8"/>
+      <w:bookmarkEnd w:id="7"/>
     </w:p>
     <w:p>
       <w:pPr>
@@ -4691,7 +4785,7 @@
           <w:lang w:val="en-US"/>
         </w:rPr>
       </w:pPr>
-      <w:bookmarkStart w:id="9" w:name="_Toc457483739"/>
+      <w:bookmarkStart w:id="8" w:name="_Toc468092846"/>
       <w:r>
         <w:rPr>
           <w:lang w:val="en-US"/>
@@ -4716,7 +4810,7 @@
         </w:rPr>
         <w:t>C</w:t>
       </w:r>
-      <w:bookmarkEnd w:id="9"/>
+      <w:bookmarkEnd w:id="8"/>
     </w:p>
     <w:p>
       <w:pPr>
@@ -5053,7 +5147,7 @@
           <w:lang w:val="en-US"/>
         </w:rPr>
       </w:pPr>
-      <w:bookmarkStart w:id="10" w:name="_Toc457483740"/>
+      <w:bookmarkStart w:id="9" w:name="_Toc468092847"/>
       <w:r>
         <w:rPr>
           <w:lang w:val="en-US"/>
@@ -5072,7 +5166,7 @@
         </w:rPr>
         <w:t>C</w:t>
       </w:r>
-      <w:bookmarkEnd w:id="10"/>
+      <w:bookmarkEnd w:id="9"/>
     </w:p>
     <w:p>
       <w:pPr>
@@ -5765,11 +5859,11 @@
         </w:numPr>
         <w:jc w:val="both"/>
       </w:pPr>
-      <w:bookmarkStart w:id="11" w:name="_Toc457483741"/>
+      <w:bookmarkStart w:id="10" w:name="_Toc468092848"/>
       <w:r>
         <w:t>Install IBM Data Studio</w:t>
       </w:r>
-      <w:bookmarkEnd w:id="11"/>
+      <w:bookmarkEnd w:id="10"/>
     </w:p>
     <w:p>
       <w:pPr>
@@ -6870,23 +6964,6 @@
     </w:p>
     <w:p>
       <w:pPr>
-        <w:pStyle w:val="ListParagraph"/>
-        <w:ind w:left="0"/>
-        <w:jc w:val="both"/>
-        <w:rPr>
-          <w:lang w:val="en-US"/>
-        </w:rPr>
-      </w:pPr>
-      <w:r>
-        <w:rPr>
-          <w:lang w:val="en-US"/>
-        </w:rPr>
-        <w:lastRenderedPageBreak/>
-        <w:br w:type="page"/>
-      </w:r>
-    </w:p>
-    <w:p>
-      <w:pPr>
         <w:pStyle w:val="Heading1"/>
         <w:numPr>
           <w:ilvl w:val="0"/>
@@ -6897,7 +6974,7 @@
           <w:lang w:val="en-US"/>
         </w:rPr>
       </w:pPr>
-      <w:bookmarkStart w:id="12" w:name="_Toc457483742"/>
+      <w:bookmarkStart w:id="11" w:name="_Toc468092849"/>
       <w:r>
         <w:rPr>
           <w:lang w:val="en-US"/>
@@ -6911,7 +6988,7 @@
         </w:rPr>
         <w:t>etup Internet Information Service (IIS)</w:t>
       </w:r>
-      <w:bookmarkEnd w:id="12"/>
+      <w:bookmarkEnd w:id="11"/>
     </w:p>
     <w:p>
       <w:pPr>
@@ -6984,11 +7061,11 @@
         </w:numPr>
         <w:jc w:val="both"/>
       </w:pPr>
-      <w:bookmarkStart w:id="13" w:name="_Toc457483743"/>
+      <w:bookmarkStart w:id="12" w:name="_Toc468092850"/>
       <w:r>
         <w:t>Active IIS7</w:t>
       </w:r>
-      <w:bookmarkEnd w:id="13"/>
+      <w:bookmarkEnd w:id="12"/>
     </w:p>
     <w:p>
       <w:pPr>
@@ -7449,7 +7526,7 @@
           <w:lang w:val="en-US"/>
         </w:rPr>
       </w:pPr>
-      <w:bookmarkStart w:id="14" w:name="_Toc457483744"/>
+      <w:bookmarkStart w:id="13" w:name="_Toc468092851"/>
       <w:r>
         <w:rPr>
           <w:rStyle w:val="Heading3Char"/>
@@ -7468,7 +7545,7 @@
         </w:rPr>
         <w:t xml:space="preserve"> in IIS</w:t>
       </w:r>
-      <w:bookmarkEnd w:id="14"/>
+      <w:bookmarkEnd w:id="13"/>
     </w:p>
     <w:p>
       <w:pPr>
@@ -7486,7 +7563,21 @@
         <w:rPr>
           <w:lang w:val="en-US"/>
         </w:rPr>
-        <w:t>open cmd as administrator and go to folder:</w:t>
+        <w:t xml:space="preserve">open </w:t>
+      </w:r>
+      <w:proofErr w:type="spellStart"/>
+      <w:r>
+        <w:rPr>
+          <w:lang w:val="en-US"/>
+        </w:rPr>
+        <w:t>cmd</w:t>
+      </w:r>
+      <w:proofErr w:type="spellEnd"/>
+      <w:r>
+        <w:rPr>
+          <w:lang w:val="en-US"/>
+        </w:rPr>
+        <w:t xml:space="preserve"> as administrator and go to folder:</w:t>
       </w:r>
     </w:p>
     <w:p>
@@ -7505,7 +7596,21 @@
         <w:rPr>
           <w:lang w:val="en-US"/>
         </w:rPr>
-        <w:t>%windir%\Microsoft.NET\Framework64\v4.0.30319\</w:t>
+        <w:t>%</w:t>
+      </w:r>
+      <w:proofErr w:type="spellStart"/>
+      <w:r>
+        <w:rPr>
+          <w:lang w:val="en-US"/>
+        </w:rPr>
+        <w:t>windir</w:t>
+      </w:r>
+      <w:proofErr w:type="spellEnd"/>
+      <w:r>
+        <w:rPr>
+          <w:lang w:val="en-US"/>
+        </w:rPr>
+        <w:t>%\Microsoft.NET\Framework64\v4.0.30319\</w:t>
       </w:r>
     </w:p>
     <w:p>
@@ -7540,7 +7645,21 @@
         <w:rPr>
           <w:lang w:val="en-US"/>
         </w:rPr>
-        <w:t>%windir%\Microsoft.NET\Framework\v4.0.30319\</w:t>
+        <w:t>%</w:t>
+      </w:r>
+      <w:proofErr w:type="spellStart"/>
+      <w:r>
+        <w:rPr>
+          <w:lang w:val="en-US"/>
+        </w:rPr>
+        <w:t>windir</w:t>
+      </w:r>
+      <w:proofErr w:type="spellEnd"/>
+      <w:r>
+        <w:rPr>
+          <w:lang w:val="en-US"/>
+        </w:rPr>
+        <w:t>%\Microsoft.NET\Framework\v4.0.30319\</w:t>
       </w:r>
     </w:p>
     <w:p>
@@ -7560,7 +7679,14 @@
         <w:rPr>
           <w:lang w:val="en-US"/>
         </w:rPr>
-        <w:t>type here: aspnet_regiis.exe</w:t>
+        <w:t xml:space="preserve">type here: </w:t>
+      </w:r>
+      <w:proofErr w:type="spellStart"/>
+      <w:r>
+        <w:rPr>
+          <w:lang w:val="en-US"/>
+        </w:rPr>
+        <w:t>aspnet_regiis.exe</w:t>
       </w:r>
       <w:r>
         <w:rPr>
@@ -7569,6 +7695,7 @@
         <w:softHyphen/>
         <w:t>ir</w:t>
       </w:r>
+      <w:proofErr w:type="spellEnd"/>
     </w:p>
     <w:p>
       <w:pPr>
@@ -7602,7 +7729,7 @@
           <w:lang w:val="en-US"/>
         </w:rPr>
       </w:pPr>
-      <w:bookmarkStart w:id="15" w:name="_Toc457483745"/>
+      <w:bookmarkStart w:id="14" w:name="_Toc468092852"/>
       <w:r>
         <w:rPr>
           <w:lang w:val="en-US"/>
@@ -7628,7 +7755,7 @@
         </w:rPr>
         <w:t xml:space="preserve"> web application</w:t>
       </w:r>
-      <w:bookmarkEnd w:id="15"/>
+      <w:bookmarkEnd w:id="14"/>
     </w:p>
     <w:p>
       <w:pPr>
@@ -7648,11 +7775,11 @@
         </w:numPr>
         <w:jc w:val="both"/>
       </w:pPr>
-      <w:bookmarkStart w:id="16" w:name="_Toc457483746"/>
+      <w:bookmarkStart w:id="15" w:name="_Toc468092853"/>
       <w:r>
         <w:t>Configure server components</w:t>
       </w:r>
-      <w:bookmarkEnd w:id="16"/>
+      <w:bookmarkEnd w:id="15"/>
     </w:p>
     <w:p>
       <w:pPr>
@@ -7722,7 +7849,7 @@
           <w:lang w:val="en-US"/>
         </w:rPr>
       </w:pPr>
-      <w:bookmarkStart w:id="17" w:name="_Toc457483747"/>
+      <w:bookmarkStart w:id="16" w:name="_Toc468092854"/>
       <w:r>
         <w:rPr>
           <w:lang w:val="en-US"/>
@@ -7765,7 +7892,7 @@
         </w:rPr>
         <w:t>ser</w:t>
       </w:r>
-      <w:bookmarkEnd w:id="17"/>
+      <w:bookmarkEnd w:id="16"/>
       <w:r>
         <w:rPr>
           <w:lang w:val="en-US"/>
@@ -8263,14 +8390,14 @@
           <w:lang w:val="en-US"/>
         </w:rPr>
       </w:pPr>
-      <w:bookmarkStart w:id="18" w:name="_Toc457483748"/>
+      <w:bookmarkStart w:id="17" w:name="_Toc468092855"/>
       <w:r>
         <w:rPr>
           <w:lang w:val="en-US"/>
         </w:rPr>
         <w:t>Configure IIS</w:t>
       </w:r>
-      <w:bookmarkEnd w:id="18"/>
+      <w:bookmarkEnd w:id="17"/>
     </w:p>
     <w:p>
       <w:pPr>
@@ -8436,7 +8563,21 @@
         <w:rPr>
           <w:lang w:val="en-US"/>
         </w:rPr>
-        <w:t>” to “NetworkService”</w:t>
+        <w:t>” to “</w:t>
+      </w:r>
+      <w:proofErr w:type="spellStart"/>
+      <w:r>
+        <w:rPr>
+          <w:lang w:val="en-US"/>
+        </w:rPr>
+        <w:t>NetworkService</w:t>
+      </w:r>
+      <w:proofErr w:type="spellEnd"/>
+      <w:r>
+        <w:rPr>
+          <w:lang w:val="en-US"/>
+        </w:rPr>
+        <w:t>”</w:t>
       </w:r>
     </w:p>
     <w:p>
@@ -8460,14 +8601,14 @@
           <w:lang w:val="en-US"/>
         </w:rPr>
       </w:pPr>
-      <w:bookmarkStart w:id="19" w:name="_Toc457483749"/>
+      <w:bookmarkStart w:id="18" w:name="_Toc468092856"/>
       <w:r>
         <w:rPr>
           <w:lang w:val="en-US"/>
         </w:rPr>
         <w:t>Create Website</w:t>
       </w:r>
-      <w:bookmarkEnd w:id="19"/>
+      <w:bookmarkEnd w:id="18"/>
     </w:p>
     <w:p>
       <w:pPr>
@@ -8843,13 +8984,104 @@
           <w:lang w:val="en-US"/>
         </w:rPr>
       </w:pPr>
-      <w:bookmarkStart w:id="20" w:name="_Toc457483750"/>
+      <w:bookmarkStart w:id="19" w:name="_Toc468092857"/>
       <w:r>
         <w:rPr>
           <w:lang w:val="en-US"/>
         </w:rPr>
         <w:t>Create empty database</w:t>
       </w:r>
+      <w:bookmarkEnd w:id="19"/>
+    </w:p>
+    <w:p>
+      <w:pPr>
+        <w:jc w:val="both"/>
+        <w:rPr>
+          <w:lang w:val="en-US"/>
+        </w:rPr>
+      </w:pPr>
+      <w:r>
+        <w:rPr>
+          <w:lang w:val="en-US"/>
+        </w:rPr>
+        <w:t xml:space="preserve">Depending on which database system is installed on your computer and you prefer to use, PostgreSQL or IBM DB2, you need to create an empty database before you are able to </w:t>
+      </w:r>
+      <w:r>
+        <w:rPr>
+          <w:lang w:val="en-US"/>
+        </w:rPr>
+        <w:t xml:space="preserve">restore </w:t>
+      </w:r>
+      <w:r>
+        <w:rPr>
+          <w:lang w:val="en-US"/>
+        </w:rPr>
+        <w:t>one of the two d</w:t>
+      </w:r>
+      <w:r>
+        <w:rPr>
+          <w:lang w:val="en-US"/>
+        </w:rPr>
+        <w:t>atabase</w:t>
+      </w:r>
+      <w:r>
+        <w:rPr>
+          <w:lang w:val="en-US"/>
+        </w:rPr>
+        <w:t>s</w:t>
+      </w:r>
+      <w:r>
+        <w:rPr>
+          <w:lang w:val="en-US"/>
+        </w:rPr>
+        <w:t xml:space="preserve"> provided </w:t>
+      </w:r>
+      <w:r>
+        <w:rPr>
+          <w:lang w:val="en-US"/>
+        </w:rPr>
+        <w:t xml:space="preserve">with the </w:t>
+      </w:r>
+      <w:r>
+        <w:rPr>
+          <w:lang w:val="en-US"/>
+        </w:rPr>
+        <w:t>BEXIS</w:t>
+      </w:r>
+      <w:r>
+        <w:rPr>
+          <w:lang w:val="en-US"/>
+        </w:rPr>
+        <w:t xml:space="preserve"> </w:t>
+      </w:r>
+      <w:r>
+        <w:rPr>
+          <w:lang w:val="en-US"/>
+        </w:rPr>
+        <w:t xml:space="preserve">installation </w:t>
+      </w:r>
+      <w:r>
+        <w:rPr>
+          <w:lang w:val="en-US"/>
+        </w:rPr>
+        <w:t>package.</w:t>
+      </w:r>
+    </w:p>
+    <w:p>
+      <w:pPr>
+        <w:pStyle w:val="Heading3"/>
+        <w:jc w:val="both"/>
+        <w:rPr>
+          <w:lang w:val="en-US"/>
+        </w:rPr>
+      </w:pPr>
+      <w:bookmarkStart w:id="20" w:name="_Toc468092858"/>
+      <w:r>
+        <w:rPr>
+          <w:lang w:val="en-US"/>
+        </w:rPr>
+        <w:t>4.1.4.1. Create empty database on PostgreSQL</w:t>
+      </w:r>
       <w:bookmarkEnd w:id="20"/>
     </w:p>
     <w:p>
@@ -8863,98 +9095,35 @@
         <w:rPr>
           <w:lang w:val="en-US"/>
         </w:rPr>
-        <w:t xml:space="preserve">Depending on which database system is installed on your computer and you prefer to use, PostgreSQL or IBM DB2, you need to create an empty database before you are able to </w:t>
-      </w:r>
-      <w:r>
-        <w:rPr>
-          <w:lang w:val="en-US"/>
-        </w:rPr>
-        <w:t xml:space="preserve">restore </w:t>
-      </w:r>
-      <w:r>
-        <w:rPr>
-          <w:lang w:val="en-US"/>
-        </w:rPr>
-        <w:t>one of the two d</w:t>
-      </w:r>
-      <w:r>
-        <w:rPr>
-          <w:lang w:val="en-US"/>
-        </w:rPr>
-        <w:t>atabase</w:t>
-      </w:r>
-      <w:r>
-        <w:rPr>
-          <w:lang w:val="en-US"/>
-        </w:rPr>
-        <w:t>s</w:t>
-      </w:r>
-      <w:r>
-        <w:rPr>
-          <w:lang w:val="en-US"/>
-        </w:rPr>
-        <w:t xml:space="preserve"> provided </w:t>
-      </w:r>
-      <w:r>
-        <w:rPr>
-          <w:lang w:val="en-US"/>
-        </w:rPr>
-        <w:t xml:space="preserve">with the </w:t>
-      </w:r>
-      <w:r>
-        <w:rPr>
-          <w:lang w:val="en-US"/>
-        </w:rPr>
-        <w:t>BEXIS</w:t>
-      </w:r>
-      <w:r>
-        <w:rPr>
-          <w:lang w:val="en-US"/>
-        </w:rPr>
-        <w:t xml:space="preserve"> </w:t>
-      </w:r>
-      <w:r>
-        <w:rPr>
-          <w:lang w:val="en-US"/>
-        </w:rPr>
-        <w:t xml:space="preserve">installation </w:t>
-      </w:r>
-      <w:r>
-        <w:rPr>
-          <w:lang w:val="en-US"/>
-        </w:rPr>
-        <w:t>package.</w:t>
-      </w:r>
-    </w:p>
-    <w:p>
-      <w:pPr>
-        <w:pStyle w:val="Heading3"/>
-        <w:jc w:val="both"/>
-        <w:rPr>
-          <w:lang w:val="en-US"/>
-        </w:rPr>
-      </w:pPr>
-      <w:bookmarkStart w:id="21" w:name="_Toc457483751"/>
-      <w:r>
-        <w:rPr>
-          <w:lang w:val="en-US"/>
-        </w:rPr>
-        <w:t>4.1.4.1. Create empty database on PostgreSQL</w:t>
-      </w:r>
-      <w:bookmarkEnd w:id="21"/>
-    </w:p>
-    <w:p>
-      <w:pPr>
-        <w:jc w:val="both"/>
-        <w:rPr>
-          <w:lang w:val="en-US"/>
-        </w:rPr>
-      </w:pPr>
-      <w:r>
-        <w:rPr>
-          <w:lang w:val="en-US"/>
-        </w:rPr>
-        <w:t xml:space="preserve">Open pgAdmin. Double click on the “PostgreSQL 9.3 (localhost: 5432)”. A popup window will open where you need to enter the password for user ‘postgres’. Please enter “1” as the password you defined when you installed PostgreSQL. </w:t>
+        <w:t xml:space="preserve">Open </w:t>
+      </w:r>
+      <w:proofErr w:type="spellStart"/>
+      <w:r>
+        <w:rPr>
+          <w:lang w:val="en-US"/>
+        </w:rPr>
+        <w:t>pgAdmin</w:t>
+      </w:r>
+      <w:proofErr w:type="spellEnd"/>
+      <w:r>
+        <w:rPr>
+          <w:lang w:val="en-US"/>
+        </w:rPr>
+        <w:t>. Double click on the “PostgreSQL 9.3 (localhost: 5432)”. A popup window will open where you need to enter the password for user ‘</w:t>
+      </w:r>
+      <w:proofErr w:type="spellStart"/>
+      <w:r>
+        <w:rPr>
+          <w:lang w:val="en-US"/>
+        </w:rPr>
+        <w:t>postgres</w:t>
+      </w:r>
+      <w:proofErr w:type="spellEnd"/>
+      <w:r>
+        <w:rPr>
+          <w:lang w:val="en-US"/>
+        </w:rPr>
+        <w:t xml:space="preserve">’. Please enter “1” as the password you defined when you installed PostgreSQL. </w:t>
       </w:r>
     </w:p>
     <w:p>
@@ -9156,14 +9325,14 @@
           <w:lang w:val="en-US"/>
         </w:rPr>
       </w:pPr>
-      <w:bookmarkStart w:id="22" w:name="_Toc457483752"/>
+      <w:bookmarkStart w:id="21" w:name="_Toc468092859"/>
       <w:r>
         <w:rPr>
           <w:lang w:val="en-US"/>
         </w:rPr>
         <w:t>4.1.4.2. Create empty database on DB2</w:t>
       </w:r>
-      <w:bookmarkEnd w:id="22"/>
+      <w:bookmarkEnd w:id="21"/>
     </w:p>
     <w:p>
       <w:pPr>
@@ -9943,7 +10112,7 @@
           <w:lang w:val="en-US"/>
         </w:rPr>
       </w:pPr>
-      <w:bookmarkStart w:id="23" w:name="_Toc457483753"/>
+      <w:bookmarkStart w:id="22" w:name="_Toc468092860"/>
       <w:r>
         <w:rPr>
           <w:lang w:val="en-US"/>
@@ -9962,7 +10131,7 @@
         </w:rPr>
         <w:t xml:space="preserve"> package</w:t>
       </w:r>
-      <w:bookmarkEnd w:id="23"/>
+      <w:bookmarkEnd w:id="22"/>
     </w:p>
     <w:p>
       <w:pPr>
@@ -9976,7 +10145,7 @@
           <w:lang w:val="en-US"/>
         </w:rPr>
       </w:pPr>
-      <w:bookmarkStart w:id="24" w:name="_Toc457483754"/>
+      <w:bookmarkStart w:id="23" w:name="_Toc468092861"/>
       <w:r>
         <w:rPr>
           <w:lang w:val="en-US"/>
@@ -9995,7 +10164,7 @@
         </w:rPr>
         <w:t xml:space="preserve"> (new installation)</w:t>
       </w:r>
-      <w:bookmarkEnd w:id="24"/>
+      <w:bookmarkEnd w:id="23"/>
     </w:p>
     <w:p>
       <w:pPr>
@@ -10179,14 +10348,36 @@
         <w:rPr>
           <w:lang w:val="en-US"/>
         </w:rPr>
-        <w:t>set “CreateDatabase” to “true“</w:t>
-      </w:r>
-      <w:r>
-        <w:rPr>
-          <w:lang w:val="en-US"/>
-        </w:rPr>
-        <w:t xml:space="preserve"> in section appSettings</w:t>
-      </w:r>
+        <w:t>set “</w:t>
+      </w:r>
+      <w:proofErr w:type="spellStart"/>
+      <w:r>
+        <w:rPr>
+          <w:lang w:val="en-US"/>
+        </w:rPr>
+        <w:t>CreateDatabase</w:t>
+      </w:r>
+      <w:proofErr w:type="spellEnd"/>
+      <w:r>
+        <w:rPr>
+          <w:lang w:val="en-US"/>
+        </w:rPr>
+        <w:t>” to “true“</w:t>
+      </w:r>
+      <w:r>
+        <w:rPr>
+          <w:lang w:val="en-US"/>
+        </w:rPr>
+        <w:t xml:space="preserve"> in section </w:t>
+      </w:r>
+      <w:proofErr w:type="spellStart"/>
+      <w:r>
+        <w:rPr>
+          <w:lang w:val="en-US"/>
+        </w:rPr>
+        <w:t>appSettings</w:t>
+      </w:r>
+      <w:proofErr w:type="spellEnd"/>
     </w:p>
     <w:p>
       <w:pPr>
@@ -10236,7 +10427,29 @@
           <w:szCs w:val="28"/>
           <w:lang w:val="en-US"/>
         </w:rPr>
-        <w:t>set “CreateDatabase” to “</w:t>
+        <w:t>set “</w:t>
+      </w:r>
+      <w:proofErr w:type="spellStart"/>
+      <w:r>
+        <w:rPr>
+          <w:b/>
+          <w:color w:val="FF0000"/>
+          <w:sz w:val="28"/>
+          <w:szCs w:val="28"/>
+          <w:lang w:val="en-US"/>
+        </w:rPr>
+        <w:t>CreateDatabase</w:t>
+      </w:r>
+      <w:proofErr w:type="spellEnd"/>
+      <w:r>
+        <w:rPr>
+          <w:b/>
+          <w:color w:val="FF0000"/>
+          <w:sz w:val="28"/>
+          <w:szCs w:val="28"/>
+          <w:lang w:val="en-US"/>
+        </w:rPr>
+        <w:t>” to “</w:t>
       </w:r>
       <w:r>
         <w:rPr>
@@ -10295,8 +10508,16 @@
         <w:rPr>
           <w:lang w:val="en-US"/>
         </w:rPr>
-        <w:t>check (and adapt) workspace path in section appSettings</w:t>
-      </w:r>
+        <w:t xml:space="preserve">check (and adapt) workspace path in section </w:t>
+      </w:r>
+      <w:proofErr w:type="spellStart"/>
+      <w:r>
+        <w:rPr>
+          <w:lang w:val="en-US"/>
+        </w:rPr>
+        <w:t>appSettings</w:t>
+      </w:r>
+      <w:proofErr w:type="spellEnd"/>
     </w:p>
     <w:p>
       <w:pPr>
@@ -10326,8 +10547,16 @@
         <w:rPr>
           <w:lang w:val="en-US"/>
         </w:rPr>
-        <w:t xml:space="preserve"> path in section appSettings</w:t>
-      </w:r>
+        <w:t xml:space="preserve"> path in section </w:t>
+      </w:r>
+      <w:proofErr w:type="spellStart"/>
+      <w:r>
+        <w:rPr>
+          <w:lang w:val="en-US"/>
+        </w:rPr>
+        <w:t>appSettings</w:t>
+      </w:r>
+      <w:proofErr w:type="spellEnd"/>
     </w:p>
     <w:p>
       <w:pPr>
@@ -10529,7 +10758,7 @@
           <w:lang w:val="en-US"/>
         </w:rPr>
       </w:pPr>
-      <w:bookmarkStart w:id="25" w:name="_Toc457483755"/>
+      <w:bookmarkStart w:id="24" w:name="_Toc468092862"/>
       <w:r>
         <w:rPr>
           <w:sz w:val="20"/>
@@ -10538,7 +10767,7 @@
         </w:rPr>
         <w:t>Deploy Website (patch existing installation)</w:t>
       </w:r>
-      <w:bookmarkEnd w:id="25"/>
+      <w:bookmarkEnd w:id="24"/>
     </w:p>
     <w:p>
       <w:pPr>
@@ -10627,7 +10856,43 @@
           <w:color w:val="000000"/>
           <w:lang w:val="en-US" w:eastAsia="de-DE"/>
         </w:rPr>
-        <w:t>f there are changes in the web.config, you will find in patch directory a web_update.config. From this file, the changes have to be taken.</w:t>
+        <w:t xml:space="preserve">f there are changes in the </w:t>
+      </w:r>
+      <w:proofErr w:type="spellStart"/>
+      <w:r>
+        <w:rPr>
+          <w:rFonts w:cs="Calibri"/>
+          <w:color w:val="000000"/>
+          <w:lang w:val="en-US" w:eastAsia="de-DE"/>
+        </w:rPr>
+        <w:t>web.config</w:t>
+      </w:r>
+      <w:proofErr w:type="spellEnd"/>
+      <w:r>
+        <w:rPr>
+          <w:rFonts w:cs="Calibri"/>
+          <w:color w:val="000000"/>
+          <w:lang w:val="en-US" w:eastAsia="de-DE"/>
+        </w:rPr>
+        <w:t xml:space="preserve">, you will find in patch directory a </w:t>
+      </w:r>
+      <w:proofErr w:type="spellStart"/>
+      <w:r>
+        <w:rPr>
+          <w:rFonts w:cs="Calibri"/>
+          <w:color w:val="000000"/>
+          <w:lang w:val="en-US" w:eastAsia="de-DE"/>
+        </w:rPr>
+        <w:t>web_update.config</w:t>
+      </w:r>
+      <w:proofErr w:type="spellEnd"/>
+      <w:r>
+        <w:rPr>
+          <w:rFonts w:cs="Calibri"/>
+          <w:color w:val="000000"/>
+          <w:lang w:val="en-US" w:eastAsia="de-DE"/>
+        </w:rPr>
+        <w:t>. From this file, the changes have to be taken.</w:t>
       </w:r>
       <w:r>
         <w:rPr>
@@ -10735,7 +11000,25 @@
           <w:color w:val="000000"/>
           <w:lang w:val="en-US" w:eastAsia="de-DE"/>
         </w:rPr>
-        <w:t>The patch will neither overwrite settings in the web.config file nor the database</w:t>
+        <w:t xml:space="preserve">The patch will neither overwrite settings in the </w:t>
+      </w:r>
+      <w:proofErr w:type="spellStart"/>
+      <w:r>
+        <w:rPr>
+          <w:rFonts w:cs="Calibri"/>
+          <w:color w:val="000000"/>
+          <w:lang w:val="en-US" w:eastAsia="de-DE"/>
+        </w:rPr>
+        <w:t>web.config</w:t>
+      </w:r>
+      <w:proofErr w:type="spellEnd"/>
+      <w:r>
+        <w:rPr>
+          <w:rFonts w:cs="Calibri"/>
+          <w:color w:val="000000"/>
+          <w:lang w:val="en-US" w:eastAsia="de-DE"/>
+        </w:rPr>
+        <w:t xml:space="preserve"> file nor the database</w:t>
       </w:r>
     </w:p>
     <w:p>
@@ -10763,14 +11046,14 @@
           <w:lang w:val="en-US"/>
         </w:rPr>
       </w:pPr>
-      <w:bookmarkStart w:id="26" w:name="_Toc457483756"/>
+      <w:bookmarkStart w:id="25" w:name="_Toc468092863"/>
       <w:r>
         <w:rPr>
           <w:lang w:val="en-US"/>
         </w:rPr>
         <w:t>SSL Setup</w:t>
       </w:r>
-      <w:bookmarkEnd w:id="26"/>
+      <w:bookmarkEnd w:id="25"/>
     </w:p>
     <w:p>
       <w:pPr>
@@ -10988,7 +11271,10 @@
                               <w:ind w:left="303"/>
                             </w:pPr>
                             <w:r>
-                              <w:t>Open IIS</w:t>
+                              <w:t xml:space="preserve">Open </w:t>
+                            </w:r>
+                            <w:r>
+                              <w:t>IIS</w:t>
                             </w:r>
                           </w:p>
                           <w:p>
@@ -11061,7 +11347,10 @@
                         <w:ind w:left="303"/>
                       </w:pPr>
                       <w:r>
-                        <w:t>Open IIS</w:t>
+                        <w:t xml:space="preserve">Open </w:t>
+                      </w:r>
+                      <w:r>
+                        <w:t>IIS</w:t>
                       </w:r>
                     </w:p>
                     <w:p>
@@ -11419,7 +11708,10 @@
                               <w:ind w:left="303"/>
                             </w:pPr>
                             <w:r>
-                              <w:t>Select „https“ as Type</w:t>
+                              <w:t xml:space="preserve">Select </w:t>
+                            </w:r>
+                            <w:r>
+                              <w:t>„https“ as Type</w:t>
                             </w:r>
                           </w:p>
                           <w:p>
@@ -11517,7 +11809,10 @@
                         <w:ind w:left="303"/>
                       </w:pPr>
                       <w:r>
-                        <w:t>Select „https“ as Type</w:t>
+                        <w:t xml:space="preserve">Select </w:t>
+                      </w:r>
+                      <w:r>
+                        <w:t>„https“ as Type</w:t>
                       </w:r>
                     </w:p>
                     <w:p>
@@ -12284,14 +12579,14 @@
           <w:lang w:val="en-US"/>
         </w:rPr>
       </w:pPr>
-      <w:bookmarkStart w:id="27" w:name="_Toc457483757"/>
+      <w:bookmarkStart w:id="26" w:name="_Toc468092864"/>
       <w:r>
         <w:rPr>
           <w:lang w:val="en-US"/>
         </w:rPr>
         <w:t>Start Website</w:t>
       </w:r>
-      <w:bookmarkEnd w:id="27"/>
+      <w:bookmarkEnd w:id="26"/>
     </w:p>
     <w:p>
       <w:pPr>
@@ -12422,14 +12717,50 @@
         <w:rPr>
           <w:lang w:val="en-US"/>
         </w:rPr>
-        <w:t xml:space="preserve"> with a text editor</w:t>
-      </w:r>
-      <w:r>
-        <w:rPr>
-          <w:lang w:val="en-US"/>
-        </w:rPr>
-        <w:t>set “CreateDatabase” to “false“ in section appSettings</w:t>
-      </w:r>
+        <w:t xml:space="preserve"> with a text </w:t>
+      </w:r>
+      <w:proofErr w:type="spellStart"/>
+      <w:r>
+        <w:rPr>
+          <w:lang w:val="en-US"/>
+        </w:rPr>
+        <w:t>editor</w:t>
+      </w:r>
+      <w:r>
+        <w:rPr>
+          <w:lang w:val="en-US"/>
+        </w:rPr>
+        <w:t>set</w:t>
+      </w:r>
+      <w:proofErr w:type="spellEnd"/>
+      <w:r>
+        <w:rPr>
+          <w:lang w:val="en-US"/>
+        </w:rPr>
+        <w:t xml:space="preserve"> “</w:t>
+      </w:r>
+      <w:proofErr w:type="spellStart"/>
+      <w:r>
+        <w:rPr>
+          <w:lang w:val="en-US"/>
+        </w:rPr>
+        <w:t>CreateDatabase</w:t>
+      </w:r>
+      <w:proofErr w:type="spellEnd"/>
+      <w:r>
+        <w:rPr>
+          <w:lang w:val="en-US"/>
+        </w:rPr>
+        <w:t xml:space="preserve">” to “false“ in section </w:t>
+      </w:r>
+      <w:proofErr w:type="spellStart"/>
+      <w:r>
+        <w:rPr>
+          <w:lang w:val="en-US"/>
+        </w:rPr>
+        <w:t>appSettings</w:t>
+      </w:r>
+      <w:proofErr w:type="spellEnd"/>
     </w:p>
     <w:p>
       <w:pPr>
@@ -12453,42 +12784,42 @@
           <w:lang w:val="en-US"/>
         </w:rPr>
       </w:pPr>
-      <w:bookmarkStart w:id="28" w:name="_Toc457483758"/>
+      <w:bookmarkStart w:id="27" w:name="_Toc468092865"/>
       <w:r>
         <w:rPr>
           <w:lang w:val="en-US"/>
         </w:rPr>
         <w:t>Errors</w:t>
       </w:r>
+      <w:bookmarkEnd w:id="27"/>
+    </w:p>
+    <w:p>
+      <w:pPr>
+        <w:jc w:val="both"/>
+        <w:rPr>
+          <w:rFonts w:ascii="Tw Cen MT" w:hAnsi="Tw Cen MT"/>
+          <w:lang w:val="en-US"/>
+        </w:rPr>
+      </w:pPr>
+    </w:p>
+    <w:p>
+      <w:pPr>
+        <w:pStyle w:val="Heading3"/>
+        <w:jc w:val="both"/>
+        <w:rPr>
+          <w:rFonts w:ascii="Calibri" w:hAnsi="Calibri"/>
+          <w:lang w:val="en-US"/>
+        </w:rPr>
+      </w:pPr>
+      <w:bookmarkStart w:id="28" w:name="_Toc468092866"/>
+      <w:r>
+        <w:rPr>
+          <w:rFonts w:ascii="Calibri" w:hAnsi="Calibri"/>
+          <w:lang w:val="en-US"/>
+        </w:rPr>
+        <w:t>ERROR [08004][IBM] SQL30061</w:t>
+      </w:r>
       <w:bookmarkEnd w:id="28"/>
-    </w:p>
-    <w:p>
-      <w:pPr>
-        <w:jc w:val="both"/>
-        <w:rPr>
-          <w:rFonts w:ascii="Tw Cen MT" w:hAnsi="Tw Cen MT"/>
-          <w:lang w:val="en-US"/>
-        </w:rPr>
-      </w:pPr>
-    </w:p>
-    <w:p>
-      <w:pPr>
-        <w:pStyle w:val="Heading3"/>
-        <w:jc w:val="both"/>
-        <w:rPr>
-          <w:rFonts w:ascii="Calibri" w:hAnsi="Calibri"/>
-          <w:lang w:val="en-US"/>
-        </w:rPr>
-      </w:pPr>
-      <w:bookmarkStart w:id="29" w:name="_Toc457483759"/>
-      <w:r>
-        <w:rPr>
-          <w:rFonts w:ascii="Calibri" w:hAnsi="Calibri"/>
-          <w:lang w:val="en-US"/>
-        </w:rPr>
-        <w:t>ERROR [08004][IBM] SQL30061</w:t>
-      </w:r>
-      <w:bookmarkEnd w:id="29"/>
     </w:p>
     <w:p>
       <w:pPr>
@@ -12585,7 +12916,7 @@
           <w:rFonts w:ascii="Calibri" w:hAnsi="Calibri"/>
         </w:rPr>
       </w:pPr>
-      <w:bookmarkStart w:id="30" w:name="_Toc457483760"/>
+      <w:bookmarkStart w:id="29" w:name="_Toc468092867"/>
       <w:r>
         <w:rPr>
           <w:rFonts w:ascii="Calibri" w:hAnsi="Calibri"/>
@@ -12593,7 +12924,7 @@
         <w:lastRenderedPageBreak/>
         <w:t>ERROR [08001][IBM] SQL30081n</w:t>
       </w:r>
-      <w:bookmarkEnd w:id="30"/>
+      <w:bookmarkEnd w:id="29"/>
     </w:p>
     <w:p>
       <w:pPr>
@@ -12636,7 +12967,7 @@
           <w:lang w:val="en-US"/>
         </w:rPr>
       </w:pPr>
-      <w:bookmarkStart w:id="31" w:name="_Toc457483761"/>
+      <w:bookmarkStart w:id="30" w:name="_Toc468092868"/>
       <w:r>
         <w:rPr>
           <w:rFonts w:ascii="Calibri" w:hAnsi="Calibri"/>
@@ -12644,7 +12975,7 @@
         </w:rPr>
         <w:t>ERROR  HTTP-ERROR 403.14</w:t>
       </w:r>
-      <w:bookmarkEnd w:id="31"/>
+      <w:bookmarkEnd w:id="30"/>
     </w:p>
     <w:p>
       <w:pPr>
@@ -12730,7 +13061,7 @@
           <w:lang w:val="en-US"/>
         </w:rPr>
       </w:pPr>
-      <w:bookmarkStart w:id="32" w:name="_Toc457483762"/>
+      <w:bookmarkStart w:id="31" w:name="_Toc468092869"/>
       <w:r>
         <w:rPr>
           <w:rFonts w:ascii="Calibri" w:hAnsi="Calibri"/>
@@ -12738,7 +13069,7 @@
         </w:rPr>
         <w:t>ERROR HTTP- ERROR 404.2</w:t>
       </w:r>
-      <w:bookmarkEnd w:id="32"/>
+      <w:bookmarkEnd w:id="31"/>
     </w:p>
     <w:p>
       <w:pPr>
@@ -12756,7 +13087,21 @@
         <w:rPr>
           <w:lang w:val="en-US"/>
         </w:rPr>
-        <w:t xml:space="preserve"> change apppool in II7 to integrated (asp.net 4)</w:t>
+        <w:t xml:space="preserve"> change </w:t>
+      </w:r>
+      <w:proofErr w:type="spellStart"/>
+      <w:r>
+        <w:rPr>
+          <w:lang w:val="en-US"/>
+        </w:rPr>
+        <w:t>apppool</w:t>
+      </w:r>
+      <w:proofErr w:type="spellEnd"/>
+      <w:r>
+        <w:rPr>
+          <w:lang w:val="en-US"/>
+        </w:rPr>
+        <w:t xml:space="preserve"> in II7 to integrated (asp.net 4)</w:t>
       </w:r>
     </w:p>
     <w:p>
@@ -12768,7 +13113,7 @@
           <w:lang w:val="en-US"/>
         </w:rPr>
       </w:pPr>
-      <w:bookmarkStart w:id="33" w:name="_Toc457483763"/>
+      <w:bookmarkStart w:id="32" w:name="_Toc468092870"/>
       <w:r>
         <w:rPr>
           <w:rFonts w:ascii="Calibri" w:hAnsi="Calibri"/>
@@ -12776,7 +13121,7 @@
         </w:rPr>
         <w:t>ERROR  SQL1159</w:t>
       </w:r>
-      <w:bookmarkEnd w:id="33"/>
+      <w:bookmarkEnd w:id="32"/>
     </w:p>
     <w:p>
       <w:pPr>
@@ -12936,6 +13281,7 @@
         </w:rPr>
         <w:t>Process Model – Identity change to “</w:t>
       </w:r>
+      <w:proofErr w:type="spellStart"/>
       <w:r>
         <w:rPr>
           <w:b/>
@@ -12943,6 +13289,7 @@
         </w:rPr>
         <w:t>NetworkService</w:t>
       </w:r>
+      <w:proofErr w:type="spellEnd"/>
       <w:r>
         <w:rPr>
           <w:lang w:val="en-US"/>
@@ -12957,6 +13304,8 @@
           <w:lang w:val="en-US"/>
         </w:rPr>
       </w:pPr>
+      <w:bookmarkStart w:id="33" w:name="_GoBack"/>
+      <w:bookmarkEnd w:id="33"/>
     </w:p>
     <w:sectPr>
       <w:footerReference w:type="default" r:id="rId47"/>
@@ -15724,7 +16073,7 @@
 </file>
 
 <file path=customXml/itemProps1.xml><?xml version="1.0" encoding="utf-8"?>
-<ds:datastoreItem xmlns:ds="http://schemas.openxmlformats.org/officeDocument/2006/customXml" ds:itemID="{B5FEAC5C-D248-4150-9542-43DE99C6A6CC}">
+<ds:datastoreItem xmlns:ds="http://schemas.openxmlformats.org/officeDocument/2006/customXml" ds:itemID="{355B1B33-9C4F-4E7E-90BC-408F6630A87B}">
   <ds:schemaRefs>
     <ds:schemaRef ds:uri="http://schemas.openxmlformats.org/officeDocument/2006/bibliography"/>
   </ds:schemaRefs>

</xml_diff>

<commit_message>
some changes in installation manual
Related Work Items: #1352
</commit_message>
<xml_diff>
--- a/Manuals/2.10.0/BEXIS2100_Installation_Manual.docx
+++ b/Manuals/2.10.0/BEXIS2100_Installation_Manual.docx
@@ -10,8 +10,6 @@
           <w:lang w:val="en-US"/>
         </w:rPr>
       </w:pPr>
-      <w:bookmarkStart w:id="0" w:name="_GoBack"/>
-      <w:bookmarkEnd w:id="0"/>
       <w:r>
         <w:rPr>
           <w:lang w:val="en-US"/>
@@ -431,8 +429,9 @@
           <w:i w:val="0"/>
           <w:lang w:val="en-US"/>
         </w:rPr>
-        <w:t>David Blaa, Andreas Ostrowski</w:t>
-      </w:r>
+        <w:t xml:space="preserve">David </w:t>
+      </w:r>
+      <w:proofErr w:type="spellStart"/>
       <w:r>
         <w:rPr>
           <w:rStyle w:val="SubtleEmphasis"/>
@@ -440,8 +439,9 @@
           <w:i w:val="0"/>
           <w:lang w:val="en-US"/>
         </w:rPr>
-        <w:t xml:space="preserve">, </w:t>
-      </w:r>
+        <w:t>Blaa</w:t>
+      </w:r>
+      <w:proofErr w:type="spellEnd"/>
       <w:r>
         <w:rPr>
           <w:rStyle w:val="SubtleEmphasis"/>
@@ -449,8 +449,9 @@
           <w:i w:val="0"/>
           <w:lang w:val="en-US"/>
         </w:rPr>
-        <w:t xml:space="preserve">Nafiseh Navabpour, </w:t>
-      </w:r>
+        <w:t xml:space="preserve">, Andreas </w:t>
+      </w:r>
+      <w:proofErr w:type="spellStart"/>
       <w:r>
         <w:rPr>
           <w:rStyle w:val="SubtleEmphasis"/>
@@ -458,8 +459,47 @@
           <w:i w:val="0"/>
           <w:lang w:val="en-US"/>
         </w:rPr>
-        <w:t>Roman Gerlach</w:t>
-      </w:r>
+        <w:t>Ostrowski</w:t>
+      </w:r>
+      <w:proofErr w:type="spellEnd"/>
+      <w:r>
+        <w:rPr>
+          <w:rStyle w:val="SubtleEmphasis"/>
+          <w:rFonts w:cs="Arial"/>
+          <w:i w:val="0"/>
+          <w:lang w:val="en-US"/>
+        </w:rPr>
+        <w:t xml:space="preserve">, </w:t>
+      </w:r>
+      <w:r>
+        <w:rPr>
+          <w:rStyle w:val="SubtleEmphasis"/>
+          <w:rFonts w:cs="Arial"/>
+          <w:i w:val="0"/>
+          <w:lang w:val="en-US"/>
+        </w:rPr>
+        <w:t xml:space="preserve">Nafiseh Navabpour, </w:t>
+      </w:r>
+      <w:r>
+        <w:rPr>
+          <w:rStyle w:val="SubtleEmphasis"/>
+          <w:rFonts w:cs="Arial"/>
+          <w:i w:val="0"/>
+          <w:lang w:val="en-US"/>
+        </w:rPr>
+        <w:t xml:space="preserve">Roman </w:t>
+      </w:r>
+      <w:proofErr w:type="spellStart"/>
+      <w:r>
+        <w:rPr>
+          <w:rStyle w:val="SubtleEmphasis"/>
+          <w:rFonts w:cs="Arial"/>
+          <w:i w:val="0"/>
+          <w:lang w:val="en-US"/>
+        </w:rPr>
+        <w:t>Gerlach</w:t>
+      </w:r>
+      <w:proofErr w:type="spellEnd"/>
     </w:p>
     <w:p>
       <w:pPr>
@@ -3755,7 +3795,7 @@
         </w:numPr>
         <w:jc w:val="both"/>
       </w:pPr>
-      <w:bookmarkStart w:id="1" w:name="_Toc468092838"/>
+      <w:bookmarkStart w:id="0" w:name="_Toc468092838"/>
       <w:r>
         <w:lastRenderedPageBreak/>
         <w:t>BEXIS</w:t>
@@ -3763,7 +3803,7 @@
       <w:r>
         <w:t xml:space="preserve"> Package</w:t>
       </w:r>
-      <w:bookmarkEnd w:id="1"/>
+      <w:bookmarkEnd w:id="0"/>
     </w:p>
     <w:p>
       <w:pPr>
@@ -3816,7 +3856,7 @@
       <w:pPr>
         <w:pStyle w:val="ListParagraph"/>
         <w:numPr>
-          <w:ilvl w:val="1"/>
+          <w:ilvl w:val="0"/>
           <w:numId w:val="2"/>
         </w:numPr>
         <w:jc w:val="both"/>
@@ -3828,63 +3868,158 @@
         <w:rPr>
           <w:lang w:val="en-US"/>
         </w:rPr>
-        <w:t>BEXIS291_full.ZIP</w:t>
-      </w:r>
-      <w:r>
-        <w:rPr>
-          <w:lang w:val="en-GB"/>
-        </w:rPr>
-        <w:t xml:space="preserve"> </w:t>
-      </w:r>
-      <w:r>
-        <w:rPr>
-          <w:lang w:val="en-GB"/>
-        </w:rPr>
-        <w:t>for a new installation</w:t>
-      </w:r>
-    </w:p>
-    <w:p>
-      <w:pPr>
-        <w:pStyle w:val="ListParagraph"/>
+        <w:t xml:space="preserve">Unzip </w:t>
+      </w:r>
+      <w:r>
+        <w:rPr>
+          <w:lang w:val="en-US"/>
+        </w:rPr>
+        <w:t>BEXIS</w:t>
+      </w:r>
+      <w:r>
+        <w:rPr>
+          <w:lang w:val="en-US"/>
+        </w:rPr>
+        <w:t>210_full</w:t>
+      </w:r>
+      <w:r>
+        <w:rPr>
+          <w:lang w:val="en-US"/>
+        </w:rPr>
+        <w:t>.zip</w:t>
+      </w:r>
+      <w:r>
+        <w:rPr>
+          <w:lang w:val="en-US"/>
+        </w:rPr>
+        <w:t xml:space="preserve"> (</w:t>
+      </w:r>
+      <w:r>
+        <w:rPr>
+          <w:lang w:val="en-US"/>
+        </w:rPr>
+        <w:t>Usage of contained files and fo</w:t>
+      </w:r>
+      <w:r>
+        <w:rPr>
+          <w:lang w:val="en-US"/>
+        </w:rPr>
+        <w:t>lders is described in section 4)</w:t>
+      </w:r>
+    </w:p>
+    <w:p>
+      <w:pPr>
+        <w:pStyle w:val="Heading1"/>
+        <w:numPr>
+          <w:ilvl w:val="0"/>
+          <w:numId w:val="4"/>
+        </w:numPr>
+        <w:jc w:val="both"/>
+        <w:rPr>
+          <w:lang w:val="en-US"/>
+        </w:rPr>
+      </w:pPr>
+      <w:bookmarkStart w:id="1" w:name="_Toc468092839"/>
+      <w:r>
+        <w:rPr>
+          <w:lang w:val="en-US"/>
+        </w:rPr>
+        <w:t>Additional Software / Prerequisites</w:t>
+      </w:r>
+      <w:bookmarkEnd w:id="1"/>
+    </w:p>
+    <w:p>
+      <w:pPr>
+        <w:jc w:val="both"/>
+        <w:rPr>
+          <w:lang w:val="en-US"/>
+        </w:rPr>
+      </w:pPr>
+      <w:r>
+        <w:rPr>
+          <w:lang w:val="en-US"/>
+        </w:rPr>
+        <w:t xml:space="preserve">The following software is needed to run the </w:t>
+      </w:r>
+      <w:r>
+        <w:rPr>
+          <w:lang w:val="en-US"/>
+        </w:rPr>
+        <w:t>BEXIS</w:t>
+      </w:r>
+      <w:r>
+        <w:rPr>
+          <w:lang w:val="en-US"/>
+        </w:rPr>
+        <w:t xml:space="preserve"> web application. If they are installed on your computer already please jump to section 3. If not, please download </w:t>
+      </w:r>
+      <w:r>
+        <w:rPr>
+          <w:lang w:val="en-US"/>
+        </w:rPr>
+        <w:t>BEXIS2100</w:t>
+      </w:r>
+      <w:r>
+        <w:rPr>
+          <w:lang w:val="en-US"/>
+        </w:rPr>
+        <w:t>_P</w:t>
+      </w:r>
+      <w:r>
+        <w:rPr>
+          <w:lang w:val="en-US"/>
+        </w:rPr>
+        <w:t xml:space="preserve">rerequisites.zip from: </w:t>
+      </w:r>
+      <w:hyperlink r:id="rId10" w:history="1">
+        <w:r>
+          <w:rPr>
+            <w:rStyle w:val="Hyperlink"/>
+            <w:rFonts w:cs="Arial"/>
+            <w:lang w:val="en-US"/>
+          </w:rPr>
+          <w:t>http://bexis2.uni-jena.de/releases/2-9-1/</w:t>
+        </w:r>
+      </w:hyperlink>
+      <w:r>
+        <w:rPr>
+          <w:lang w:val="en-US"/>
+        </w:rPr>
+        <w:t xml:space="preserve">  and unzip the file.</w:t>
+      </w:r>
+    </w:p>
+    <w:p>
+      <w:pPr>
+        <w:pStyle w:val="Heading2"/>
         <w:numPr>
           <w:ilvl w:val="1"/>
-          <w:numId w:val="2"/>
+          <w:numId w:val="4"/>
         </w:numPr>
         <w:jc w:val="both"/>
         <w:rPr>
           <w:lang w:val="en-US"/>
         </w:rPr>
       </w:pPr>
-      <w:r>
-        <w:rPr>
-          <w:lang w:val="en-US"/>
-        </w:rPr>
-        <w:t>BEXIS291_</w:t>
-      </w:r>
-      <w:r>
-        <w:rPr>
-          <w:lang w:val="en-US"/>
-        </w:rPr>
-        <w:t>patch</w:t>
-      </w:r>
-      <w:r>
-        <w:rPr>
-          <w:lang w:val="en-US"/>
-        </w:rPr>
-        <w:t>.ZIP</w:t>
-      </w:r>
-      <w:r>
-        <w:rPr>
-          <w:lang w:val="en-GB"/>
-        </w:rPr>
-        <w:t xml:space="preserve"> </w:t>
-      </w:r>
-      <w:r>
-        <w:rPr>
-          <w:lang w:val="en-GB"/>
-        </w:rPr>
-        <w:t>for upgrading an existing BEXIS 2.9.0 installation</w:t>
-      </w:r>
+      <w:bookmarkStart w:id="2" w:name="_Toc468092840"/>
+      <w:r>
+        <w:rPr>
+          <w:lang w:val="en-US"/>
+        </w:rPr>
+        <w:t>.</w:t>
+      </w:r>
+      <w:r>
+        <w:rPr>
+          <w:lang w:val="en-US"/>
+        </w:rPr>
+        <w:t>NET Framework 4.</w:t>
+      </w:r>
+      <w:r>
+        <w:rPr>
+          <w:lang w:val="en-US"/>
+        </w:rPr>
+        <w:t>5.2</w:t>
+      </w:r>
+      <w:bookmarkEnd w:id="2"/>
     </w:p>
     <w:p>
       <w:pPr>
@@ -3902,124 +4037,120 @@
         <w:rPr>
           <w:lang w:val="en-US"/>
         </w:rPr>
-        <w:t xml:space="preserve">Unzip </w:t>
-      </w:r>
-      <w:r>
-        <w:rPr>
-          <w:lang w:val="en-US"/>
-        </w:rPr>
-        <w:t>BEXIS</w:t>
-      </w:r>
-      <w:r>
-        <w:rPr>
-          <w:lang w:val="en-US"/>
-        </w:rPr>
-        <w:t>29</w:t>
-      </w:r>
-      <w:r>
-        <w:rPr>
-          <w:lang w:val="en-US"/>
-        </w:rPr>
-        <w:t>1</w:t>
-      </w:r>
-      <w:r>
-        <w:rPr>
-          <w:lang w:val="en-US"/>
-        </w:rPr>
-        <w:t>_xxx.zip</w:t>
-      </w:r>
-      <w:r>
-        <w:rPr>
-          <w:lang w:val="en-US"/>
-        </w:rPr>
-        <w:t xml:space="preserve"> (</w:t>
-      </w:r>
-      <w:r>
-        <w:rPr>
-          <w:lang w:val="en-US"/>
-        </w:rPr>
-        <w:t>Usage of contained files and fo</w:t>
-      </w:r>
-      <w:r>
-        <w:rPr>
-          <w:lang w:val="en-US"/>
-        </w:rPr>
-        <w:t>lders is described in section 4)</w:t>
-      </w:r>
-    </w:p>
-    <w:p>
-      <w:pPr>
-        <w:pStyle w:val="Heading1"/>
+        <w:t>Open folder Prerequisites\.NET 4</w:t>
+      </w:r>
+      <w:r>
+        <w:rPr>
+          <w:lang w:val="en-US"/>
+        </w:rPr>
+        <w:t>.5.2</w:t>
+      </w:r>
+      <w:r>
+        <w:rPr>
+          <w:lang w:val="en-US"/>
+        </w:rPr>
+        <w:t xml:space="preserve"> and start </w:t>
+      </w:r>
+      <w:r>
+        <w:rPr>
+          <w:lang w:val="en-US"/>
+        </w:rPr>
+        <w:t>“</w:t>
+      </w:r>
+      <w:r>
+        <w:rPr>
+          <w:lang w:val="en-US"/>
+        </w:rPr>
+        <w:t>NDP452-KB2901907-x86-x64-AllOS-ENU.exe</w:t>
+      </w:r>
+      <w:r>
+        <w:rPr>
+          <w:lang w:val="en-US"/>
+        </w:rPr>
+        <w:t>”</w:t>
+      </w:r>
+      <w:r>
+        <w:rPr>
+          <w:b/>
+          <w:lang w:val="en-US"/>
+        </w:rPr>
+        <w:t xml:space="preserve"> </w:t>
+      </w:r>
+      <w:r>
+        <w:rPr>
+          <w:lang w:val="en-US"/>
+        </w:rPr>
+        <w:t xml:space="preserve"> as admin</w:t>
+      </w:r>
+    </w:p>
+    <w:p>
+      <w:pPr>
+        <w:pStyle w:val="ListParagraph"/>
         <w:numPr>
           <w:ilvl w:val="0"/>
-          <w:numId w:val="4"/>
+          <w:numId w:val="2"/>
         </w:numPr>
         <w:jc w:val="both"/>
         <w:rPr>
-          <w:lang w:val="en-US"/>
-        </w:rPr>
-      </w:pPr>
-      <w:bookmarkStart w:id="2" w:name="_Toc468092839"/>
-      <w:r>
-        <w:rPr>
-          <w:lang w:val="en-US"/>
-        </w:rPr>
-        <w:t>Additional Software / Prerequisites</w:t>
-      </w:r>
-      <w:bookmarkEnd w:id="2"/>
-    </w:p>
-    <w:p>
-      <w:pPr>
-        <w:jc w:val="both"/>
-        <w:rPr>
-          <w:lang w:val="en-US"/>
-        </w:rPr>
-      </w:pPr>
-      <w:r>
-        <w:rPr>
-          <w:lang w:val="en-US"/>
-        </w:rPr>
-        <w:t xml:space="preserve">The following software is needed to run the </w:t>
-      </w:r>
-      <w:r>
-        <w:rPr>
-          <w:lang w:val="en-US"/>
-        </w:rPr>
-        <w:t>BEXIS</w:t>
-      </w:r>
-      <w:r>
-        <w:rPr>
-          <w:lang w:val="en-US"/>
-        </w:rPr>
-        <w:t xml:space="preserve"> web application. If they are installed on your computer already please jump to section 3. If not, please download </w:t>
-      </w:r>
-      <w:r>
-        <w:rPr>
-          <w:lang w:val="en-US"/>
-        </w:rPr>
-        <w:t>BEXIS291_P</w:t>
-      </w:r>
-      <w:r>
-        <w:rPr>
-          <w:lang w:val="en-US"/>
-        </w:rPr>
-        <w:t xml:space="preserve">rerequisites.zip from: </w:t>
-      </w:r>
-      <w:hyperlink r:id="rId10" w:history="1">
+          <w:rStyle w:val="Hyperlink"/>
+          <w:rFonts w:cs="Arial"/>
+          <w:color w:val="auto"/>
+          <w:u w:val="none"/>
+          <w:lang w:val="en-US"/>
+        </w:rPr>
+      </w:pPr>
+      <w:r>
+        <w:rPr>
+          <w:lang w:val="en-US"/>
+        </w:rPr>
+        <w:t xml:space="preserve">Or download it here: </w:t>
+      </w:r>
+      <w:hyperlink r:id="rId11" w:history="1">
+        <w:proofErr w:type="gramStart"/>
         <w:r>
           <w:rPr>
             <w:rStyle w:val="Hyperlink"/>
             <w:rFonts w:cs="Arial"/>
             <w:lang w:val="en-US"/>
           </w:rPr>
-          <w:t>http://bexis2.uni-jena.de/releases/2-9-1/</w:t>
+          <w:t>Download  .</w:t>
+        </w:r>
+        <w:proofErr w:type="gramEnd"/>
+        <w:r>
+          <w:rPr>
+            <w:rStyle w:val="Hyperlink"/>
+            <w:rFonts w:cs="Arial"/>
+            <w:lang w:val="en-US"/>
+          </w:rPr>
+          <w:t>net Framework 4.</w:t>
         </w:r>
       </w:hyperlink>
       <w:r>
         <w:rPr>
-          <w:lang w:val="en-US"/>
-        </w:rPr>
-        <w:t xml:space="preserve">  and unzip the file.</w:t>
+          <w:rStyle w:val="Hyperlink"/>
+          <w:rFonts w:cs="Arial"/>
+          <w:lang w:val="en-US"/>
+        </w:rPr>
+        <w:t>5.2</w:t>
+      </w:r>
+    </w:p>
+    <w:p>
+      <w:pPr>
+        <w:pStyle w:val="ListParagraph"/>
+        <w:numPr>
+          <w:ilvl w:val="0"/>
+          <w:numId w:val="2"/>
+        </w:numPr>
+        <w:jc w:val="both"/>
+        <w:rPr>
+          <w:lang w:val="en-US"/>
+        </w:rPr>
+      </w:pPr>
+      <w:r>
+        <w:rPr>
+          <w:lang w:val="en-US"/>
+        </w:rPr>
+        <w:t>follow the steps in the installation window</w:t>
       </w:r>
     </w:p>
     <w:p>
@@ -4034,169 +4165,14 @@
           <w:lang w:val="en-US"/>
         </w:rPr>
       </w:pPr>
-      <w:bookmarkStart w:id="3" w:name="_Toc468092840"/>
-      <w:r>
-        <w:rPr>
-          <w:lang w:val="en-US"/>
-        </w:rPr>
-        <w:t>.</w:t>
-      </w:r>
-      <w:r>
-        <w:rPr>
-          <w:lang w:val="en-US"/>
-        </w:rPr>
-        <w:t>NET Framework 4.</w:t>
-      </w:r>
-      <w:r>
-        <w:rPr>
-          <w:lang w:val="en-US"/>
-        </w:rPr>
-        <w:t>5.2</w:t>
+      <w:bookmarkStart w:id="3" w:name="_Toc468092841"/>
+      <w:r>
+        <w:rPr>
+          <w:lang w:val="en-US"/>
+        </w:rPr>
+        <w:t>Database System</w:t>
       </w:r>
       <w:bookmarkEnd w:id="3"/>
-    </w:p>
-    <w:p>
-      <w:pPr>
-        <w:pStyle w:val="ListParagraph"/>
-        <w:numPr>
-          <w:ilvl w:val="0"/>
-          <w:numId w:val="2"/>
-        </w:numPr>
-        <w:jc w:val="both"/>
-        <w:rPr>
-          <w:lang w:val="en-US"/>
-        </w:rPr>
-      </w:pPr>
-      <w:r>
-        <w:rPr>
-          <w:lang w:val="en-US"/>
-        </w:rPr>
-        <w:t>Open folder Prerequisites\.NET 4</w:t>
-      </w:r>
-      <w:r>
-        <w:rPr>
-          <w:lang w:val="en-US"/>
-        </w:rPr>
-        <w:t>.5.2</w:t>
-      </w:r>
-      <w:r>
-        <w:rPr>
-          <w:lang w:val="en-US"/>
-        </w:rPr>
-        <w:t xml:space="preserve"> and start </w:t>
-      </w:r>
-      <w:r>
-        <w:rPr>
-          <w:lang w:val="en-US"/>
-        </w:rPr>
-        <w:t>“</w:t>
-      </w:r>
-      <w:r>
-        <w:rPr>
-          <w:lang w:val="en-US"/>
-        </w:rPr>
-        <w:t>NDP452-KB2901907-x86-x64-AllOS-ENU.exe</w:t>
-      </w:r>
-      <w:r>
-        <w:rPr>
-          <w:lang w:val="en-US"/>
-        </w:rPr>
-        <w:t>”</w:t>
-      </w:r>
-      <w:r>
-        <w:rPr>
-          <w:b/>
-          <w:lang w:val="en-US"/>
-        </w:rPr>
-        <w:t xml:space="preserve"> </w:t>
-      </w:r>
-      <w:r>
-        <w:rPr>
-          <w:lang w:val="en-US"/>
-        </w:rPr>
-        <w:t xml:space="preserve"> as admin</w:t>
-      </w:r>
-    </w:p>
-    <w:p>
-      <w:pPr>
-        <w:pStyle w:val="ListParagraph"/>
-        <w:numPr>
-          <w:ilvl w:val="0"/>
-          <w:numId w:val="2"/>
-        </w:numPr>
-        <w:jc w:val="both"/>
-        <w:rPr>
-          <w:rStyle w:val="Hyperlink"/>
-          <w:rFonts w:cs="Arial"/>
-          <w:color w:val="auto"/>
-          <w:u w:val="none"/>
-          <w:lang w:val="en-US"/>
-        </w:rPr>
-      </w:pPr>
-      <w:r>
-        <w:rPr>
-          <w:lang w:val="en-US"/>
-        </w:rPr>
-        <w:t xml:space="preserve">Or download it here: </w:t>
-      </w:r>
-      <w:hyperlink r:id="rId11" w:history="1">
-        <w:r>
-          <w:rPr>
-            <w:rStyle w:val="Hyperlink"/>
-            <w:rFonts w:cs="Arial"/>
-            <w:lang w:val="en-US"/>
-          </w:rPr>
-          <w:t>Download  .net Framework 4.</w:t>
-        </w:r>
-      </w:hyperlink>
-      <w:r>
-        <w:rPr>
-          <w:rStyle w:val="Hyperlink"/>
-          <w:rFonts w:cs="Arial"/>
-          <w:lang w:val="en-US"/>
-        </w:rPr>
-        <w:t>5.2</w:t>
-      </w:r>
-    </w:p>
-    <w:p>
-      <w:pPr>
-        <w:pStyle w:val="ListParagraph"/>
-        <w:numPr>
-          <w:ilvl w:val="0"/>
-          <w:numId w:val="2"/>
-        </w:numPr>
-        <w:jc w:val="both"/>
-        <w:rPr>
-          <w:lang w:val="en-US"/>
-        </w:rPr>
-      </w:pPr>
-      <w:r>
-        <w:rPr>
-          <w:lang w:val="en-US"/>
-        </w:rPr>
-        <w:t>follow the steps in the installation window</w:t>
-      </w:r>
-    </w:p>
-    <w:p>
-      <w:pPr>
-        <w:pStyle w:val="Heading2"/>
-        <w:numPr>
-          <w:ilvl w:val="1"/>
-          <w:numId w:val="4"/>
-        </w:numPr>
-        <w:jc w:val="both"/>
-        <w:rPr>
-          <w:lang w:val="en-US"/>
-        </w:rPr>
-      </w:pPr>
-      <w:bookmarkStart w:id="4" w:name="_Toc468092841"/>
-      <w:r>
-        <w:rPr>
-          <w:lang w:val="en-US"/>
-        </w:rPr>
-        <w:t>Database System</w:t>
-      </w:r>
-      <w:bookmarkEnd w:id="4"/>
     </w:p>
     <w:p>
       <w:pPr>
@@ -4243,31 +4219,31 @@
           <w:lang w:val="en-US"/>
         </w:rPr>
       </w:pPr>
-      <w:bookmarkStart w:id="5" w:name="_Toc468092842"/>
+      <w:bookmarkStart w:id="4" w:name="_Toc468092842"/>
       <w:r>
         <w:rPr>
           <w:lang w:val="en-US"/>
         </w:rPr>
         <w:t>PostgreSQL</w:t>
       </w:r>
+      <w:bookmarkEnd w:id="4"/>
+    </w:p>
+    <w:p>
+      <w:pPr>
+        <w:pStyle w:val="Heading3"/>
+        <w:jc w:val="both"/>
+        <w:rPr>
+          <w:lang w:val="en-US"/>
+        </w:rPr>
+      </w:pPr>
+      <w:bookmarkStart w:id="5" w:name="_Toc468092843"/>
+      <w:r>
+        <w:rPr>
+          <w:lang w:val="en-US"/>
+        </w:rPr>
+        <w:t>2.3.1.1. Download PostgreSQL</w:t>
+      </w:r>
       <w:bookmarkEnd w:id="5"/>
-    </w:p>
-    <w:p>
-      <w:pPr>
-        <w:pStyle w:val="Heading3"/>
-        <w:jc w:val="both"/>
-        <w:rPr>
-          <w:lang w:val="en-US"/>
-        </w:rPr>
-      </w:pPr>
-      <w:bookmarkStart w:id="6" w:name="_Toc468092843"/>
-      <w:r>
-        <w:rPr>
-          <w:lang w:val="en-US"/>
-        </w:rPr>
-        <w:t>2.3.1.1. Download PostgreSQL</w:t>
-      </w:r>
-      <w:bookmarkEnd w:id="6"/>
     </w:p>
     <w:p>
       <w:pPr>
@@ -4385,14 +4361,14 @@
           <w:lang w:val="en-US"/>
         </w:rPr>
       </w:pPr>
-      <w:bookmarkStart w:id="7" w:name="_Toc468092844"/>
+      <w:bookmarkStart w:id="6" w:name="_Toc468092844"/>
       <w:r>
         <w:rPr>
           <w:lang w:val="en-US"/>
         </w:rPr>
         <w:t>2.3.1.2. Installation of PostgreSQL</w:t>
       </w:r>
-      <w:bookmarkEnd w:id="7"/>
+      <w:bookmarkEnd w:id="6"/>
     </w:p>
     <w:p>
       <w:pPr>
@@ -4436,7 +4412,21 @@
         <w:rPr>
           <w:lang w:val="en-US"/>
         </w:rPr>
-        <w:t>enter "postgres" as user</w:t>
+        <w:t>enter "</w:t>
+      </w:r>
+      <w:proofErr w:type="spellStart"/>
+      <w:r>
+        <w:rPr>
+          <w:lang w:val="en-US"/>
+        </w:rPr>
+        <w:t>postgres</w:t>
+      </w:r>
+      <w:proofErr w:type="spellEnd"/>
+      <w:r>
+        <w:rPr>
+          <w:lang w:val="en-US"/>
+        </w:rPr>
+        <w:t>" as user</w:t>
       </w:r>
     </w:p>
     <w:p>
@@ -4491,7 +4481,6 @@
         <w:rPr>
           <w:lang w:val="en-US"/>
         </w:rPr>
-        <w:lastRenderedPageBreak/>
         <w:t>enter “</w:t>
       </w:r>
       <w:smartTag w:uri="urn:schemas-microsoft-com:office:smarttags" w:element="metricconverter">
@@ -4529,6 +4518,7 @@
         <w:rPr>
           <w:lang w:val="en-US"/>
         </w:rPr>
+        <w:lastRenderedPageBreak/>
         <w:t>Launch Stack Builder</w:t>
       </w:r>
       <w:r>
@@ -4567,7 +4557,21 @@
         <w:rPr>
           <w:lang w:val="en-US"/>
         </w:rPr>
-        <w:t>lation is finished, run PgAdmin and add a connection to the</w:t>
+        <w:t xml:space="preserve">lation is finished, run </w:t>
+      </w:r>
+      <w:proofErr w:type="spellStart"/>
+      <w:r>
+        <w:rPr>
+          <w:lang w:val="en-US"/>
+        </w:rPr>
+        <w:t>PgAdmin</w:t>
+      </w:r>
+      <w:proofErr w:type="spellEnd"/>
+      <w:r>
+        <w:rPr>
+          <w:lang w:val="en-US"/>
+        </w:rPr>
+        <w:t xml:space="preserve"> and add a connection to the</w:t>
       </w:r>
       <w:r>
         <w:rPr>
@@ -4664,7 +4668,7 @@
           <w:lang w:val="en-US"/>
         </w:rPr>
       </w:pPr>
-      <w:bookmarkStart w:id="8" w:name="_Toc468092845"/>
+      <w:bookmarkStart w:id="7" w:name="_Toc468092845"/>
       <w:r>
         <w:rPr>
           <w:lang w:val="en-US"/>
@@ -4677,7 +4681,7 @@
         </w:rPr>
         <w:t>-C</w:t>
       </w:r>
-      <w:bookmarkEnd w:id="8"/>
+      <w:bookmarkEnd w:id="7"/>
     </w:p>
     <w:p>
       <w:pPr>
@@ -4691,7 +4695,7 @@
           <w:lang w:val="en-US"/>
         </w:rPr>
       </w:pPr>
-      <w:bookmarkStart w:id="9" w:name="_Toc468092846"/>
+      <w:bookmarkStart w:id="8" w:name="_Toc468092846"/>
       <w:r>
         <w:rPr>
           <w:lang w:val="en-US"/>
@@ -4716,7 +4720,7 @@
         </w:rPr>
         <w:t>C</w:t>
       </w:r>
-      <w:bookmarkEnd w:id="9"/>
+      <w:bookmarkEnd w:id="8"/>
     </w:p>
     <w:p>
       <w:pPr>
@@ -5053,7 +5057,7 @@
           <w:lang w:val="en-US"/>
         </w:rPr>
       </w:pPr>
-      <w:bookmarkStart w:id="10" w:name="_Toc468092847"/>
+      <w:bookmarkStart w:id="9" w:name="_Toc468092847"/>
       <w:r>
         <w:rPr>
           <w:lang w:val="en-US"/>
@@ -5072,7 +5076,7 @@
         </w:rPr>
         <w:t>C</w:t>
       </w:r>
-      <w:bookmarkEnd w:id="10"/>
+      <w:bookmarkEnd w:id="9"/>
     </w:p>
     <w:p>
       <w:pPr>
@@ -5765,11 +5769,11 @@
         </w:numPr>
         <w:jc w:val="both"/>
       </w:pPr>
-      <w:bookmarkStart w:id="11" w:name="_Toc468092848"/>
+      <w:bookmarkStart w:id="10" w:name="_Toc468092848"/>
       <w:r>
         <w:t>Install IBM Data Studio</w:t>
       </w:r>
-      <w:bookmarkEnd w:id="11"/>
+      <w:bookmarkEnd w:id="10"/>
     </w:p>
     <w:p>
       <w:pPr>
@@ -6880,7 +6884,7 @@
           <w:lang w:val="en-US"/>
         </w:rPr>
       </w:pPr>
-      <w:bookmarkStart w:id="12" w:name="_Toc468092849"/>
+      <w:bookmarkStart w:id="11" w:name="_Toc468092849"/>
       <w:r>
         <w:rPr>
           <w:lang w:val="en-US"/>
@@ -6894,7 +6898,7 @@
         </w:rPr>
         <w:t>etup Internet Information Service (IIS)</w:t>
       </w:r>
-      <w:bookmarkEnd w:id="12"/>
+      <w:bookmarkEnd w:id="11"/>
     </w:p>
     <w:p>
       <w:pPr>
@@ -6967,11 +6971,11 @@
         </w:numPr>
         <w:jc w:val="both"/>
       </w:pPr>
-      <w:bookmarkStart w:id="13" w:name="_Toc468092850"/>
+      <w:bookmarkStart w:id="12" w:name="_Toc468092850"/>
       <w:r>
         <w:t>Active IIS7</w:t>
       </w:r>
-      <w:bookmarkEnd w:id="13"/>
+      <w:bookmarkEnd w:id="12"/>
     </w:p>
     <w:p>
       <w:pPr>
@@ -7432,7 +7436,7 @@
           <w:lang w:val="en-US"/>
         </w:rPr>
       </w:pPr>
-      <w:bookmarkStart w:id="14" w:name="_Toc468092851"/>
+      <w:bookmarkStart w:id="13" w:name="_Toc468092851"/>
       <w:r>
         <w:rPr>
           <w:rStyle w:val="Heading3Char"/>
@@ -7451,7 +7455,7 @@
         </w:rPr>
         <w:t xml:space="preserve"> in IIS</w:t>
       </w:r>
-      <w:bookmarkEnd w:id="14"/>
+      <w:bookmarkEnd w:id="13"/>
     </w:p>
     <w:p>
       <w:pPr>
@@ -7469,7 +7473,21 @@
         <w:rPr>
           <w:lang w:val="en-US"/>
         </w:rPr>
-        <w:t>open cmd as administrator and go to folder:</w:t>
+        <w:t xml:space="preserve">open </w:t>
+      </w:r>
+      <w:proofErr w:type="spellStart"/>
+      <w:r>
+        <w:rPr>
+          <w:lang w:val="en-US"/>
+        </w:rPr>
+        <w:t>cmd</w:t>
+      </w:r>
+      <w:proofErr w:type="spellEnd"/>
+      <w:r>
+        <w:rPr>
+          <w:lang w:val="en-US"/>
+        </w:rPr>
+        <w:t xml:space="preserve"> as administrator and go to folder:</w:t>
       </w:r>
     </w:p>
     <w:p>
@@ -7488,7 +7506,21 @@
         <w:rPr>
           <w:lang w:val="en-US"/>
         </w:rPr>
-        <w:t>%windir%\Microsoft.NET\Framework64\v4.0.30319\</w:t>
+        <w:t>%</w:t>
+      </w:r>
+      <w:proofErr w:type="spellStart"/>
+      <w:r>
+        <w:rPr>
+          <w:lang w:val="en-US"/>
+        </w:rPr>
+        <w:t>windir</w:t>
+      </w:r>
+      <w:proofErr w:type="spellEnd"/>
+      <w:r>
+        <w:rPr>
+          <w:lang w:val="en-US"/>
+        </w:rPr>
+        <w:t>%\Microsoft.NET\Framework64\v4.0.30319\</w:t>
       </w:r>
     </w:p>
     <w:p>
@@ -7523,7 +7555,21 @@
         <w:rPr>
           <w:lang w:val="en-US"/>
         </w:rPr>
-        <w:t>%windir%\Microsoft.NET\Framework\v4.0.30319\</w:t>
+        <w:t>%</w:t>
+      </w:r>
+      <w:proofErr w:type="spellStart"/>
+      <w:r>
+        <w:rPr>
+          <w:lang w:val="en-US"/>
+        </w:rPr>
+        <w:t>windir</w:t>
+      </w:r>
+      <w:proofErr w:type="spellEnd"/>
+      <w:r>
+        <w:rPr>
+          <w:lang w:val="en-US"/>
+        </w:rPr>
+        <w:t>%\Microsoft.NET\Framework\v4.0.30319\</w:t>
       </w:r>
     </w:p>
     <w:p>
@@ -7543,7 +7589,14 @@
         <w:rPr>
           <w:lang w:val="en-US"/>
         </w:rPr>
-        <w:t>type here: aspnet_regiis.exe</w:t>
+        <w:t xml:space="preserve">type here: </w:t>
+      </w:r>
+      <w:proofErr w:type="spellStart"/>
+      <w:r>
+        <w:rPr>
+          <w:lang w:val="en-US"/>
+        </w:rPr>
+        <w:t>aspnet_regiis.exe</w:t>
       </w:r>
       <w:r>
         <w:rPr>
@@ -7552,6 +7605,7 @@
         <w:softHyphen/>
         <w:t>ir</w:t>
       </w:r>
+      <w:proofErr w:type="spellEnd"/>
     </w:p>
     <w:p>
       <w:pPr>
@@ -7585,7 +7639,7 @@
           <w:lang w:val="en-US"/>
         </w:rPr>
       </w:pPr>
-      <w:bookmarkStart w:id="15" w:name="_Toc468092852"/>
+      <w:bookmarkStart w:id="14" w:name="_Toc468092852"/>
       <w:r>
         <w:rPr>
           <w:lang w:val="en-US"/>
@@ -7611,7 +7665,7 @@
         </w:rPr>
         <w:t xml:space="preserve"> web application</w:t>
       </w:r>
-      <w:bookmarkEnd w:id="15"/>
+      <w:bookmarkEnd w:id="14"/>
     </w:p>
     <w:p>
       <w:pPr>
@@ -7631,11 +7685,11 @@
         </w:numPr>
         <w:jc w:val="both"/>
       </w:pPr>
-      <w:bookmarkStart w:id="16" w:name="_Toc468092853"/>
+      <w:bookmarkStart w:id="15" w:name="_Toc468092853"/>
       <w:r>
         <w:t>Configure server components</w:t>
       </w:r>
-      <w:bookmarkEnd w:id="16"/>
+      <w:bookmarkEnd w:id="15"/>
     </w:p>
     <w:p>
       <w:pPr>
@@ -7705,7 +7759,7 @@
           <w:lang w:val="en-US"/>
         </w:rPr>
       </w:pPr>
-      <w:bookmarkStart w:id="17" w:name="_Toc468092854"/>
+      <w:bookmarkStart w:id="16" w:name="_Toc468092854"/>
       <w:r>
         <w:rPr>
           <w:lang w:val="en-US"/>
@@ -7748,7 +7802,7 @@
         </w:rPr>
         <w:t>ser</w:t>
       </w:r>
-      <w:bookmarkEnd w:id="17"/>
+      <w:bookmarkEnd w:id="16"/>
       <w:r>
         <w:rPr>
           <w:lang w:val="en-US"/>
@@ -8246,14 +8300,14 @@
           <w:lang w:val="en-US"/>
         </w:rPr>
       </w:pPr>
-      <w:bookmarkStart w:id="18" w:name="_Toc468092855"/>
+      <w:bookmarkStart w:id="17" w:name="_Toc468092855"/>
       <w:r>
         <w:rPr>
           <w:lang w:val="en-US"/>
         </w:rPr>
         <w:t>Configure IIS</w:t>
       </w:r>
-      <w:bookmarkEnd w:id="18"/>
+      <w:bookmarkEnd w:id="17"/>
     </w:p>
     <w:p>
       <w:pPr>
@@ -8419,7 +8473,21 @@
         <w:rPr>
           <w:lang w:val="en-US"/>
         </w:rPr>
-        <w:t>” to “NetworkService”</w:t>
+        <w:t>” to “</w:t>
+      </w:r>
+      <w:proofErr w:type="spellStart"/>
+      <w:r>
+        <w:rPr>
+          <w:lang w:val="en-US"/>
+        </w:rPr>
+        <w:t>NetworkService</w:t>
+      </w:r>
+      <w:proofErr w:type="spellEnd"/>
+      <w:r>
+        <w:rPr>
+          <w:lang w:val="en-US"/>
+        </w:rPr>
+        <w:t>”</w:t>
       </w:r>
     </w:p>
     <w:p>
@@ -8443,14 +8511,14 @@
           <w:lang w:val="en-US"/>
         </w:rPr>
       </w:pPr>
-      <w:bookmarkStart w:id="19" w:name="_Toc468092856"/>
+      <w:bookmarkStart w:id="18" w:name="_Toc468092856"/>
       <w:r>
         <w:rPr>
           <w:lang w:val="en-US"/>
         </w:rPr>
         <w:t>Create Website</w:t>
       </w:r>
-      <w:bookmarkEnd w:id="19"/>
+      <w:bookmarkEnd w:id="18"/>
     </w:p>
     <w:p>
       <w:pPr>
@@ -8826,13 +8894,104 @@
           <w:lang w:val="en-US"/>
         </w:rPr>
       </w:pPr>
-      <w:bookmarkStart w:id="20" w:name="_Toc468092857"/>
+      <w:bookmarkStart w:id="19" w:name="_Toc468092857"/>
       <w:r>
         <w:rPr>
           <w:lang w:val="en-US"/>
         </w:rPr>
         <w:t>Create empty database</w:t>
       </w:r>
+      <w:bookmarkEnd w:id="19"/>
+    </w:p>
+    <w:p>
+      <w:pPr>
+        <w:jc w:val="both"/>
+        <w:rPr>
+          <w:lang w:val="en-US"/>
+        </w:rPr>
+      </w:pPr>
+      <w:r>
+        <w:rPr>
+          <w:lang w:val="en-US"/>
+        </w:rPr>
+        <w:t xml:space="preserve">Depending on which database system is installed on your computer and you prefer to use, PostgreSQL or IBM DB2, you need to create an empty database before you are able to </w:t>
+      </w:r>
+      <w:r>
+        <w:rPr>
+          <w:lang w:val="en-US"/>
+        </w:rPr>
+        <w:t xml:space="preserve">restore </w:t>
+      </w:r>
+      <w:r>
+        <w:rPr>
+          <w:lang w:val="en-US"/>
+        </w:rPr>
+        <w:t>one of the two d</w:t>
+      </w:r>
+      <w:r>
+        <w:rPr>
+          <w:lang w:val="en-US"/>
+        </w:rPr>
+        <w:t>atabase</w:t>
+      </w:r>
+      <w:r>
+        <w:rPr>
+          <w:lang w:val="en-US"/>
+        </w:rPr>
+        <w:t>s</w:t>
+      </w:r>
+      <w:r>
+        <w:rPr>
+          <w:lang w:val="en-US"/>
+        </w:rPr>
+        <w:t xml:space="preserve"> provided </w:t>
+      </w:r>
+      <w:r>
+        <w:rPr>
+          <w:lang w:val="en-US"/>
+        </w:rPr>
+        <w:t xml:space="preserve">with the </w:t>
+      </w:r>
+      <w:r>
+        <w:rPr>
+          <w:lang w:val="en-US"/>
+        </w:rPr>
+        <w:t>BEXIS</w:t>
+      </w:r>
+      <w:r>
+        <w:rPr>
+          <w:lang w:val="en-US"/>
+        </w:rPr>
+        <w:t xml:space="preserve"> </w:t>
+      </w:r>
+      <w:r>
+        <w:rPr>
+          <w:lang w:val="en-US"/>
+        </w:rPr>
+        <w:t xml:space="preserve">installation </w:t>
+      </w:r>
+      <w:r>
+        <w:rPr>
+          <w:lang w:val="en-US"/>
+        </w:rPr>
+        <w:t>package.</w:t>
+      </w:r>
+    </w:p>
+    <w:p>
+      <w:pPr>
+        <w:pStyle w:val="Heading3"/>
+        <w:jc w:val="both"/>
+        <w:rPr>
+          <w:lang w:val="en-US"/>
+        </w:rPr>
+      </w:pPr>
+      <w:bookmarkStart w:id="20" w:name="_Toc468092858"/>
+      <w:r>
+        <w:rPr>
+          <w:lang w:val="en-US"/>
+        </w:rPr>
+        <w:t>4.1.4.1. Create empty database on PostgreSQL</w:t>
+      </w:r>
       <w:bookmarkEnd w:id="20"/>
     </w:p>
     <w:p>
@@ -8846,98 +9005,35 @@
         <w:rPr>
           <w:lang w:val="en-US"/>
         </w:rPr>
-        <w:t xml:space="preserve">Depending on which database system is installed on your computer and you prefer to use, PostgreSQL or IBM DB2, you need to create an empty database before you are able to </w:t>
-      </w:r>
-      <w:r>
-        <w:rPr>
-          <w:lang w:val="en-US"/>
-        </w:rPr>
-        <w:t xml:space="preserve">restore </w:t>
-      </w:r>
-      <w:r>
-        <w:rPr>
-          <w:lang w:val="en-US"/>
-        </w:rPr>
-        <w:t>one of the two d</w:t>
-      </w:r>
-      <w:r>
-        <w:rPr>
-          <w:lang w:val="en-US"/>
-        </w:rPr>
-        <w:t>atabase</w:t>
-      </w:r>
-      <w:r>
-        <w:rPr>
-          <w:lang w:val="en-US"/>
-        </w:rPr>
-        <w:t>s</w:t>
-      </w:r>
-      <w:r>
-        <w:rPr>
-          <w:lang w:val="en-US"/>
-        </w:rPr>
-        <w:t xml:space="preserve"> provided </w:t>
-      </w:r>
-      <w:r>
-        <w:rPr>
-          <w:lang w:val="en-US"/>
-        </w:rPr>
-        <w:t xml:space="preserve">with the </w:t>
-      </w:r>
-      <w:r>
-        <w:rPr>
-          <w:lang w:val="en-US"/>
-        </w:rPr>
-        <w:t>BEXIS</w:t>
-      </w:r>
-      <w:r>
-        <w:rPr>
-          <w:lang w:val="en-US"/>
-        </w:rPr>
-        <w:t xml:space="preserve"> </w:t>
-      </w:r>
-      <w:r>
-        <w:rPr>
-          <w:lang w:val="en-US"/>
-        </w:rPr>
-        <w:t xml:space="preserve">installation </w:t>
-      </w:r>
-      <w:r>
-        <w:rPr>
-          <w:lang w:val="en-US"/>
-        </w:rPr>
-        <w:t>package.</w:t>
-      </w:r>
-    </w:p>
-    <w:p>
-      <w:pPr>
-        <w:pStyle w:val="Heading3"/>
-        <w:jc w:val="both"/>
-        <w:rPr>
-          <w:lang w:val="en-US"/>
-        </w:rPr>
-      </w:pPr>
-      <w:bookmarkStart w:id="21" w:name="_Toc468092858"/>
-      <w:r>
-        <w:rPr>
-          <w:lang w:val="en-US"/>
-        </w:rPr>
-        <w:t>4.1.4.1. Create empty database on PostgreSQL</w:t>
-      </w:r>
-      <w:bookmarkEnd w:id="21"/>
-    </w:p>
-    <w:p>
-      <w:pPr>
-        <w:jc w:val="both"/>
-        <w:rPr>
-          <w:lang w:val="en-US"/>
-        </w:rPr>
-      </w:pPr>
-      <w:r>
-        <w:rPr>
-          <w:lang w:val="en-US"/>
-        </w:rPr>
-        <w:t xml:space="preserve">Open pgAdmin. Double click on the “PostgreSQL 9.3 (localhost: 5432)”. A popup window will open where you need to enter the password for user ‘postgres’. Please enter “1” as the password you defined when you installed PostgreSQL. </w:t>
+        <w:t xml:space="preserve">Open </w:t>
+      </w:r>
+      <w:proofErr w:type="spellStart"/>
+      <w:r>
+        <w:rPr>
+          <w:lang w:val="en-US"/>
+        </w:rPr>
+        <w:t>pgAdmin</w:t>
+      </w:r>
+      <w:proofErr w:type="spellEnd"/>
+      <w:r>
+        <w:rPr>
+          <w:lang w:val="en-US"/>
+        </w:rPr>
+        <w:t>. Double click on the “PostgreSQL 9.3 (localhost: 5432)”. A popup window will open where you need to enter the password for user ‘</w:t>
+      </w:r>
+      <w:proofErr w:type="spellStart"/>
+      <w:r>
+        <w:rPr>
+          <w:lang w:val="en-US"/>
+        </w:rPr>
+        <w:t>postgres</w:t>
+      </w:r>
+      <w:proofErr w:type="spellEnd"/>
+      <w:r>
+        <w:rPr>
+          <w:lang w:val="en-US"/>
+        </w:rPr>
+        <w:t xml:space="preserve">’. Please enter “1” as the password you defined when you installed PostgreSQL. </w:t>
       </w:r>
     </w:p>
     <w:p>
@@ -9139,14 +9235,14 @@
           <w:lang w:val="en-US"/>
         </w:rPr>
       </w:pPr>
-      <w:bookmarkStart w:id="22" w:name="_Toc468092859"/>
+      <w:bookmarkStart w:id="21" w:name="_Toc468092859"/>
       <w:r>
         <w:rPr>
           <w:lang w:val="en-US"/>
         </w:rPr>
         <w:t>4.1.4.2. Create empty database on DB2</w:t>
       </w:r>
-      <w:bookmarkEnd w:id="22"/>
+      <w:bookmarkEnd w:id="21"/>
     </w:p>
     <w:p>
       <w:pPr>
@@ -9926,7 +10022,7 @@
           <w:lang w:val="en-US"/>
         </w:rPr>
       </w:pPr>
-      <w:bookmarkStart w:id="23" w:name="_Toc468092860"/>
+      <w:bookmarkStart w:id="22" w:name="_Toc468092860"/>
       <w:r>
         <w:rPr>
           <w:lang w:val="en-US"/>
@@ -9945,7 +10041,7 @@
         </w:rPr>
         <w:t xml:space="preserve"> package</w:t>
       </w:r>
-      <w:bookmarkEnd w:id="23"/>
+      <w:bookmarkEnd w:id="22"/>
     </w:p>
     <w:p>
       <w:pPr>
@@ -9959,7 +10055,7 @@
           <w:lang w:val="en-US"/>
         </w:rPr>
       </w:pPr>
-      <w:bookmarkStart w:id="24" w:name="_Toc468092861"/>
+      <w:bookmarkStart w:id="23" w:name="_Toc468092861"/>
       <w:r>
         <w:rPr>
           <w:lang w:val="en-US"/>
@@ -9978,7 +10074,7 @@
         </w:rPr>
         <w:t xml:space="preserve"> (new installation)</w:t>
       </w:r>
-      <w:bookmarkEnd w:id="24"/>
+      <w:bookmarkEnd w:id="23"/>
     </w:p>
     <w:p>
       <w:pPr>
@@ -10014,7 +10110,7 @@
         <w:rPr>
           <w:lang w:val="en-US"/>
         </w:rPr>
-        <w:t>BPPR29</w:t>
+        <w:t>BPPR210</w:t>
       </w:r>
       <w:r>
         <w:rPr>
@@ -10038,7 +10134,13 @@
         <w:rPr>
           <w:lang w:val="en-US"/>
         </w:rPr>
-        <w:t>291_</w:t>
+        <w:t>2100</w:t>
+      </w:r>
+      <w:r>
+        <w:rPr>
+          <w:lang w:val="en-US"/>
+        </w:rPr>
+        <w:t>_</w:t>
       </w:r>
       <w:r>
         <w:rPr>
@@ -10087,13 +10189,13 @@
         <w:rPr>
           <w:lang w:val="en-US"/>
         </w:rPr>
-        <w:t>29</w:t>
-      </w:r>
-      <w:r>
-        <w:rPr>
-          <w:lang w:val="en-US"/>
-        </w:rPr>
-        <w:t>1_</w:t>
+        <w:t>2100</w:t>
+      </w:r>
+      <w:r>
+        <w:rPr>
+          <w:lang w:val="en-US"/>
+        </w:rPr>
+        <w:t>_</w:t>
       </w:r>
       <w:r>
         <w:rPr>
@@ -10162,14 +10264,36 @@
         <w:rPr>
           <w:lang w:val="en-US"/>
         </w:rPr>
-        <w:t>set “CreateDatabase” to “true“</w:t>
-      </w:r>
-      <w:r>
-        <w:rPr>
-          <w:lang w:val="en-US"/>
-        </w:rPr>
-        <w:t xml:space="preserve"> in section appSettings</w:t>
-      </w:r>
+        <w:t>set “</w:t>
+      </w:r>
+      <w:proofErr w:type="spellStart"/>
+      <w:r>
+        <w:rPr>
+          <w:lang w:val="en-US"/>
+        </w:rPr>
+        <w:t>CreateDatabase</w:t>
+      </w:r>
+      <w:proofErr w:type="spellEnd"/>
+      <w:r>
+        <w:rPr>
+          <w:lang w:val="en-US"/>
+        </w:rPr>
+        <w:t>” to “true“</w:t>
+      </w:r>
+      <w:r>
+        <w:rPr>
+          <w:lang w:val="en-US"/>
+        </w:rPr>
+        <w:t xml:space="preserve"> in section </w:t>
+      </w:r>
+      <w:proofErr w:type="spellStart"/>
+      <w:r>
+        <w:rPr>
+          <w:lang w:val="en-US"/>
+        </w:rPr>
+        <w:t>appSettings</w:t>
+      </w:r>
+      <w:proofErr w:type="spellEnd"/>
     </w:p>
     <w:p>
       <w:pPr>
@@ -10219,7 +10343,29 @@
           <w:szCs w:val="28"/>
           <w:lang w:val="en-US"/>
         </w:rPr>
-        <w:t>set “CreateDatabase” to “</w:t>
+        <w:t>set “</w:t>
+      </w:r>
+      <w:proofErr w:type="spellStart"/>
+      <w:r>
+        <w:rPr>
+          <w:b/>
+          <w:color w:val="FF0000"/>
+          <w:sz w:val="28"/>
+          <w:szCs w:val="28"/>
+          <w:lang w:val="en-US"/>
+        </w:rPr>
+        <w:t>CreateDatabase</w:t>
+      </w:r>
+      <w:proofErr w:type="spellEnd"/>
+      <w:r>
+        <w:rPr>
+          <w:b/>
+          <w:color w:val="FF0000"/>
+          <w:sz w:val="28"/>
+          <w:szCs w:val="28"/>
+          <w:lang w:val="en-US"/>
+        </w:rPr>
+        <w:t>” to “</w:t>
       </w:r>
       <w:r>
         <w:rPr>
@@ -10278,8 +10424,16 @@
         <w:rPr>
           <w:lang w:val="en-US"/>
         </w:rPr>
-        <w:t>check (and adapt) workspace path in section appSettings</w:t>
-      </w:r>
+        <w:t xml:space="preserve">check (and adapt) workspace path in section </w:t>
+      </w:r>
+      <w:proofErr w:type="spellStart"/>
+      <w:r>
+        <w:rPr>
+          <w:lang w:val="en-US"/>
+        </w:rPr>
+        <w:t>appSettings</w:t>
+      </w:r>
+      <w:proofErr w:type="spellEnd"/>
     </w:p>
     <w:p>
       <w:pPr>
@@ -10309,8 +10463,16 @@
         <w:rPr>
           <w:lang w:val="en-US"/>
         </w:rPr>
-        <w:t xml:space="preserve"> path in section appSettings</w:t>
-      </w:r>
+        <w:t xml:space="preserve"> path in section </w:t>
+      </w:r>
+      <w:proofErr w:type="spellStart"/>
+      <w:r>
+        <w:rPr>
+          <w:lang w:val="en-US"/>
+        </w:rPr>
+        <w:t>appSettings</w:t>
+      </w:r>
+      <w:proofErr w:type="spellEnd"/>
     </w:p>
     <w:p>
       <w:pPr>
@@ -10512,7 +10674,7 @@
           <w:lang w:val="en-US"/>
         </w:rPr>
       </w:pPr>
-      <w:bookmarkStart w:id="25" w:name="_Toc468092862"/>
+      <w:bookmarkStart w:id="24" w:name="_Toc468092862"/>
       <w:r>
         <w:rPr>
           <w:sz w:val="20"/>
@@ -10521,7 +10683,7 @@
         </w:rPr>
         <w:t>Deploy Website (patch existing installation)</w:t>
       </w:r>
-      <w:bookmarkEnd w:id="25"/>
+      <w:bookmarkEnd w:id="24"/>
     </w:p>
     <w:p>
       <w:pPr>
@@ -10569,7 +10731,7 @@
           <w:color w:val="000000"/>
           <w:lang w:val="en-US" w:eastAsia="de-DE"/>
         </w:rPr>
-        <w:t>9</w:t>
+        <w:t xml:space="preserve">100_full </w:t>
       </w:r>
       <w:r>
         <w:rPr>
@@ -10577,7 +10739,7 @@
           <w:color w:val="000000"/>
           <w:lang w:val="en-US" w:eastAsia="de-DE"/>
         </w:rPr>
-        <w:t xml:space="preserve">1 patch package folder to C:\inetpub\wwwroot\Your_Websitename (you need to overwrite existing files) </w:t>
+        <w:t xml:space="preserve">package folder to C:\inetpub\wwwroot\Your_Websitename (you need to overwrite existing files) </w:t>
       </w:r>
     </w:p>
     <w:p>
@@ -10610,7 +10772,43 @@
           <w:color w:val="000000"/>
           <w:lang w:val="en-US" w:eastAsia="de-DE"/>
         </w:rPr>
-        <w:t>f there are changes in the web.config, you will find in patch directory a web_update.config. From this file, the changes have to be taken.</w:t>
+        <w:t xml:space="preserve">f there are changes in the </w:t>
+      </w:r>
+      <w:proofErr w:type="spellStart"/>
+      <w:r>
+        <w:rPr>
+          <w:rFonts w:cs="Calibri"/>
+          <w:color w:val="000000"/>
+          <w:lang w:val="en-US" w:eastAsia="de-DE"/>
+        </w:rPr>
+        <w:t>web.config</w:t>
+      </w:r>
+      <w:proofErr w:type="spellEnd"/>
+      <w:r>
+        <w:rPr>
+          <w:rFonts w:cs="Calibri"/>
+          <w:color w:val="000000"/>
+          <w:lang w:val="en-US" w:eastAsia="de-DE"/>
+        </w:rPr>
+        <w:t xml:space="preserve">, you will find in patch directory a </w:t>
+      </w:r>
+      <w:proofErr w:type="spellStart"/>
+      <w:r>
+        <w:rPr>
+          <w:rFonts w:cs="Calibri"/>
+          <w:color w:val="000000"/>
+          <w:lang w:val="en-US" w:eastAsia="de-DE"/>
+        </w:rPr>
+        <w:t>web_update.config</w:t>
+      </w:r>
+      <w:proofErr w:type="spellEnd"/>
+      <w:r>
+        <w:rPr>
+          <w:rFonts w:cs="Calibri"/>
+          <w:color w:val="000000"/>
+          <w:lang w:val="en-US" w:eastAsia="de-DE"/>
+        </w:rPr>
+        <w:t>. From this file, the changes have to be taken.</w:t>
       </w:r>
       <w:r>
         <w:rPr>
@@ -10692,41 +10890,6 @@
         <w:autoSpaceDN w:val="0"/>
         <w:adjustRightInd w:val="0"/>
         <w:spacing w:after="58" w:line="240" w:lineRule="auto"/>
-        <w:ind w:left="360"/>
-        <w:rPr>
-          <w:rFonts w:cs="Calibri"/>
-          <w:color w:val="000000"/>
-          <w:lang w:val="en-US" w:eastAsia="de-DE"/>
-        </w:rPr>
-      </w:pPr>
-    </w:p>
-    <w:p>
-      <w:pPr>
-        <w:autoSpaceDE w:val="0"/>
-        <w:autoSpaceDN w:val="0"/>
-        <w:adjustRightInd w:val="0"/>
-        <w:spacing w:after="58" w:line="240" w:lineRule="auto"/>
-        <w:rPr>
-          <w:rFonts w:cs="Calibri"/>
-          <w:color w:val="000000"/>
-          <w:lang w:val="en-US" w:eastAsia="de-DE"/>
-        </w:rPr>
-      </w:pPr>
-      <w:r>
-        <w:rPr>
-          <w:rFonts w:cs="Calibri"/>
-          <w:color w:val="000000"/>
-          <w:lang w:val="en-US" w:eastAsia="de-DE"/>
-        </w:rPr>
-        <w:t>The patch will neither overwrite settings in the web.config file nor the database</w:t>
-      </w:r>
-    </w:p>
-    <w:p>
-      <w:pPr>
-        <w:autoSpaceDE w:val="0"/>
-        <w:autoSpaceDN w:val="0"/>
-        <w:adjustRightInd w:val="0"/>
-        <w:spacing w:after="58" w:line="240" w:lineRule="auto"/>
         <w:rPr>
           <w:rFonts w:cs="Calibri"/>
           <w:color w:val="000000"/>
@@ -10746,14 +10909,14 @@
           <w:lang w:val="en-US"/>
         </w:rPr>
       </w:pPr>
-      <w:bookmarkStart w:id="26" w:name="_Toc468092863"/>
+      <w:bookmarkStart w:id="25" w:name="_Toc468092863"/>
       <w:r>
         <w:rPr>
           <w:lang w:val="en-US"/>
         </w:rPr>
         <w:t>SSL Setup</w:t>
       </w:r>
-      <w:bookmarkEnd w:id="26"/>
+      <w:bookmarkEnd w:id="25"/>
     </w:p>
     <w:p>
       <w:pPr>
@@ -10971,7 +11134,10 @@
                               <w:ind w:left="303"/>
                             </w:pPr>
                             <w:r>
-                              <w:t>Open IIS</w:t>
+                              <w:t xml:space="preserve">Open </w:t>
+                            </w:r>
+                            <w:r>
+                              <w:t>IIS</w:t>
                             </w:r>
                           </w:p>
                           <w:p>
@@ -11044,7 +11210,10 @@
                         <w:ind w:left="303"/>
                       </w:pPr>
                       <w:r>
-                        <w:t>Open IIS</w:t>
+                        <w:t xml:space="preserve">Open </w:t>
+                      </w:r>
+                      <w:r>
+                        <w:t>IIS</w:t>
                       </w:r>
                     </w:p>
                     <w:p>
@@ -11402,7 +11571,10 @@
                               <w:ind w:left="303"/>
                             </w:pPr>
                             <w:r>
-                              <w:t>Select „https“ as Type</w:t>
+                              <w:t xml:space="preserve">Select </w:t>
+                            </w:r>
+                            <w:r>
+                              <w:t>„https“ as Type</w:t>
                             </w:r>
                           </w:p>
                           <w:p>
@@ -11500,7 +11672,10 @@
                         <w:ind w:left="303"/>
                       </w:pPr>
                       <w:r>
-                        <w:t>Select „https“ as Type</w:t>
+                        <w:t xml:space="preserve">Select </w:t>
+                      </w:r>
+                      <w:r>
+                        <w:t>„https“ as Type</w:t>
                       </w:r>
                     </w:p>
                     <w:p>
@@ -12267,14 +12442,14 @@
           <w:lang w:val="en-US"/>
         </w:rPr>
       </w:pPr>
-      <w:bookmarkStart w:id="27" w:name="_Toc468092864"/>
+      <w:bookmarkStart w:id="26" w:name="_Toc468092864"/>
       <w:r>
         <w:rPr>
           <w:lang w:val="en-US"/>
         </w:rPr>
         <w:t>Start Website</w:t>
       </w:r>
-      <w:bookmarkEnd w:id="27"/>
+      <w:bookmarkEnd w:id="26"/>
     </w:p>
     <w:p>
       <w:pPr>
@@ -12405,14 +12580,50 @@
         <w:rPr>
           <w:lang w:val="en-US"/>
         </w:rPr>
-        <w:t xml:space="preserve"> with a text editor</w:t>
-      </w:r>
-      <w:r>
-        <w:rPr>
-          <w:lang w:val="en-US"/>
-        </w:rPr>
-        <w:t>set “CreateDatabase” to “false“ in section appSettings</w:t>
-      </w:r>
+        <w:t xml:space="preserve"> with a text </w:t>
+      </w:r>
+      <w:proofErr w:type="spellStart"/>
+      <w:r>
+        <w:rPr>
+          <w:lang w:val="en-US"/>
+        </w:rPr>
+        <w:t>editor</w:t>
+      </w:r>
+      <w:r>
+        <w:rPr>
+          <w:lang w:val="en-US"/>
+        </w:rPr>
+        <w:t>set</w:t>
+      </w:r>
+      <w:proofErr w:type="spellEnd"/>
+      <w:r>
+        <w:rPr>
+          <w:lang w:val="en-US"/>
+        </w:rPr>
+        <w:t xml:space="preserve"> “</w:t>
+      </w:r>
+      <w:proofErr w:type="spellStart"/>
+      <w:r>
+        <w:rPr>
+          <w:lang w:val="en-US"/>
+        </w:rPr>
+        <w:t>CreateDatabase</w:t>
+      </w:r>
+      <w:proofErr w:type="spellEnd"/>
+      <w:r>
+        <w:rPr>
+          <w:lang w:val="en-US"/>
+        </w:rPr>
+        <w:t xml:space="preserve">” to “false“ in section </w:t>
+      </w:r>
+      <w:proofErr w:type="spellStart"/>
+      <w:r>
+        <w:rPr>
+          <w:lang w:val="en-US"/>
+        </w:rPr>
+        <w:t>appSettings</w:t>
+      </w:r>
+      <w:proofErr w:type="spellEnd"/>
     </w:p>
     <w:p>
       <w:pPr>
@@ -12436,42 +12647,42 @@
           <w:lang w:val="en-US"/>
         </w:rPr>
       </w:pPr>
-      <w:bookmarkStart w:id="28" w:name="_Toc468092865"/>
+      <w:bookmarkStart w:id="27" w:name="_Toc468092865"/>
       <w:r>
         <w:rPr>
           <w:lang w:val="en-US"/>
         </w:rPr>
         <w:t>Errors</w:t>
       </w:r>
+      <w:bookmarkEnd w:id="27"/>
+    </w:p>
+    <w:p>
+      <w:pPr>
+        <w:jc w:val="both"/>
+        <w:rPr>
+          <w:rFonts w:ascii="Tw Cen MT" w:hAnsi="Tw Cen MT"/>
+          <w:lang w:val="en-US"/>
+        </w:rPr>
+      </w:pPr>
+    </w:p>
+    <w:p>
+      <w:pPr>
+        <w:pStyle w:val="Heading3"/>
+        <w:jc w:val="both"/>
+        <w:rPr>
+          <w:rFonts w:ascii="Calibri" w:hAnsi="Calibri"/>
+          <w:lang w:val="en-US"/>
+        </w:rPr>
+      </w:pPr>
+      <w:bookmarkStart w:id="28" w:name="_Toc468092866"/>
+      <w:r>
+        <w:rPr>
+          <w:rFonts w:ascii="Calibri" w:hAnsi="Calibri"/>
+          <w:lang w:val="en-US"/>
+        </w:rPr>
+        <w:t>ERROR [08004][IBM] SQL30061</w:t>
+      </w:r>
       <w:bookmarkEnd w:id="28"/>
-    </w:p>
-    <w:p>
-      <w:pPr>
-        <w:jc w:val="both"/>
-        <w:rPr>
-          <w:rFonts w:ascii="Tw Cen MT" w:hAnsi="Tw Cen MT"/>
-          <w:lang w:val="en-US"/>
-        </w:rPr>
-      </w:pPr>
-    </w:p>
-    <w:p>
-      <w:pPr>
-        <w:pStyle w:val="Heading3"/>
-        <w:jc w:val="both"/>
-        <w:rPr>
-          <w:rFonts w:ascii="Calibri" w:hAnsi="Calibri"/>
-          <w:lang w:val="en-US"/>
-        </w:rPr>
-      </w:pPr>
-      <w:bookmarkStart w:id="29" w:name="_Toc468092866"/>
-      <w:r>
-        <w:rPr>
-          <w:rFonts w:ascii="Calibri" w:hAnsi="Calibri"/>
-          <w:lang w:val="en-US"/>
-        </w:rPr>
-        <w:t>ERROR [08004][IBM] SQL30061</w:t>
-      </w:r>
-      <w:bookmarkEnd w:id="29"/>
     </w:p>
     <w:p>
       <w:pPr>
@@ -12568,7 +12779,7 @@
           <w:rFonts w:ascii="Calibri" w:hAnsi="Calibri"/>
         </w:rPr>
       </w:pPr>
-      <w:bookmarkStart w:id="30" w:name="_Toc468092867"/>
+      <w:bookmarkStart w:id="29" w:name="_Toc468092867"/>
       <w:r>
         <w:rPr>
           <w:rFonts w:ascii="Calibri" w:hAnsi="Calibri"/>
@@ -12576,7 +12787,7 @@
         <w:lastRenderedPageBreak/>
         <w:t>ERROR [08001][IBM] SQL30081n</w:t>
       </w:r>
-      <w:bookmarkEnd w:id="30"/>
+      <w:bookmarkEnd w:id="29"/>
     </w:p>
     <w:p>
       <w:pPr>
@@ -12619,7 +12830,7 @@
           <w:lang w:val="en-US"/>
         </w:rPr>
       </w:pPr>
-      <w:bookmarkStart w:id="31" w:name="_Toc468092868"/>
+      <w:bookmarkStart w:id="30" w:name="_Toc468092868"/>
       <w:r>
         <w:rPr>
           <w:rFonts w:ascii="Calibri" w:hAnsi="Calibri"/>
@@ -12627,7 +12838,7 @@
         </w:rPr>
         <w:t>ERROR  HTTP-ERROR 403.14</w:t>
       </w:r>
-      <w:bookmarkEnd w:id="31"/>
+      <w:bookmarkEnd w:id="30"/>
     </w:p>
     <w:p>
       <w:pPr>
@@ -12682,7 +12893,13 @@
         <w:rPr>
           <w:lang w:val="en-US"/>
         </w:rPr>
-        <w:t>2.9.0</w:t>
+        <w:t>2.10</w:t>
+      </w:r>
+      <w:r>
+        <w:rPr>
+          <w:lang w:val="en-US"/>
+        </w:rPr>
+        <w:t>.0</w:t>
       </w:r>
       <w:r>
         <w:rPr>
@@ -12713,7 +12930,7 @@
           <w:lang w:val="en-US"/>
         </w:rPr>
       </w:pPr>
-      <w:bookmarkStart w:id="32" w:name="_Toc468092869"/>
+      <w:bookmarkStart w:id="31" w:name="_Toc468092869"/>
       <w:r>
         <w:rPr>
           <w:rFonts w:ascii="Calibri" w:hAnsi="Calibri"/>
@@ -12721,7 +12938,7 @@
         </w:rPr>
         <w:t>ERROR HTTP- ERROR 404.2</w:t>
       </w:r>
-      <w:bookmarkEnd w:id="32"/>
+      <w:bookmarkEnd w:id="31"/>
     </w:p>
     <w:p>
       <w:pPr>
@@ -12739,7 +12956,21 @@
         <w:rPr>
           <w:lang w:val="en-US"/>
         </w:rPr>
-        <w:t xml:space="preserve"> change apppool in II7 to integrated (asp.net 4)</w:t>
+        <w:t xml:space="preserve"> change </w:t>
+      </w:r>
+      <w:proofErr w:type="spellStart"/>
+      <w:r>
+        <w:rPr>
+          <w:lang w:val="en-US"/>
+        </w:rPr>
+        <w:t>apppool</w:t>
+      </w:r>
+      <w:proofErr w:type="spellEnd"/>
+      <w:r>
+        <w:rPr>
+          <w:lang w:val="en-US"/>
+        </w:rPr>
+        <w:t xml:space="preserve"> in II7 to integrated (asp.net 4)</w:t>
       </w:r>
     </w:p>
     <w:p>
@@ -12751,7 +12982,7 @@
           <w:lang w:val="en-US"/>
         </w:rPr>
       </w:pPr>
-      <w:bookmarkStart w:id="33" w:name="_Toc468092870"/>
+      <w:bookmarkStart w:id="32" w:name="_Toc468092870"/>
       <w:r>
         <w:rPr>
           <w:rFonts w:ascii="Calibri" w:hAnsi="Calibri"/>
@@ -12759,7 +12990,7 @@
         </w:rPr>
         <w:t>ERROR  SQL1159</w:t>
       </w:r>
-      <w:bookmarkEnd w:id="33"/>
+      <w:bookmarkEnd w:id="32"/>
     </w:p>
     <w:p>
       <w:pPr>
@@ -12777,7 +13008,15 @@
         <w:rPr>
           <w:lang w:val="en-US"/>
         </w:rPr>
-        <w:t>Initialization error with DB2 .NET Data Provider, reason code 10...</w:t>
+        <w:t>Initialization e</w:t>
+      </w:r>
+      <w:bookmarkStart w:id="33" w:name="_GoBack"/>
+      <w:bookmarkEnd w:id="33"/>
+      <w:r>
+        <w:rPr>
+          <w:lang w:val="en-US"/>
+        </w:rPr>
+        <w:t>rror with DB2 .NET Data Provider, reason code 10...</w:t>
       </w:r>
       <w:r>
         <w:rPr>
@@ -12790,11 +13029,6 @@
           <w:lang w:val="en-US"/>
         </w:rPr>
         <w:br/>
-      </w:r>
-      <w:r>
-        <w:rPr>
-          <w:lang w:val="en-US"/>
-        </w:rPr>
         <w:t>for user  'IIS APPPOOL\ASP.NET v4.0'</w:t>
       </w:r>
     </w:p>
@@ -12810,11 +13044,19 @@
           <w:lang w:val="en-US"/>
         </w:rPr>
       </w:pPr>
-      <w:r>
-        <w:rPr>
-          <w:lang w:val="en-US"/>
-        </w:rPr>
-        <w:t>has something to do with App pool identity.  Set the app pool iden</w:t>
+      <w:proofErr w:type="gramStart"/>
+      <w:r>
+        <w:rPr>
+          <w:lang w:val="en-US"/>
+        </w:rPr>
+        <w:t>has</w:t>
+      </w:r>
+      <w:proofErr w:type="gramEnd"/>
+      <w:r>
+        <w:rPr>
+          <w:lang w:val="en-US"/>
+        </w:rPr>
+        <w:t xml:space="preserve"> something to do with App pool identity.  Set the app pool iden</w:t>
       </w:r>
       <w:r>
         <w:rPr>
@@ -12919,6 +13161,7 @@
         </w:rPr>
         <w:t>Process Model – Identity change to “</w:t>
       </w:r>
+      <w:proofErr w:type="spellStart"/>
       <w:r>
         <w:rPr>
           <w:b/>
@@ -12926,6 +13169,7 @@
         </w:rPr>
         <w:t>NetworkService</w:t>
       </w:r>
+      <w:proofErr w:type="spellEnd"/>
       <w:r>
         <w:rPr>
           <w:lang w:val="en-US"/>
@@ -15707,7 +15951,7 @@
 </file>
 
 <file path=customXml/itemProps1.xml><?xml version="1.0" encoding="utf-8"?>
-<ds:datastoreItem xmlns:ds="http://schemas.openxmlformats.org/officeDocument/2006/customXml" ds:itemID="{B4C1EA82-C957-4172-AC7F-182CBD8689E6}">
+<ds:datastoreItem xmlns:ds="http://schemas.openxmlformats.org/officeDocument/2006/customXml" ds:itemID="{F723C63E-BCF0-4746-AEBF-DCA36C4EFA66}">
   <ds:schemaRefs>
     <ds:schemaRef ds:uri="http://schemas.openxmlformats.org/officeDocument/2006/bibliography"/>
   </ds:schemaRefs>

</xml_diff>